<commit_message>
Commit Ajout d'une dist euclidiene entre les variables Il faut installer ploty
</commit_message>
<xml_diff>
--- a/Rappor/Rapport 2 - Données V5.docx
+++ b/Rappor/Rapport 2 - Données V5.docx
@@ -8,15 +8,20 @@
         <w:autoSpaceDN w:val="0"/>
         <w:adjustRightInd w:val="0"/>
         <w:spacing w:after="0" w:line="240" w:lineRule="auto"/>
-        <w:jc w:val="center"/>
         <w:rPr>
           <w:rFonts w:ascii="CMR17" w:hAnsi="CMR17" w:cs="CMR17"/>
           <w:sz w:val="41"/>
           <w:szCs w:val="41"/>
         </w:rPr>
       </w:pPr>
-      <w:bookmarkStart w:id="0" w:name="_GoBack"/>
-      <w:bookmarkEnd w:id="0"/>
+      <w:r>
+        <w:rPr>
+          <w:rFonts w:ascii="CMR17" w:hAnsi="CMR17" w:cs="CMR17"/>
+          <w:sz w:val="41"/>
+          <w:szCs w:val="41"/>
+        </w:rPr>
+        <w:t>Hiver 2019</w:t>
+      </w:r>
     </w:p>
     <w:p>
       <w:pPr>
@@ -2401,6 +2406,29 @@
     </w:p>
     <w:p>
       <w:pPr>
+        <w:pStyle w:val="Default"/>
+        <w:spacing w:line="276" w:lineRule="auto"/>
+        <w:jc w:val="both"/>
+        <w:rPr>
+          <w:rFonts w:asciiTheme="minorBidi" w:hAnsiTheme="minorBidi" w:cstheme="minorBidi"/>
+          <w:sz w:val="22"/>
+          <w:szCs w:val="22"/>
+        </w:rPr>
+      </w:pPr>
+      <w:proofErr w:type="gramStart"/>
+      <w:r>
+        <w:rPr>
+          <w:rFonts w:asciiTheme="minorBidi" w:hAnsiTheme="minorBidi" w:cstheme="minorBidi"/>
+          <w:sz w:val="22"/>
+          <w:szCs w:val="22"/>
+          <w:highlight w:val="yellow"/>
+        </w:rPr>
+        <w:t>mois</w:t>
+      </w:r>
+      <w:proofErr w:type="gramEnd"/>
+    </w:p>
+    <w:p>
+      <w:pPr>
         <w:pStyle w:val="Titre2"/>
         <w:spacing w:line="276" w:lineRule="auto"/>
         <w:jc w:val="both"/>
@@ -2607,7 +2635,156 @@
     </w:p>
     <w:p>
       <w:pPr>
-        <w:pStyle w:val="Titre3"/>
+        <w:pStyle w:val="Default"/>
+        <w:spacing w:line="276" w:lineRule="auto"/>
+        <w:jc w:val="both"/>
+        <w:rPr>
+          <w:rFonts w:asciiTheme="minorBidi" w:hAnsiTheme="minorBidi" w:cstheme="minorBidi"/>
+          <w:sz w:val="22"/>
+          <w:szCs w:val="22"/>
+        </w:rPr>
+      </w:pPr>
+    </w:p>
+    <w:p>
+      <w:pPr>
+        <w:pStyle w:val="Default"/>
+        <w:spacing w:line="276" w:lineRule="auto"/>
+        <w:jc w:val="both"/>
+        <w:rPr>
+          <w:rFonts w:asciiTheme="minorBidi" w:hAnsiTheme="minorBidi" w:cstheme="minorBidi"/>
+          <w:sz w:val="22"/>
+          <w:szCs w:val="22"/>
+        </w:rPr>
+      </w:pPr>
+      <w:r>
+        <w:rPr>
+          <w:rFonts w:asciiTheme="minorBidi" w:hAnsiTheme="minorBidi" w:cstheme="minorBidi"/>
+          <w:sz w:val="22"/>
+          <w:szCs w:val="22"/>
+        </w:rPr>
+        <w:t>De plus, comme mentionné dans la section précédente, certaines variables contiennent des valeurs aberrantes et très loin de la moyenne. Ces valeurs en général influence négativement</w:t>
+      </w:r>
+      <w:r>
+        <w:rPr>
+          <w:rFonts w:asciiTheme="minorBidi" w:hAnsiTheme="minorBidi" w:cstheme="minorBidi"/>
+          <w:sz w:val="22"/>
+          <w:szCs w:val="22"/>
+        </w:rPr>
+        <w:t xml:space="preserve"> les statistiques</w:t>
+      </w:r>
+      <w:r>
+        <w:rPr>
+          <w:rFonts w:asciiTheme="minorBidi" w:hAnsiTheme="minorBidi" w:cstheme="minorBidi"/>
+          <w:sz w:val="22"/>
+          <w:szCs w:val="22"/>
+        </w:rPr>
+        <w:t xml:space="preserve"> qui ser</w:t>
+      </w:r>
+      <w:r>
+        <w:rPr>
+          <w:rFonts w:asciiTheme="minorBidi" w:hAnsiTheme="minorBidi" w:cstheme="minorBidi"/>
+          <w:sz w:val="22"/>
+          <w:szCs w:val="22"/>
+        </w:rPr>
+        <w:t>ven</w:t>
+      </w:r>
+      <w:r>
+        <w:rPr>
+          <w:rFonts w:asciiTheme="minorBidi" w:hAnsiTheme="minorBidi" w:cstheme="minorBidi"/>
+          <w:sz w:val="22"/>
+          <w:szCs w:val="22"/>
+        </w:rPr>
+        <w:t>t à remplir les valeurs manquantes</w:t>
+      </w:r>
+      <w:r>
+        <w:rPr>
+          <w:rFonts w:asciiTheme="minorBidi" w:hAnsiTheme="minorBidi" w:cstheme="minorBidi"/>
+          <w:sz w:val="22"/>
+          <w:szCs w:val="22"/>
+        </w:rPr>
+        <w:t xml:space="preserve"> de la même vari</w:t>
+      </w:r>
+      <w:r>
+        <w:rPr>
+          <w:rFonts w:asciiTheme="minorBidi" w:hAnsiTheme="minorBidi" w:cstheme="minorBidi"/>
+          <w:sz w:val="22"/>
+          <w:szCs w:val="22"/>
+        </w:rPr>
+        <w:t>a</w:t>
+      </w:r>
+      <w:r>
+        <w:rPr>
+          <w:rFonts w:asciiTheme="minorBidi" w:hAnsiTheme="minorBidi" w:cstheme="minorBidi"/>
+          <w:sz w:val="22"/>
+          <w:szCs w:val="22"/>
+        </w:rPr>
+        <w:t>b</w:t>
+      </w:r>
+      <w:r>
+        <w:rPr>
+          <w:rFonts w:asciiTheme="minorBidi" w:hAnsiTheme="minorBidi" w:cstheme="minorBidi"/>
+          <w:sz w:val="22"/>
+          <w:szCs w:val="22"/>
+        </w:rPr>
+        <w:t>l</w:t>
+      </w:r>
+      <w:r>
+        <w:rPr>
+          <w:rFonts w:asciiTheme="minorBidi" w:hAnsiTheme="minorBidi" w:cstheme="minorBidi"/>
+          <w:sz w:val="22"/>
+          <w:szCs w:val="22"/>
+        </w:rPr>
+        <w:t>e.</w:t>
+      </w:r>
+    </w:p>
+    <w:p>
+      <w:pPr>
+        <w:pStyle w:val="Default"/>
+        <w:spacing w:line="276" w:lineRule="auto"/>
+        <w:jc w:val="both"/>
+        <w:rPr>
+          <w:rFonts w:asciiTheme="minorBidi" w:hAnsiTheme="minorBidi" w:cstheme="minorBidi"/>
+          <w:sz w:val="22"/>
+          <w:szCs w:val="22"/>
+        </w:rPr>
+      </w:pPr>
+    </w:p>
+    <w:p>
+      <w:pPr>
+        <w:pStyle w:val="Default"/>
+        <w:spacing w:line="276" w:lineRule="auto"/>
+        <w:jc w:val="both"/>
+        <w:rPr>
+          <w:rFonts w:asciiTheme="minorBidi" w:hAnsiTheme="minorBidi" w:cstheme="minorBidi"/>
+          <w:sz w:val="22"/>
+          <w:szCs w:val="22"/>
+        </w:rPr>
+      </w:pPr>
+      <w:r>
+        <w:rPr>
+          <w:rFonts w:asciiTheme="minorBidi" w:hAnsiTheme="minorBidi" w:cstheme="minorBidi"/>
+          <w:sz w:val="22"/>
+          <w:szCs w:val="22"/>
+        </w:rPr>
+        <w:lastRenderedPageBreak/>
+        <w:t>Une autre problématique remarquée est au niveau de la pertinence des catégories présentes pour une même variable. À titre d’exemple, pour la variable 1stFlw</w:t>
+      </w:r>
+    </w:p>
+    <w:p>
+      <w:pPr>
+        <w:pStyle w:val="Default"/>
+        <w:spacing w:line="276" w:lineRule="auto"/>
+        <w:jc w:val="both"/>
+        <w:rPr>
+          <w:rFonts w:asciiTheme="minorBidi" w:hAnsiTheme="minorBidi" w:cstheme="minorBidi"/>
+          <w:sz w:val="22"/>
+          <w:szCs w:val="22"/>
+        </w:rPr>
+      </w:pPr>
+    </w:p>
+    <w:p>
+      <w:pPr>
+        <w:pStyle w:val="Default"/>
         <w:spacing w:line="276" w:lineRule="auto"/>
         <w:jc w:val="both"/>
         <w:rPr>
@@ -2777,26 +2954,84 @@
           <w:sz w:val="22"/>
           <w:szCs w:val="22"/>
         </w:rPr>
-        <w:t xml:space="preserve"> en vecteur « one hot </w:t>
-      </w:r>
-      <w:proofErr w:type="spellStart"/>
-      <w:r>
+        <w:t xml:space="preserve"> </w:t>
+      </w:r>
+    </w:p>
+    <w:p>
+      <w:pPr>
+        <w:pStyle w:val="Default"/>
+        <w:numPr>
+          <w:ilvl w:val="0"/>
+          <w:numId w:val="4"/>
+        </w:numPr>
+        <w:spacing w:line="276" w:lineRule="auto"/>
+        <w:jc w:val="both"/>
         <w:rPr>
           <w:rFonts w:asciiTheme="minorBidi" w:hAnsiTheme="minorBidi" w:cstheme="minorBidi"/>
           <w:sz w:val="22"/>
           <w:szCs w:val="22"/>
         </w:rPr>
-        <w:t>vector</w:t>
-      </w:r>
-      <w:proofErr w:type="spellEnd"/>
+      </w:pPr>
       <w:r>
         <w:rPr>
           <w:rFonts w:asciiTheme="minorBidi" w:hAnsiTheme="minorBidi" w:cstheme="minorBidi"/>
           <w:sz w:val="22"/>
           <w:szCs w:val="22"/>
         </w:rPr>
+        <w:t xml:space="preserve"> </w:t>
+      </w:r>
+      <w:proofErr w:type="gramStart"/>
+      <w:r>
+        <w:rPr>
+          <w:rFonts w:asciiTheme="minorBidi" w:hAnsiTheme="minorBidi" w:cstheme="minorBidi"/>
+          <w:sz w:val="22"/>
+          <w:szCs w:val="22"/>
+        </w:rPr>
+        <w:t>vecteur</w:t>
+      </w:r>
+      <w:proofErr w:type="gramEnd"/>
+      <w:r>
+        <w:rPr>
+          <w:rFonts w:asciiTheme="minorBidi" w:hAnsiTheme="minorBidi" w:cstheme="minorBidi"/>
+          <w:sz w:val="22"/>
+          <w:szCs w:val="22"/>
+        </w:rPr>
+        <w:t xml:space="preserve"> « one hot </w:t>
+      </w:r>
+      <w:proofErr w:type="spellStart"/>
+      <w:r>
+        <w:rPr>
+          <w:rFonts w:asciiTheme="minorBidi" w:hAnsiTheme="minorBidi" w:cstheme="minorBidi"/>
+          <w:sz w:val="22"/>
+          <w:szCs w:val="22"/>
+        </w:rPr>
+        <w:t>vector</w:t>
+      </w:r>
+      <w:proofErr w:type="spellEnd"/>
+      <w:r>
+        <w:rPr>
+          <w:rFonts w:asciiTheme="minorBidi" w:hAnsiTheme="minorBidi" w:cstheme="minorBidi"/>
+          <w:sz w:val="22"/>
+          <w:szCs w:val="22"/>
+        </w:rPr>
         <w:t> »</w:t>
       </w:r>
+    </w:p>
+    <w:p>
+      <w:pPr>
+        <w:pStyle w:val="Default"/>
+        <w:numPr>
+          <w:ilvl w:val="0"/>
+          <w:numId w:val="4"/>
+        </w:numPr>
+        <w:spacing w:line="276" w:lineRule="auto"/>
+        <w:jc w:val="both"/>
+        <w:rPr>
+          <w:rFonts w:asciiTheme="minorBidi" w:hAnsiTheme="minorBidi" w:cstheme="minorBidi"/>
+          <w:sz w:val="22"/>
+          <w:szCs w:val="22"/>
+        </w:rPr>
+      </w:pPr>
     </w:p>
     <w:p>
       <w:pPr>
@@ -2841,7 +3076,6 @@
           <w:bCs/>
           <w:color w:val="2F5496" w:themeColor="accent1" w:themeShade="BF"/>
         </w:rPr>
-        <w:lastRenderedPageBreak/>
         <w:t>Les</w:t>
       </w:r>
       <w:r>
@@ -2920,14 +3154,14 @@
     <w:tbl>
       <w:tblPr>
         <w:tblStyle w:val="Tableausimple1"/>
-        <w:tblW w:w="8364" w:type="dxa"/>
+        <w:tblW w:w="7933" w:type="dxa"/>
         <w:jc w:val="center"/>
         <w:tblLook w:val="04A0" w:firstRow="1" w:lastRow="0" w:firstColumn="1" w:lastColumn="0" w:noHBand="0" w:noVBand="1"/>
       </w:tblPr>
       <w:tblGrid>
         <w:gridCol w:w="1823"/>
         <w:gridCol w:w="4840"/>
-        <w:gridCol w:w="1701"/>
+        <w:gridCol w:w="1270"/>
       </w:tblGrid>
       <w:tr>
         <w:trPr>
@@ -2991,26 +3225,24 @@
         </w:tc>
         <w:tc>
           <w:tcPr>
-            <w:tcW w:w="1701" w:type="dxa"/>
-            <w:noWrap/>
-            <w:hideMark/>
-          </w:tcPr>
-          <w:p>
-            <w:pPr>
-              <w:spacing w:line="276" w:lineRule="auto"/>
-              <w:jc w:val="both"/>
+            <w:tcW w:w="1270" w:type="dxa"/>
+            <w:noWrap/>
+            <w:vAlign w:val="center"/>
+            <w:hideMark/>
+          </w:tcPr>
+          <w:p>
+            <w:pPr>
+              <w:jc w:val="center"/>
               <w:cnfStyle w:val="100000000000" w:firstRow="1" w:lastRow="0" w:firstColumn="0" w:lastColumn="0" w:oddVBand="0" w:evenVBand="0" w:oddHBand="0" w:evenHBand="0" w:firstRowFirstColumn="0" w:firstRowLastColumn="0" w:lastRowFirstColumn="0" w:lastRowLastColumn="0"/>
               <w:rPr>
-                <w:rFonts w:ascii="Calibri" w:eastAsia="Times New Roman" w:hAnsi="Calibri" w:cs="Calibri"/>
-                <w:color w:val="000000"/>
-                <w:lang w:eastAsia="fr-CA"/>
-              </w:rPr>
-            </w:pPr>
-            <w:r>
-              <w:rPr>
-                <w:rFonts w:ascii="Calibri" w:eastAsia="Times New Roman" w:hAnsi="Calibri" w:cs="Calibri"/>
-                <w:color w:val="000000"/>
-                <w:lang w:eastAsia="fr-CA"/>
+                <w:rFonts w:ascii="Calibri" w:hAnsi="Calibri" w:cs="Calibri"/>
+                <w:color w:val="000000"/>
+              </w:rPr>
+            </w:pPr>
+            <w:r>
+              <w:rPr>
+                <w:rFonts w:ascii="Calibri" w:hAnsi="Calibri" w:cs="Calibri"/>
+                <w:color w:val="000000"/>
               </w:rPr>
               <w:t>Corrélation</w:t>
             </w:r>
@@ -3081,28 +3313,26 @@
         </w:tc>
         <w:tc>
           <w:tcPr>
-            <w:tcW w:w="1701" w:type="dxa"/>
-            <w:noWrap/>
-            <w:hideMark/>
-          </w:tcPr>
-          <w:p>
-            <w:pPr>
-              <w:spacing w:line="276" w:lineRule="auto"/>
-              <w:jc w:val="both"/>
+            <w:tcW w:w="1270" w:type="dxa"/>
+            <w:noWrap/>
+            <w:vAlign w:val="center"/>
+            <w:hideMark/>
+          </w:tcPr>
+          <w:p>
+            <w:pPr>
+              <w:jc w:val="center"/>
               <w:cnfStyle w:val="000000100000" w:firstRow="0" w:lastRow="0" w:firstColumn="0" w:lastColumn="0" w:oddVBand="0" w:evenVBand="0" w:oddHBand="1" w:evenHBand="0" w:firstRowFirstColumn="0" w:firstRowLastColumn="0" w:lastRowFirstColumn="0" w:lastRowLastColumn="0"/>
               <w:rPr>
-                <w:rFonts w:ascii="Calibri" w:eastAsia="Times New Roman" w:hAnsi="Calibri" w:cs="Calibri"/>
-                <w:color w:val="000000"/>
-                <w:lang w:eastAsia="fr-CA"/>
-              </w:rPr>
-            </w:pPr>
-            <w:r>
-              <w:rPr>
-                <w:rFonts w:ascii="Calibri" w:eastAsia="Times New Roman" w:hAnsi="Calibri" w:cs="Calibri"/>
-                <w:color w:val="000000"/>
-                <w:lang w:eastAsia="fr-CA"/>
-              </w:rPr>
-              <w:t>0.790982</w:t>
+                <w:rFonts w:ascii="Calibri" w:hAnsi="Calibri" w:cs="Calibri"/>
+                <w:color w:val="000000"/>
+              </w:rPr>
+            </w:pPr>
+            <w:r>
+              <w:rPr>
+                <w:rFonts w:ascii="Calibri" w:hAnsi="Calibri" w:cs="Calibri"/>
+                <w:color w:val="000000"/>
+              </w:rPr>
+              <w:t>0,79</w:t>
             </w:r>
           </w:p>
         </w:tc>
@@ -3170,28 +3400,26 @@
         </w:tc>
         <w:tc>
           <w:tcPr>
-            <w:tcW w:w="1701" w:type="dxa"/>
-            <w:noWrap/>
-            <w:hideMark/>
-          </w:tcPr>
-          <w:p>
-            <w:pPr>
-              <w:spacing w:line="276" w:lineRule="auto"/>
-              <w:jc w:val="both"/>
+            <w:tcW w:w="1270" w:type="dxa"/>
+            <w:noWrap/>
+            <w:vAlign w:val="center"/>
+            <w:hideMark/>
+          </w:tcPr>
+          <w:p>
+            <w:pPr>
+              <w:jc w:val="center"/>
               <w:cnfStyle w:val="000000000000" w:firstRow="0" w:lastRow="0" w:firstColumn="0" w:lastColumn="0" w:oddVBand="0" w:evenVBand="0" w:oddHBand="0" w:evenHBand="0" w:firstRowFirstColumn="0" w:firstRowLastColumn="0" w:lastRowFirstColumn="0" w:lastRowLastColumn="0"/>
               <w:rPr>
-                <w:rFonts w:ascii="Calibri" w:eastAsia="Times New Roman" w:hAnsi="Calibri" w:cs="Calibri"/>
-                <w:color w:val="000000"/>
-                <w:lang w:eastAsia="fr-CA"/>
-              </w:rPr>
-            </w:pPr>
-            <w:r>
-              <w:rPr>
-                <w:rFonts w:ascii="Calibri" w:eastAsia="Times New Roman" w:hAnsi="Calibri" w:cs="Calibri"/>
-                <w:color w:val="000000"/>
-                <w:lang w:eastAsia="fr-CA"/>
-              </w:rPr>
-              <w:t>0.708624</w:t>
+                <w:rFonts w:ascii="Calibri" w:hAnsi="Calibri" w:cs="Calibri"/>
+                <w:color w:val="000000"/>
+              </w:rPr>
+            </w:pPr>
+            <w:r>
+              <w:rPr>
+                <w:rFonts w:ascii="Calibri" w:hAnsi="Calibri" w:cs="Calibri"/>
+                <w:color w:val="000000"/>
+              </w:rPr>
+              <w:t>0,71</w:t>
             </w:r>
           </w:p>
         </w:tc>
@@ -3260,28 +3488,26 @@
         </w:tc>
         <w:tc>
           <w:tcPr>
-            <w:tcW w:w="1701" w:type="dxa"/>
-            <w:noWrap/>
-            <w:hideMark/>
-          </w:tcPr>
-          <w:p>
-            <w:pPr>
-              <w:spacing w:line="276" w:lineRule="auto"/>
-              <w:jc w:val="both"/>
+            <w:tcW w:w="1270" w:type="dxa"/>
+            <w:noWrap/>
+            <w:vAlign w:val="center"/>
+            <w:hideMark/>
+          </w:tcPr>
+          <w:p>
+            <w:pPr>
+              <w:jc w:val="center"/>
               <w:cnfStyle w:val="000000100000" w:firstRow="0" w:lastRow="0" w:firstColumn="0" w:lastColumn="0" w:oddVBand="0" w:evenVBand="0" w:oddHBand="1" w:evenHBand="0" w:firstRowFirstColumn="0" w:firstRowLastColumn="0" w:lastRowFirstColumn="0" w:lastRowLastColumn="0"/>
               <w:rPr>
-                <w:rFonts w:ascii="Calibri" w:eastAsia="Times New Roman" w:hAnsi="Calibri" w:cs="Calibri"/>
-                <w:color w:val="000000"/>
-                <w:lang w:eastAsia="fr-CA"/>
-              </w:rPr>
-            </w:pPr>
-            <w:r>
-              <w:rPr>
-                <w:rFonts w:ascii="Calibri" w:eastAsia="Times New Roman" w:hAnsi="Calibri" w:cs="Calibri"/>
-                <w:color w:val="000000"/>
-                <w:lang w:eastAsia="fr-CA"/>
-              </w:rPr>
-              <w:t>0.640409</w:t>
+                <w:rFonts w:ascii="Calibri" w:hAnsi="Calibri" w:cs="Calibri"/>
+                <w:color w:val="000000"/>
+              </w:rPr>
+            </w:pPr>
+            <w:r>
+              <w:rPr>
+                <w:rFonts w:ascii="Calibri" w:hAnsi="Calibri" w:cs="Calibri"/>
+                <w:color w:val="000000"/>
+              </w:rPr>
+              <w:t>0,64</w:t>
             </w:r>
           </w:p>
         </w:tc>
@@ -3349,28 +3575,26 @@
         </w:tc>
         <w:tc>
           <w:tcPr>
-            <w:tcW w:w="1701" w:type="dxa"/>
-            <w:noWrap/>
-            <w:hideMark/>
-          </w:tcPr>
-          <w:p>
-            <w:pPr>
-              <w:spacing w:line="276" w:lineRule="auto"/>
-              <w:jc w:val="both"/>
+            <w:tcW w:w="1270" w:type="dxa"/>
+            <w:noWrap/>
+            <w:vAlign w:val="center"/>
+            <w:hideMark/>
+          </w:tcPr>
+          <w:p>
+            <w:pPr>
+              <w:jc w:val="center"/>
               <w:cnfStyle w:val="000000000000" w:firstRow="0" w:lastRow="0" w:firstColumn="0" w:lastColumn="0" w:oddVBand="0" w:evenVBand="0" w:oddHBand="0" w:evenHBand="0" w:firstRowFirstColumn="0" w:firstRowLastColumn="0" w:lastRowFirstColumn="0" w:lastRowLastColumn="0"/>
               <w:rPr>
-                <w:rFonts w:ascii="Calibri" w:eastAsia="Times New Roman" w:hAnsi="Calibri" w:cs="Calibri"/>
-                <w:color w:val="000000"/>
-                <w:lang w:eastAsia="fr-CA"/>
-              </w:rPr>
-            </w:pPr>
-            <w:r>
-              <w:rPr>
-                <w:rFonts w:ascii="Calibri" w:eastAsia="Times New Roman" w:hAnsi="Calibri" w:cs="Calibri"/>
-                <w:color w:val="000000"/>
-                <w:lang w:eastAsia="fr-CA"/>
-              </w:rPr>
-              <w:t>0.623431</w:t>
+                <w:rFonts w:ascii="Calibri" w:hAnsi="Calibri" w:cs="Calibri"/>
+                <w:color w:val="000000"/>
+              </w:rPr>
+            </w:pPr>
+            <w:r>
+              <w:rPr>
+                <w:rFonts w:ascii="Calibri" w:hAnsi="Calibri" w:cs="Calibri"/>
+                <w:color w:val="000000"/>
+              </w:rPr>
+              <w:t>0,62</w:t>
             </w:r>
           </w:p>
         </w:tc>
@@ -3439,28 +3663,26 @@
         </w:tc>
         <w:tc>
           <w:tcPr>
-            <w:tcW w:w="1701" w:type="dxa"/>
-            <w:noWrap/>
-            <w:hideMark/>
-          </w:tcPr>
-          <w:p>
-            <w:pPr>
-              <w:spacing w:line="276" w:lineRule="auto"/>
-              <w:jc w:val="both"/>
+            <w:tcW w:w="1270" w:type="dxa"/>
+            <w:noWrap/>
+            <w:vAlign w:val="center"/>
+            <w:hideMark/>
+          </w:tcPr>
+          <w:p>
+            <w:pPr>
+              <w:jc w:val="center"/>
               <w:cnfStyle w:val="000000100000" w:firstRow="0" w:lastRow="0" w:firstColumn="0" w:lastColumn="0" w:oddVBand="0" w:evenVBand="0" w:oddHBand="1" w:evenHBand="0" w:firstRowFirstColumn="0" w:firstRowLastColumn="0" w:lastRowFirstColumn="0" w:lastRowLastColumn="0"/>
               <w:rPr>
-                <w:rFonts w:ascii="Calibri" w:eastAsia="Times New Roman" w:hAnsi="Calibri" w:cs="Calibri"/>
-                <w:color w:val="000000"/>
-                <w:lang w:eastAsia="fr-CA"/>
-              </w:rPr>
-            </w:pPr>
-            <w:r>
-              <w:rPr>
-                <w:rFonts w:ascii="Calibri" w:eastAsia="Times New Roman" w:hAnsi="Calibri" w:cs="Calibri"/>
-                <w:color w:val="000000"/>
-                <w:lang w:eastAsia="fr-CA"/>
-              </w:rPr>
-              <w:t>0.613581</w:t>
+                <w:rFonts w:ascii="Calibri" w:hAnsi="Calibri" w:cs="Calibri"/>
+                <w:color w:val="000000"/>
+              </w:rPr>
+            </w:pPr>
+            <w:r>
+              <w:rPr>
+                <w:rFonts w:ascii="Calibri" w:hAnsi="Calibri" w:cs="Calibri"/>
+                <w:color w:val="000000"/>
+              </w:rPr>
+              <w:t>0,61</w:t>
             </w:r>
           </w:p>
         </w:tc>
@@ -3526,28 +3748,26 @@
         </w:tc>
         <w:tc>
           <w:tcPr>
-            <w:tcW w:w="1701" w:type="dxa"/>
-            <w:noWrap/>
-            <w:hideMark/>
-          </w:tcPr>
-          <w:p>
-            <w:pPr>
-              <w:spacing w:line="276" w:lineRule="auto"/>
-              <w:jc w:val="both"/>
+            <w:tcW w:w="1270" w:type="dxa"/>
+            <w:noWrap/>
+            <w:vAlign w:val="center"/>
+            <w:hideMark/>
+          </w:tcPr>
+          <w:p>
+            <w:pPr>
+              <w:jc w:val="center"/>
               <w:cnfStyle w:val="000000000000" w:firstRow="0" w:lastRow="0" w:firstColumn="0" w:lastColumn="0" w:oddVBand="0" w:evenVBand="0" w:oddHBand="0" w:evenHBand="0" w:firstRowFirstColumn="0" w:firstRowLastColumn="0" w:lastRowFirstColumn="0" w:lastRowLastColumn="0"/>
               <w:rPr>
-                <w:rFonts w:ascii="Calibri" w:eastAsia="Times New Roman" w:hAnsi="Calibri" w:cs="Calibri"/>
-                <w:color w:val="000000"/>
-                <w:lang w:eastAsia="fr-CA"/>
-              </w:rPr>
-            </w:pPr>
-            <w:r>
-              <w:rPr>
-                <w:rFonts w:ascii="Calibri" w:eastAsia="Times New Roman" w:hAnsi="Calibri" w:cs="Calibri"/>
-                <w:color w:val="000000"/>
-                <w:lang w:eastAsia="fr-CA"/>
-              </w:rPr>
-              <w:t>0.605852</w:t>
+                <w:rFonts w:ascii="Calibri" w:hAnsi="Calibri" w:cs="Calibri"/>
+                <w:color w:val="000000"/>
+              </w:rPr>
+            </w:pPr>
+            <w:r>
+              <w:rPr>
+                <w:rFonts w:ascii="Calibri" w:hAnsi="Calibri" w:cs="Calibri"/>
+                <w:color w:val="000000"/>
+              </w:rPr>
+              <w:t>0,61</w:t>
             </w:r>
           </w:p>
         </w:tc>
@@ -3616,28 +3836,26 @@
         </w:tc>
         <w:tc>
           <w:tcPr>
-            <w:tcW w:w="1701" w:type="dxa"/>
-            <w:noWrap/>
-            <w:hideMark/>
-          </w:tcPr>
-          <w:p>
-            <w:pPr>
-              <w:spacing w:line="276" w:lineRule="auto"/>
-              <w:jc w:val="both"/>
+            <w:tcW w:w="1270" w:type="dxa"/>
+            <w:noWrap/>
+            <w:vAlign w:val="center"/>
+            <w:hideMark/>
+          </w:tcPr>
+          <w:p>
+            <w:pPr>
+              <w:jc w:val="center"/>
               <w:cnfStyle w:val="000000100000" w:firstRow="0" w:lastRow="0" w:firstColumn="0" w:lastColumn="0" w:oddVBand="0" w:evenVBand="0" w:oddHBand="1" w:evenHBand="0" w:firstRowFirstColumn="0" w:firstRowLastColumn="0" w:lastRowFirstColumn="0" w:lastRowLastColumn="0"/>
               <w:rPr>
-                <w:rFonts w:ascii="Calibri" w:eastAsia="Times New Roman" w:hAnsi="Calibri" w:cs="Calibri"/>
-                <w:color w:val="000000"/>
-                <w:lang w:eastAsia="fr-CA"/>
-              </w:rPr>
-            </w:pPr>
-            <w:r>
-              <w:rPr>
-                <w:rFonts w:ascii="Calibri" w:eastAsia="Times New Roman" w:hAnsi="Calibri" w:cs="Calibri"/>
-                <w:color w:val="000000"/>
-                <w:lang w:eastAsia="fr-CA"/>
-              </w:rPr>
-              <w:t>0.560664</w:t>
+                <w:rFonts w:ascii="Calibri" w:hAnsi="Calibri" w:cs="Calibri"/>
+                <w:color w:val="000000"/>
+              </w:rPr>
+            </w:pPr>
+            <w:r>
+              <w:rPr>
+                <w:rFonts w:ascii="Calibri" w:hAnsi="Calibri" w:cs="Calibri"/>
+                <w:color w:val="000000"/>
+              </w:rPr>
+              <w:t>0,56</w:t>
             </w:r>
           </w:p>
         </w:tc>
@@ -3705,28 +3923,26 @@
         </w:tc>
         <w:tc>
           <w:tcPr>
-            <w:tcW w:w="1701" w:type="dxa"/>
-            <w:noWrap/>
-            <w:hideMark/>
-          </w:tcPr>
-          <w:p>
-            <w:pPr>
-              <w:spacing w:line="276" w:lineRule="auto"/>
-              <w:jc w:val="both"/>
+            <w:tcW w:w="1270" w:type="dxa"/>
+            <w:noWrap/>
+            <w:vAlign w:val="center"/>
+            <w:hideMark/>
+          </w:tcPr>
+          <w:p>
+            <w:pPr>
+              <w:jc w:val="center"/>
               <w:cnfStyle w:val="000000000000" w:firstRow="0" w:lastRow="0" w:firstColumn="0" w:lastColumn="0" w:oddVBand="0" w:evenVBand="0" w:oddHBand="0" w:evenHBand="0" w:firstRowFirstColumn="0" w:firstRowLastColumn="0" w:lastRowFirstColumn="0" w:lastRowLastColumn="0"/>
               <w:rPr>
-                <w:rFonts w:ascii="Calibri" w:eastAsia="Times New Roman" w:hAnsi="Calibri" w:cs="Calibri"/>
-                <w:color w:val="000000"/>
-                <w:lang w:eastAsia="fr-CA"/>
-              </w:rPr>
-            </w:pPr>
-            <w:r>
-              <w:rPr>
-                <w:rFonts w:ascii="Calibri" w:eastAsia="Times New Roman" w:hAnsi="Calibri" w:cs="Calibri"/>
-                <w:color w:val="000000"/>
-                <w:lang w:eastAsia="fr-CA"/>
-              </w:rPr>
-              <w:t>0.533723</w:t>
+                <w:rFonts w:ascii="Calibri" w:hAnsi="Calibri" w:cs="Calibri"/>
+                <w:color w:val="000000"/>
+              </w:rPr>
+            </w:pPr>
+            <w:r>
+              <w:rPr>
+                <w:rFonts w:ascii="Calibri" w:hAnsi="Calibri" w:cs="Calibri"/>
+                <w:color w:val="000000"/>
+              </w:rPr>
+              <w:t>0,53</w:t>
             </w:r>
           </w:p>
         </w:tc>
@@ -3795,28 +4011,26 @@
         </w:tc>
         <w:tc>
           <w:tcPr>
-            <w:tcW w:w="1701" w:type="dxa"/>
-            <w:noWrap/>
-            <w:hideMark/>
-          </w:tcPr>
-          <w:p>
-            <w:pPr>
-              <w:spacing w:line="276" w:lineRule="auto"/>
-              <w:jc w:val="both"/>
+            <w:tcW w:w="1270" w:type="dxa"/>
+            <w:noWrap/>
+            <w:vAlign w:val="center"/>
+            <w:hideMark/>
+          </w:tcPr>
+          <w:p>
+            <w:pPr>
+              <w:jc w:val="center"/>
               <w:cnfStyle w:val="000000100000" w:firstRow="0" w:lastRow="0" w:firstColumn="0" w:lastColumn="0" w:oddVBand="0" w:evenVBand="0" w:oddHBand="1" w:evenHBand="0" w:firstRowFirstColumn="0" w:firstRowLastColumn="0" w:lastRowFirstColumn="0" w:lastRowLastColumn="0"/>
               <w:rPr>
-                <w:rFonts w:ascii="Calibri" w:eastAsia="Times New Roman" w:hAnsi="Calibri" w:cs="Calibri"/>
-                <w:color w:val="000000"/>
-                <w:lang w:eastAsia="fr-CA"/>
-              </w:rPr>
-            </w:pPr>
-            <w:r>
-              <w:rPr>
-                <w:rFonts w:ascii="Calibri" w:eastAsia="Times New Roman" w:hAnsi="Calibri" w:cs="Calibri"/>
-                <w:color w:val="000000"/>
-                <w:lang w:eastAsia="fr-CA"/>
-              </w:rPr>
-              <w:t>0.522897</w:t>
+                <w:rFonts w:ascii="Calibri" w:hAnsi="Calibri" w:cs="Calibri"/>
+                <w:color w:val="000000"/>
+              </w:rPr>
+            </w:pPr>
+            <w:r>
+              <w:rPr>
+                <w:rFonts w:ascii="Calibri" w:hAnsi="Calibri" w:cs="Calibri"/>
+                <w:color w:val="000000"/>
+              </w:rPr>
+              <w:t>0,52</w:t>
             </w:r>
           </w:p>
         </w:tc>
@@ -3884,31 +4098,31 @@
         </w:tc>
         <w:tc>
           <w:tcPr>
-            <w:tcW w:w="1701" w:type="dxa"/>
-            <w:noWrap/>
-            <w:hideMark/>
-          </w:tcPr>
-          <w:p>
-            <w:pPr>
-              <w:spacing w:line="276" w:lineRule="auto"/>
-              <w:jc w:val="both"/>
+            <w:tcW w:w="1270" w:type="dxa"/>
+            <w:noWrap/>
+            <w:vAlign w:val="center"/>
+            <w:hideMark/>
+          </w:tcPr>
+          <w:p>
+            <w:pPr>
+              <w:jc w:val="center"/>
               <w:cnfStyle w:val="000000000000" w:firstRow="0" w:lastRow="0" w:firstColumn="0" w:lastColumn="0" w:oddVBand="0" w:evenVBand="0" w:oddHBand="0" w:evenHBand="0" w:firstRowFirstColumn="0" w:firstRowLastColumn="0" w:lastRowFirstColumn="0" w:lastRowLastColumn="0"/>
               <w:rPr>
-                <w:rFonts w:ascii="Calibri" w:eastAsia="Times New Roman" w:hAnsi="Calibri" w:cs="Calibri"/>
-                <w:color w:val="000000"/>
-                <w:lang w:eastAsia="fr-CA"/>
-              </w:rPr>
-            </w:pPr>
-            <w:r>
-              <w:rPr>
-                <w:rFonts w:ascii="Calibri" w:eastAsia="Times New Roman" w:hAnsi="Calibri" w:cs="Calibri"/>
-                <w:color w:val="000000"/>
-                <w:lang w:eastAsia="fr-CA"/>
-              </w:rPr>
-              <w:t>0.507101</w:t>
-            </w:r>
-          </w:p>
-        </w:tc>
+                <w:rFonts w:ascii="Calibri" w:hAnsi="Calibri" w:cs="Calibri"/>
+                <w:color w:val="000000"/>
+              </w:rPr>
+            </w:pPr>
+            <w:r>
+              <w:rPr>
+                <w:rFonts w:ascii="Calibri" w:hAnsi="Calibri" w:cs="Calibri"/>
+                <w:color w:val="000000"/>
+              </w:rPr>
+              <w:t>0,51</w:t>
+            </w:r>
+          </w:p>
+        </w:tc>
+        <w:bookmarkStart w:id="0" w:name="_GoBack"/>
+        <w:bookmarkEnd w:id="0"/>
       </w:tr>
       <w:tr>
         <w:trPr>
@@ -3974,28 +4188,26 @@
         </w:tc>
         <w:tc>
           <w:tcPr>
-            <w:tcW w:w="1701" w:type="dxa"/>
-            <w:noWrap/>
-            <w:hideMark/>
-          </w:tcPr>
-          <w:p>
-            <w:pPr>
-              <w:spacing w:line="276" w:lineRule="auto"/>
-              <w:jc w:val="both"/>
+            <w:tcW w:w="1270" w:type="dxa"/>
+            <w:noWrap/>
+            <w:vAlign w:val="center"/>
+            <w:hideMark/>
+          </w:tcPr>
+          <w:p>
+            <w:pPr>
+              <w:jc w:val="center"/>
               <w:cnfStyle w:val="000000100000" w:firstRow="0" w:lastRow="0" w:firstColumn="0" w:lastColumn="0" w:oddVBand="0" w:evenVBand="0" w:oddHBand="1" w:evenHBand="0" w:firstRowFirstColumn="0" w:firstRowLastColumn="0" w:lastRowFirstColumn="0" w:lastRowLastColumn="0"/>
               <w:rPr>
-                <w:rFonts w:ascii="Calibri" w:eastAsia="Times New Roman" w:hAnsi="Calibri" w:cs="Calibri"/>
-                <w:color w:val="000000"/>
-                <w:lang w:eastAsia="fr-CA"/>
-              </w:rPr>
-            </w:pPr>
-            <w:r>
-              <w:rPr>
-                <w:rFonts w:ascii="Calibri" w:eastAsia="Times New Roman" w:hAnsi="Calibri" w:cs="Calibri"/>
-                <w:color w:val="000000"/>
-                <w:lang w:eastAsia="fr-CA"/>
-              </w:rPr>
-              <w:t>0.486362</w:t>
+                <w:rFonts w:ascii="Calibri" w:hAnsi="Calibri" w:cs="Calibri"/>
+                <w:color w:val="000000"/>
+              </w:rPr>
+            </w:pPr>
+            <w:r>
+              <w:rPr>
+                <w:rFonts w:ascii="Calibri" w:hAnsi="Calibri" w:cs="Calibri"/>
+                <w:color w:val="000000"/>
+              </w:rPr>
+              <w:t>0,49</w:t>
             </w:r>
           </w:p>
         </w:tc>
@@ -4063,28 +4275,26 @@
         </w:tc>
         <w:tc>
           <w:tcPr>
-            <w:tcW w:w="1701" w:type="dxa"/>
-            <w:noWrap/>
-            <w:hideMark/>
-          </w:tcPr>
-          <w:p>
-            <w:pPr>
-              <w:spacing w:line="276" w:lineRule="auto"/>
-              <w:jc w:val="both"/>
+            <w:tcW w:w="1270" w:type="dxa"/>
+            <w:noWrap/>
+            <w:vAlign w:val="center"/>
+            <w:hideMark/>
+          </w:tcPr>
+          <w:p>
+            <w:pPr>
+              <w:jc w:val="center"/>
               <w:cnfStyle w:val="000000000000" w:firstRow="0" w:lastRow="0" w:firstColumn="0" w:lastColumn="0" w:oddVBand="0" w:evenVBand="0" w:oddHBand="0" w:evenHBand="0" w:firstRowFirstColumn="0" w:firstRowLastColumn="0" w:lastRowFirstColumn="0" w:lastRowLastColumn="0"/>
               <w:rPr>
-                <w:rFonts w:ascii="Calibri" w:eastAsia="Times New Roman" w:hAnsi="Calibri" w:cs="Calibri"/>
-                <w:color w:val="000000"/>
-                <w:lang w:eastAsia="fr-CA"/>
-              </w:rPr>
-            </w:pPr>
-            <w:r>
-              <w:rPr>
-                <w:rFonts w:ascii="Calibri" w:eastAsia="Times New Roman" w:hAnsi="Calibri" w:cs="Calibri"/>
-                <w:color w:val="000000"/>
-                <w:lang w:eastAsia="fr-CA"/>
-              </w:rPr>
-              <w:t>0.477493</w:t>
+                <w:rFonts w:ascii="Calibri" w:hAnsi="Calibri" w:cs="Calibri"/>
+                <w:color w:val="000000"/>
+              </w:rPr>
+            </w:pPr>
+            <w:r>
+              <w:rPr>
+                <w:rFonts w:ascii="Calibri" w:hAnsi="Calibri" w:cs="Calibri"/>
+                <w:color w:val="000000"/>
+              </w:rPr>
+              <w:t>0,48</w:t>
             </w:r>
           </w:p>
         </w:tc>
@@ -4228,7 +4438,16 @@
           <w:sz w:val="22"/>
           <w:szCs w:val="22"/>
         </w:rPr>
-        <w:t>Toutefois, la crise économique qui a eu lieu en 2009 nous mené a évalué son influence sur les prix d’immobilier. Selon la figure 2 ci-dessus, la distribution des prix de vente en 2009 n’est pas très différente de celles des autres années. Ce qui nous mène à chercher de l’information supplémentaire pour enrichir notre étude.</w:t>
+        <w:t xml:space="preserve">Toutefois, la crise économique qui a eu lieu en 2009 nous mené a évalué son influence sur les prix d’immobilier. Selon la figure 2 ci-dessus, la distribution des prix de vente en 2009 n’est pas </w:t>
+      </w:r>
+      <w:r>
+        <w:rPr>
+          <w:rFonts w:asciiTheme="minorBidi" w:hAnsiTheme="minorBidi" w:cstheme="minorBidi"/>
+          <w:sz w:val="22"/>
+          <w:szCs w:val="22"/>
+        </w:rPr>
+        <w:lastRenderedPageBreak/>
+        <w:t>très différente de celles des autres années. Ce qui nous mène à chercher de l’information supplémentaire pour enrichir notre étude.</w:t>
       </w:r>
     </w:p>
     <w:p>
@@ -4365,7 +4584,6 @@
           <w:sz w:val="28"/>
           <w:szCs w:val="28"/>
         </w:rPr>
-        <w:lastRenderedPageBreak/>
         <w:t>Procédure</w:t>
       </w:r>
       <w:r>
@@ -4425,7 +4643,23 @@
           <w:sz w:val="22"/>
           <w:szCs w:val="22"/>
         </w:rPr>
-        <w:t xml:space="preserve"> Il s’agit ’d’un algorithme d’estimation des erreurs très utiliser surtout quand i s’agit des études avec un nombre exemples limité.</w:t>
+        <w:t xml:space="preserve">Il s’agit d’un algorithme d’estimation des erreurs très utiliser surtout quand i s’agit des études avec un nombre </w:t>
+      </w:r>
+      <w:r>
+        <w:rPr>
+          <w:rFonts w:asciiTheme="minorBidi" w:hAnsiTheme="minorBidi" w:cstheme="minorBidi"/>
+          <w:sz w:val="22"/>
+          <w:szCs w:val="22"/>
+        </w:rPr>
+        <w:t>d’</w:t>
+      </w:r>
+      <w:r>
+        <w:rPr>
+          <w:rFonts w:asciiTheme="minorBidi" w:hAnsiTheme="minorBidi" w:cstheme="minorBidi"/>
+          <w:sz w:val="22"/>
+          <w:szCs w:val="22"/>
+        </w:rPr>
+        <w:t>exemples limité.</w:t>
       </w:r>
     </w:p>
     <w:p>
@@ -4699,6 +4933,7 @@
           <w:sz w:val="28"/>
           <w:szCs w:val="28"/>
         </w:rPr>
+        <w:lastRenderedPageBreak/>
         <w:t>Comparaison avec les intuitions rapport 1</w:t>
       </w:r>
       <w:r>
@@ -4740,19 +4975,6 @@
         </w:rPr>
         <w:t xml:space="preserve">Dans le premier rapport, nous avons prévu d’utiliser les réseaux de neurones comme algorithme de prédiction. </w:t>
       </w:r>
-    </w:p>
-    <w:p>
-      <w:pPr>
-        <w:pStyle w:val="Default"/>
-        <w:spacing w:line="276" w:lineRule="auto"/>
-        <w:jc w:val="both"/>
-        <w:rPr>
-          <w:rFonts w:asciiTheme="minorBidi" w:hAnsiTheme="minorBidi" w:cstheme="minorBidi"/>
-          <w:color w:val="auto"/>
-          <w:sz w:val="22"/>
-          <w:szCs w:val="22"/>
-        </w:rPr>
-      </w:pPr>
       <w:r>
         <w:rPr>
           <w:rFonts w:asciiTheme="minorBidi" w:hAnsiTheme="minorBidi" w:cstheme="minorBidi"/>
@@ -14232,7 +14454,7 @@
 </file>
 
 <file path=customXml/itemProps1.xml><?xml version="1.0" encoding="utf-8"?>
-<ds:datastoreItem xmlns:ds="http://schemas.openxmlformats.org/officeDocument/2006/customXml" ds:itemID="{2E163D7A-1B49-4C9F-8FF2-E76BABDF4CCE}">
+<ds:datastoreItem xmlns:ds="http://schemas.openxmlformats.org/officeDocument/2006/customXml" ds:itemID="{65268C7F-F653-481F-B8CC-48E86C54E886}">
   <ds:schemaRefs>
     <ds:schemaRef ds:uri="http://schemas.openxmlformats.org/officeDocument/2006/bibliography"/>
   </ds:schemaRefs>

</xml_diff>

<commit_message>
Vsersion Finale - rapV5
Il manque qu'une correction Antidote une fois que tu me confirme que le text est bien
</commit_message>
<xml_diff>
--- a/Rappor/Rapport 2 - Données V5.docx
+++ b/Rappor/Rapport 2 - Données V5.docx
@@ -468,6 +468,22 @@
           <w:sz w:val="22"/>
           <w:szCs w:val="22"/>
         </w:rPr>
+        <w:sectPr>
+          <w:pgSz w:w="12240" w:h="15840"/>
+          <w:pgMar w:top="1417" w:right="1417" w:bottom="1417" w:left="1417" w:header="708" w:footer="708" w:gutter="0"/>
+          <w:cols w:space="708"/>
+          <w:docGrid w:linePitch="360"/>
+        </w:sectPr>
+      </w:pPr>
+    </w:p>
+    <w:p>
+      <w:pPr>
+        <w:pStyle w:val="Default"/>
+        <w:rPr>
+          <w:rFonts w:asciiTheme="minorBidi" w:hAnsiTheme="minorBidi" w:cstheme="minorBidi"/>
+          <w:sz w:val="22"/>
+          <w:szCs w:val="22"/>
+        </w:rPr>
       </w:pPr>
     </w:p>
     <w:p>
@@ -476,6 +492,7 @@
         <w:autoSpaceDN w:val="0"/>
         <w:adjustRightInd w:val="0"/>
         <w:spacing w:after="0" w:line="240" w:lineRule="auto"/>
+        <w:jc w:val="both"/>
         <w:rPr>
           <w:rFonts w:asciiTheme="minorBidi" w:eastAsiaTheme="majorEastAsia" w:hAnsiTheme="minorBidi"/>
           <w:b/>
@@ -485,14 +502,1782 @@
           <w:szCs w:val="26"/>
         </w:rPr>
       </w:pPr>
-      <w:r>
-        <w:rPr>
-          <w:rFonts w:asciiTheme="minorBidi" w:hAnsiTheme="minorBidi"/>
+    </w:p>
+    <w:sdt>
+      <w:sdtPr>
+        <w:rPr>
+          <w:lang w:val="fr-FR"/>
+        </w:rPr>
+        <w:id w:val="1921052690"/>
+        <w:docPartObj>
+          <w:docPartGallery w:val="Table of Contents"/>
+          <w:docPartUnique/>
+        </w:docPartObj>
+      </w:sdtPr>
+      <w:sdtEndPr>
+        <w:rPr>
+          <w:rFonts w:asciiTheme="minorHAnsi" w:eastAsiaTheme="minorHAnsi" w:hAnsiTheme="minorHAnsi" w:cstheme="minorBidi"/>
           <w:b/>
           <w:bCs/>
-        </w:rPr>
-        <w:br w:type="page"/>
-      </w:r>
+          <w:color w:val="auto"/>
+          <w:sz w:val="22"/>
+          <w:szCs w:val="22"/>
+          <w:lang w:eastAsia="en-US"/>
+        </w:rPr>
+      </w:sdtEndPr>
+      <w:sdtContent>
+        <w:p>
+          <w:pPr>
+            <w:pStyle w:val="En-ttedetabledesmatires"/>
+          </w:pPr>
+          <w:r>
+            <w:rPr>
+              <w:lang w:val="fr-FR"/>
+            </w:rPr>
+            <w:t>Table des matières</w:t>
+          </w:r>
+        </w:p>
+        <w:p>
+          <w:pPr>
+            <w:pStyle w:val="TM2"/>
+            <w:tabs>
+              <w:tab w:val="right" w:leader="dot" w:pos="9396"/>
+            </w:tabs>
+            <w:rPr>
+              <w:rFonts w:eastAsiaTheme="minorEastAsia"/>
+              <w:noProof/>
+              <w:lang w:eastAsia="fr-CA"/>
+            </w:rPr>
+          </w:pPr>
+          <w:r>
+            <w:rPr>
+              <w:b/>
+              <w:bCs/>
+              <w:lang w:val="fr-FR"/>
+            </w:rPr>
+            <w:fldChar w:fldCharType="begin"/>
+          </w:r>
+          <w:r>
+            <w:rPr>
+              <w:b/>
+              <w:bCs/>
+              <w:lang w:val="fr-FR"/>
+            </w:rPr>
+            <w:instrText xml:space="preserve"> TOC \o "1-3" \h \z \u </w:instrText>
+          </w:r>
+          <w:r>
+            <w:rPr>
+              <w:b/>
+              <w:bCs/>
+              <w:lang w:val="fr-FR"/>
+            </w:rPr>
+            <w:fldChar w:fldCharType="separate"/>
+          </w:r>
+          <w:hyperlink w:anchor="_Toc1504246" w:history="1">
+            <w:r>
+              <w:rPr>
+                <w:rStyle w:val="Lienhypertexte"/>
+                <w:rFonts w:asciiTheme="minorBidi" w:hAnsiTheme="minorBidi"/>
+                <w:b/>
+                <w:bCs/>
+                <w:noProof/>
+              </w:rPr>
+              <w:t>Introduction</w:t>
+            </w:r>
+            <w:r>
+              <w:rPr>
+                <w:noProof/>
+                <w:webHidden/>
+              </w:rPr>
+              <w:tab/>
+            </w:r>
+            <w:r>
+              <w:rPr>
+                <w:noProof/>
+                <w:webHidden/>
+              </w:rPr>
+              <w:fldChar w:fldCharType="begin"/>
+            </w:r>
+            <w:r>
+              <w:rPr>
+                <w:noProof/>
+                <w:webHidden/>
+              </w:rPr>
+              <w:instrText xml:space="preserve"> PAGEREF _Toc1504246 \h </w:instrText>
+            </w:r>
+            <w:r>
+              <w:rPr>
+                <w:noProof/>
+                <w:webHidden/>
+              </w:rPr>
+            </w:r>
+            <w:r>
+              <w:rPr>
+                <w:noProof/>
+                <w:webHidden/>
+              </w:rPr>
+              <w:fldChar w:fldCharType="separate"/>
+            </w:r>
+            <w:r>
+              <w:rPr>
+                <w:noProof/>
+                <w:webHidden/>
+              </w:rPr>
+              <w:t>3</w:t>
+            </w:r>
+            <w:r>
+              <w:rPr>
+                <w:noProof/>
+                <w:webHidden/>
+              </w:rPr>
+              <w:fldChar w:fldCharType="end"/>
+            </w:r>
+          </w:hyperlink>
+        </w:p>
+        <w:p>
+          <w:pPr>
+            <w:pStyle w:val="TM2"/>
+            <w:tabs>
+              <w:tab w:val="right" w:leader="dot" w:pos="9396"/>
+            </w:tabs>
+            <w:rPr>
+              <w:rFonts w:eastAsiaTheme="minorEastAsia"/>
+              <w:noProof/>
+              <w:lang w:eastAsia="fr-CA"/>
+            </w:rPr>
+          </w:pPr>
+          <w:hyperlink w:anchor="_Toc1504247" w:history="1">
+            <w:r>
+              <w:rPr>
+                <w:rStyle w:val="Lienhypertexte"/>
+                <w:rFonts w:asciiTheme="minorBidi" w:hAnsiTheme="minorBidi"/>
+                <w:b/>
+                <w:bCs/>
+                <w:noProof/>
+              </w:rPr>
+              <w:t>Description des données</w:t>
+            </w:r>
+            <w:r>
+              <w:rPr>
+                <w:noProof/>
+                <w:webHidden/>
+              </w:rPr>
+              <w:tab/>
+            </w:r>
+            <w:r>
+              <w:rPr>
+                <w:noProof/>
+                <w:webHidden/>
+              </w:rPr>
+              <w:fldChar w:fldCharType="begin"/>
+            </w:r>
+            <w:r>
+              <w:rPr>
+                <w:noProof/>
+                <w:webHidden/>
+              </w:rPr>
+              <w:instrText xml:space="preserve"> PAGEREF _Toc1504247 \h </w:instrText>
+            </w:r>
+            <w:r>
+              <w:rPr>
+                <w:noProof/>
+                <w:webHidden/>
+              </w:rPr>
+            </w:r>
+            <w:r>
+              <w:rPr>
+                <w:noProof/>
+                <w:webHidden/>
+              </w:rPr>
+              <w:fldChar w:fldCharType="separate"/>
+            </w:r>
+            <w:r>
+              <w:rPr>
+                <w:noProof/>
+                <w:webHidden/>
+              </w:rPr>
+              <w:t>3</w:t>
+            </w:r>
+            <w:r>
+              <w:rPr>
+                <w:noProof/>
+                <w:webHidden/>
+              </w:rPr>
+              <w:fldChar w:fldCharType="end"/>
+            </w:r>
+          </w:hyperlink>
+        </w:p>
+        <w:p>
+          <w:pPr>
+            <w:pStyle w:val="TM3"/>
+            <w:tabs>
+              <w:tab w:val="right" w:leader="dot" w:pos="9396"/>
+            </w:tabs>
+            <w:rPr>
+              <w:rFonts w:eastAsiaTheme="minorEastAsia"/>
+              <w:noProof/>
+              <w:lang w:eastAsia="fr-CA"/>
+            </w:rPr>
+          </w:pPr>
+          <w:hyperlink w:anchor="_Toc1504248" w:history="1">
+            <w:r>
+              <w:rPr>
+                <w:rStyle w:val="Lienhypertexte"/>
+                <w:rFonts w:asciiTheme="minorBidi" w:hAnsiTheme="minorBidi"/>
+                <w:b/>
+                <w:bCs/>
+                <w:noProof/>
+              </w:rPr>
+              <w:t>Les données</w:t>
+            </w:r>
+            <w:r>
+              <w:rPr>
+                <w:noProof/>
+                <w:webHidden/>
+              </w:rPr>
+              <w:tab/>
+            </w:r>
+            <w:r>
+              <w:rPr>
+                <w:noProof/>
+                <w:webHidden/>
+              </w:rPr>
+              <w:fldChar w:fldCharType="begin"/>
+            </w:r>
+            <w:r>
+              <w:rPr>
+                <w:noProof/>
+                <w:webHidden/>
+              </w:rPr>
+              <w:instrText xml:space="preserve"> PAGEREF _Toc1504248 \h </w:instrText>
+            </w:r>
+            <w:r>
+              <w:rPr>
+                <w:noProof/>
+                <w:webHidden/>
+              </w:rPr>
+            </w:r>
+            <w:r>
+              <w:rPr>
+                <w:noProof/>
+                <w:webHidden/>
+              </w:rPr>
+              <w:fldChar w:fldCharType="separate"/>
+            </w:r>
+            <w:r>
+              <w:rPr>
+                <w:noProof/>
+                <w:webHidden/>
+              </w:rPr>
+              <w:t>3</w:t>
+            </w:r>
+            <w:r>
+              <w:rPr>
+                <w:noProof/>
+                <w:webHidden/>
+              </w:rPr>
+              <w:fldChar w:fldCharType="end"/>
+            </w:r>
+          </w:hyperlink>
+        </w:p>
+        <w:p>
+          <w:pPr>
+            <w:pStyle w:val="TM3"/>
+            <w:tabs>
+              <w:tab w:val="right" w:leader="dot" w:pos="9396"/>
+            </w:tabs>
+            <w:rPr>
+              <w:rFonts w:eastAsiaTheme="minorEastAsia"/>
+              <w:noProof/>
+              <w:lang w:eastAsia="fr-CA"/>
+            </w:rPr>
+          </w:pPr>
+          <w:hyperlink w:anchor="_Toc1504249" w:history="1">
+            <w:r>
+              <w:rPr>
+                <w:rStyle w:val="Lienhypertexte"/>
+                <w:rFonts w:asciiTheme="minorBidi" w:hAnsiTheme="minorBidi"/>
+                <w:b/>
+                <w:bCs/>
+                <w:noProof/>
+              </w:rPr>
+              <w:t>Les types d’attributs</w:t>
+            </w:r>
+            <w:r>
+              <w:rPr>
+                <w:noProof/>
+                <w:webHidden/>
+              </w:rPr>
+              <w:tab/>
+            </w:r>
+            <w:r>
+              <w:rPr>
+                <w:noProof/>
+                <w:webHidden/>
+              </w:rPr>
+              <w:fldChar w:fldCharType="begin"/>
+            </w:r>
+            <w:r>
+              <w:rPr>
+                <w:noProof/>
+                <w:webHidden/>
+              </w:rPr>
+              <w:instrText xml:space="preserve"> PAGEREF _Toc1504249 \h </w:instrText>
+            </w:r>
+            <w:r>
+              <w:rPr>
+                <w:noProof/>
+                <w:webHidden/>
+              </w:rPr>
+            </w:r>
+            <w:r>
+              <w:rPr>
+                <w:noProof/>
+                <w:webHidden/>
+              </w:rPr>
+              <w:fldChar w:fldCharType="separate"/>
+            </w:r>
+            <w:r>
+              <w:rPr>
+                <w:noProof/>
+                <w:webHidden/>
+              </w:rPr>
+              <w:t>3</w:t>
+            </w:r>
+            <w:r>
+              <w:rPr>
+                <w:noProof/>
+                <w:webHidden/>
+              </w:rPr>
+              <w:fldChar w:fldCharType="end"/>
+            </w:r>
+          </w:hyperlink>
+        </w:p>
+        <w:p>
+          <w:pPr>
+            <w:pStyle w:val="TM3"/>
+            <w:tabs>
+              <w:tab w:val="right" w:leader="dot" w:pos="9396"/>
+            </w:tabs>
+            <w:rPr>
+              <w:rFonts w:eastAsiaTheme="minorEastAsia"/>
+              <w:noProof/>
+              <w:lang w:eastAsia="fr-CA"/>
+            </w:rPr>
+          </w:pPr>
+          <w:hyperlink w:anchor="_Toc1504250" w:history="1">
+            <w:r>
+              <w:rPr>
+                <w:rStyle w:val="Lienhypertexte"/>
+                <w:rFonts w:asciiTheme="minorBidi" w:hAnsiTheme="minorBidi"/>
+                <w:b/>
+                <w:bCs/>
+                <w:noProof/>
+              </w:rPr>
+              <w:t>Les propriétés statistiques des données</w:t>
+            </w:r>
+            <w:r>
+              <w:rPr>
+                <w:noProof/>
+                <w:webHidden/>
+              </w:rPr>
+              <w:tab/>
+            </w:r>
+            <w:r>
+              <w:rPr>
+                <w:noProof/>
+                <w:webHidden/>
+              </w:rPr>
+              <w:fldChar w:fldCharType="begin"/>
+            </w:r>
+            <w:r>
+              <w:rPr>
+                <w:noProof/>
+                <w:webHidden/>
+              </w:rPr>
+              <w:instrText xml:space="preserve"> PAGEREF _Toc1504250 \h </w:instrText>
+            </w:r>
+            <w:r>
+              <w:rPr>
+                <w:noProof/>
+                <w:webHidden/>
+              </w:rPr>
+            </w:r>
+            <w:r>
+              <w:rPr>
+                <w:noProof/>
+                <w:webHidden/>
+              </w:rPr>
+              <w:fldChar w:fldCharType="separate"/>
+            </w:r>
+            <w:r>
+              <w:rPr>
+                <w:noProof/>
+                <w:webHidden/>
+              </w:rPr>
+              <w:t>5</w:t>
+            </w:r>
+            <w:r>
+              <w:rPr>
+                <w:noProof/>
+                <w:webHidden/>
+              </w:rPr>
+              <w:fldChar w:fldCharType="end"/>
+            </w:r>
+          </w:hyperlink>
+        </w:p>
+        <w:p>
+          <w:pPr>
+            <w:pStyle w:val="TM2"/>
+            <w:tabs>
+              <w:tab w:val="right" w:leader="dot" w:pos="9396"/>
+            </w:tabs>
+            <w:rPr>
+              <w:rFonts w:eastAsiaTheme="minorEastAsia"/>
+              <w:noProof/>
+              <w:lang w:eastAsia="fr-CA"/>
+            </w:rPr>
+          </w:pPr>
+          <w:hyperlink w:anchor="_Toc1504251" w:history="1">
+            <w:r>
+              <w:rPr>
+                <w:rStyle w:val="Lienhypertexte"/>
+                <w:rFonts w:asciiTheme="minorBidi" w:hAnsiTheme="minorBidi"/>
+                <w:b/>
+                <w:bCs/>
+                <w:noProof/>
+              </w:rPr>
+              <w:t>Difficultés et algorithmes de prétraitement</w:t>
+            </w:r>
+            <w:r>
+              <w:rPr>
+                <w:noProof/>
+                <w:webHidden/>
+              </w:rPr>
+              <w:tab/>
+            </w:r>
+            <w:r>
+              <w:rPr>
+                <w:noProof/>
+                <w:webHidden/>
+              </w:rPr>
+              <w:fldChar w:fldCharType="begin"/>
+            </w:r>
+            <w:r>
+              <w:rPr>
+                <w:noProof/>
+                <w:webHidden/>
+              </w:rPr>
+              <w:instrText xml:space="preserve"> PAGEREF _Toc1504251 \h </w:instrText>
+            </w:r>
+            <w:r>
+              <w:rPr>
+                <w:noProof/>
+                <w:webHidden/>
+              </w:rPr>
+            </w:r>
+            <w:r>
+              <w:rPr>
+                <w:noProof/>
+                <w:webHidden/>
+              </w:rPr>
+              <w:fldChar w:fldCharType="separate"/>
+            </w:r>
+            <w:r>
+              <w:rPr>
+                <w:noProof/>
+                <w:webHidden/>
+              </w:rPr>
+              <w:t>6</w:t>
+            </w:r>
+            <w:r>
+              <w:rPr>
+                <w:noProof/>
+                <w:webHidden/>
+              </w:rPr>
+              <w:fldChar w:fldCharType="end"/>
+            </w:r>
+          </w:hyperlink>
+        </w:p>
+        <w:p>
+          <w:pPr>
+            <w:pStyle w:val="TM3"/>
+            <w:tabs>
+              <w:tab w:val="right" w:leader="dot" w:pos="9396"/>
+            </w:tabs>
+            <w:rPr>
+              <w:rFonts w:eastAsiaTheme="minorEastAsia"/>
+              <w:noProof/>
+              <w:lang w:eastAsia="fr-CA"/>
+            </w:rPr>
+          </w:pPr>
+          <w:hyperlink w:anchor="_Toc1504252" w:history="1">
+            <w:r>
+              <w:rPr>
+                <w:rStyle w:val="Lienhypertexte"/>
+                <w:rFonts w:asciiTheme="minorBidi" w:hAnsiTheme="minorBidi"/>
+                <w:b/>
+                <w:bCs/>
+                <w:noProof/>
+              </w:rPr>
+              <w:t>Les difficultés au niveau des données</w:t>
+            </w:r>
+            <w:r>
+              <w:rPr>
+                <w:noProof/>
+                <w:webHidden/>
+              </w:rPr>
+              <w:tab/>
+            </w:r>
+            <w:r>
+              <w:rPr>
+                <w:noProof/>
+                <w:webHidden/>
+              </w:rPr>
+              <w:fldChar w:fldCharType="begin"/>
+            </w:r>
+            <w:r>
+              <w:rPr>
+                <w:noProof/>
+                <w:webHidden/>
+              </w:rPr>
+              <w:instrText xml:space="preserve"> PAGEREF _Toc1504252 \h </w:instrText>
+            </w:r>
+            <w:r>
+              <w:rPr>
+                <w:noProof/>
+                <w:webHidden/>
+              </w:rPr>
+            </w:r>
+            <w:r>
+              <w:rPr>
+                <w:noProof/>
+                <w:webHidden/>
+              </w:rPr>
+              <w:fldChar w:fldCharType="separate"/>
+            </w:r>
+            <w:r>
+              <w:rPr>
+                <w:noProof/>
+                <w:webHidden/>
+              </w:rPr>
+              <w:t>6</w:t>
+            </w:r>
+            <w:r>
+              <w:rPr>
+                <w:noProof/>
+                <w:webHidden/>
+              </w:rPr>
+              <w:fldChar w:fldCharType="end"/>
+            </w:r>
+          </w:hyperlink>
+        </w:p>
+        <w:p>
+          <w:pPr>
+            <w:pStyle w:val="TM2"/>
+            <w:tabs>
+              <w:tab w:val="right" w:leader="dot" w:pos="9396"/>
+            </w:tabs>
+            <w:rPr>
+              <w:rFonts w:eastAsiaTheme="minorEastAsia"/>
+              <w:noProof/>
+              <w:lang w:eastAsia="fr-CA"/>
+            </w:rPr>
+          </w:pPr>
+          <w:hyperlink w:anchor="_Toc1504253" w:history="1">
+            <w:r>
+              <w:rPr>
+                <w:rStyle w:val="Lienhypertexte"/>
+                <w:rFonts w:asciiTheme="minorBidi" w:hAnsiTheme="minorBidi"/>
+                <w:b/>
+                <w:bCs/>
+                <w:noProof/>
+              </w:rPr>
+              <w:t>Données manquantes</w:t>
+            </w:r>
+            <w:r>
+              <w:rPr>
+                <w:noProof/>
+                <w:webHidden/>
+              </w:rPr>
+              <w:tab/>
+            </w:r>
+            <w:r>
+              <w:rPr>
+                <w:noProof/>
+                <w:webHidden/>
+              </w:rPr>
+              <w:fldChar w:fldCharType="begin"/>
+            </w:r>
+            <w:r>
+              <w:rPr>
+                <w:noProof/>
+                <w:webHidden/>
+              </w:rPr>
+              <w:instrText xml:space="preserve"> PAGEREF _Toc1504253 \h </w:instrText>
+            </w:r>
+            <w:r>
+              <w:rPr>
+                <w:noProof/>
+                <w:webHidden/>
+              </w:rPr>
+            </w:r>
+            <w:r>
+              <w:rPr>
+                <w:noProof/>
+                <w:webHidden/>
+              </w:rPr>
+              <w:fldChar w:fldCharType="separate"/>
+            </w:r>
+            <w:r>
+              <w:rPr>
+                <w:noProof/>
+                <w:webHidden/>
+              </w:rPr>
+              <w:t>7</w:t>
+            </w:r>
+            <w:r>
+              <w:rPr>
+                <w:noProof/>
+                <w:webHidden/>
+              </w:rPr>
+              <w:fldChar w:fldCharType="end"/>
+            </w:r>
+          </w:hyperlink>
+        </w:p>
+        <w:p>
+          <w:pPr>
+            <w:pStyle w:val="TM2"/>
+            <w:tabs>
+              <w:tab w:val="right" w:leader="dot" w:pos="9396"/>
+            </w:tabs>
+            <w:rPr>
+              <w:rFonts w:eastAsiaTheme="minorEastAsia"/>
+              <w:noProof/>
+              <w:lang w:eastAsia="fr-CA"/>
+            </w:rPr>
+          </w:pPr>
+          <w:hyperlink w:anchor="_Toc1504254" w:history="1">
+            <w:r>
+              <w:rPr>
+                <w:rStyle w:val="Lienhypertexte"/>
+                <w:rFonts w:asciiTheme="minorBidi" w:hAnsiTheme="minorBidi"/>
+                <w:b/>
+                <w:bCs/>
+                <w:noProof/>
+              </w:rPr>
+              <w:t>Procédure de tests</w:t>
+            </w:r>
+            <w:r>
+              <w:rPr>
+                <w:noProof/>
+                <w:webHidden/>
+              </w:rPr>
+              <w:tab/>
+            </w:r>
+            <w:r>
+              <w:rPr>
+                <w:noProof/>
+                <w:webHidden/>
+              </w:rPr>
+              <w:fldChar w:fldCharType="begin"/>
+            </w:r>
+            <w:r>
+              <w:rPr>
+                <w:noProof/>
+                <w:webHidden/>
+              </w:rPr>
+              <w:instrText xml:space="preserve"> PAGEREF _Toc1504254 \h </w:instrText>
+            </w:r>
+            <w:r>
+              <w:rPr>
+                <w:noProof/>
+                <w:webHidden/>
+              </w:rPr>
+            </w:r>
+            <w:r>
+              <w:rPr>
+                <w:noProof/>
+                <w:webHidden/>
+              </w:rPr>
+              <w:fldChar w:fldCharType="separate"/>
+            </w:r>
+            <w:r>
+              <w:rPr>
+                <w:noProof/>
+                <w:webHidden/>
+              </w:rPr>
+              <w:t>8</w:t>
+            </w:r>
+            <w:r>
+              <w:rPr>
+                <w:noProof/>
+                <w:webHidden/>
+              </w:rPr>
+              <w:fldChar w:fldCharType="end"/>
+            </w:r>
+          </w:hyperlink>
+        </w:p>
+        <w:p>
+          <w:pPr>
+            <w:pStyle w:val="TM2"/>
+            <w:tabs>
+              <w:tab w:val="right" w:leader="dot" w:pos="9396"/>
+            </w:tabs>
+            <w:rPr>
+              <w:rFonts w:eastAsiaTheme="minorEastAsia"/>
+              <w:noProof/>
+              <w:lang w:eastAsia="fr-CA"/>
+            </w:rPr>
+          </w:pPr>
+          <w:hyperlink w:anchor="_Toc1504255" w:history="1">
+            <w:r>
+              <w:rPr>
+                <w:rStyle w:val="Lienhypertexte"/>
+                <w:rFonts w:asciiTheme="minorBidi" w:hAnsiTheme="minorBidi"/>
+                <w:b/>
+                <w:bCs/>
+                <w:noProof/>
+              </w:rPr>
+              <w:t>Revu de littérature</w:t>
+            </w:r>
+            <w:r>
+              <w:rPr>
+                <w:noProof/>
+                <w:webHidden/>
+              </w:rPr>
+              <w:tab/>
+            </w:r>
+            <w:r>
+              <w:rPr>
+                <w:noProof/>
+                <w:webHidden/>
+              </w:rPr>
+              <w:fldChar w:fldCharType="begin"/>
+            </w:r>
+            <w:r>
+              <w:rPr>
+                <w:noProof/>
+                <w:webHidden/>
+              </w:rPr>
+              <w:instrText xml:space="preserve"> PAGEREF _Toc1504255 \h </w:instrText>
+            </w:r>
+            <w:r>
+              <w:rPr>
+                <w:noProof/>
+                <w:webHidden/>
+              </w:rPr>
+            </w:r>
+            <w:r>
+              <w:rPr>
+                <w:noProof/>
+                <w:webHidden/>
+              </w:rPr>
+              <w:fldChar w:fldCharType="separate"/>
+            </w:r>
+            <w:r>
+              <w:rPr>
+                <w:noProof/>
+                <w:webHidden/>
+              </w:rPr>
+              <w:t>8</w:t>
+            </w:r>
+            <w:r>
+              <w:rPr>
+                <w:noProof/>
+                <w:webHidden/>
+              </w:rPr>
+              <w:fldChar w:fldCharType="end"/>
+            </w:r>
+          </w:hyperlink>
+        </w:p>
+        <w:p>
+          <w:pPr>
+            <w:pStyle w:val="TM2"/>
+            <w:tabs>
+              <w:tab w:val="right" w:leader="dot" w:pos="9396"/>
+            </w:tabs>
+            <w:rPr>
+              <w:rFonts w:eastAsiaTheme="minorEastAsia"/>
+              <w:noProof/>
+              <w:lang w:eastAsia="fr-CA"/>
+            </w:rPr>
+          </w:pPr>
+          <w:hyperlink w:anchor="_Toc1504256" w:history="1">
+            <w:r>
+              <w:rPr>
+                <w:rStyle w:val="Lienhypertexte"/>
+                <w:rFonts w:asciiTheme="minorBidi" w:hAnsiTheme="minorBidi"/>
+                <w:b/>
+                <w:bCs/>
+                <w:noProof/>
+              </w:rPr>
+              <w:t>Comparaison avec les intuitions rapport 1 (1 point)</w:t>
+            </w:r>
+            <w:r>
+              <w:rPr>
+                <w:noProof/>
+                <w:webHidden/>
+              </w:rPr>
+              <w:tab/>
+            </w:r>
+            <w:r>
+              <w:rPr>
+                <w:noProof/>
+                <w:webHidden/>
+              </w:rPr>
+              <w:fldChar w:fldCharType="begin"/>
+            </w:r>
+            <w:r>
+              <w:rPr>
+                <w:noProof/>
+                <w:webHidden/>
+              </w:rPr>
+              <w:instrText xml:space="preserve"> PAGEREF _Toc1504256 \h </w:instrText>
+            </w:r>
+            <w:r>
+              <w:rPr>
+                <w:noProof/>
+                <w:webHidden/>
+              </w:rPr>
+            </w:r>
+            <w:r>
+              <w:rPr>
+                <w:noProof/>
+                <w:webHidden/>
+              </w:rPr>
+              <w:fldChar w:fldCharType="separate"/>
+            </w:r>
+            <w:r>
+              <w:rPr>
+                <w:noProof/>
+                <w:webHidden/>
+              </w:rPr>
+              <w:t>9</w:t>
+            </w:r>
+            <w:r>
+              <w:rPr>
+                <w:noProof/>
+                <w:webHidden/>
+              </w:rPr>
+              <w:fldChar w:fldCharType="end"/>
+            </w:r>
+          </w:hyperlink>
+        </w:p>
+        <w:p>
+          <w:pPr>
+            <w:pStyle w:val="TM1"/>
+            <w:tabs>
+              <w:tab w:val="right" w:leader="dot" w:pos="9396"/>
+            </w:tabs>
+            <w:rPr>
+              <w:rFonts w:eastAsiaTheme="minorEastAsia"/>
+              <w:noProof/>
+              <w:lang w:eastAsia="fr-CA"/>
+            </w:rPr>
+          </w:pPr>
+          <w:hyperlink w:anchor="_Toc1504257" w:history="1">
+            <w:r>
+              <w:rPr>
+                <w:rStyle w:val="Lienhypertexte"/>
+                <w:rFonts w:asciiTheme="minorBidi" w:hAnsiTheme="minorBidi"/>
+                <w:b/>
+                <w:bCs/>
+                <w:noProof/>
+              </w:rPr>
+              <w:t>Bibliographie</w:t>
+            </w:r>
+            <w:r>
+              <w:rPr>
+                <w:noProof/>
+                <w:webHidden/>
+              </w:rPr>
+              <w:tab/>
+            </w:r>
+            <w:r>
+              <w:rPr>
+                <w:noProof/>
+                <w:webHidden/>
+              </w:rPr>
+              <w:fldChar w:fldCharType="begin"/>
+            </w:r>
+            <w:r>
+              <w:rPr>
+                <w:noProof/>
+                <w:webHidden/>
+              </w:rPr>
+              <w:instrText xml:space="preserve"> PAGEREF _Toc1504257 \h </w:instrText>
+            </w:r>
+            <w:r>
+              <w:rPr>
+                <w:noProof/>
+                <w:webHidden/>
+              </w:rPr>
+            </w:r>
+            <w:r>
+              <w:rPr>
+                <w:noProof/>
+                <w:webHidden/>
+              </w:rPr>
+              <w:fldChar w:fldCharType="separate"/>
+            </w:r>
+            <w:r>
+              <w:rPr>
+                <w:noProof/>
+                <w:webHidden/>
+              </w:rPr>
+              <w:t>10</w:t>
+            </w:r>
+            <w:r>
+              <w:rPr>
+                <w:noProof/>
+                <w:webHidden/>
+              </w:rPr>
+              <w:fldChar w:fldCharType="end"/>
+            </w:r>
+          </w:hyperlink>
+        </w:p>
+        <w:p>
+          <w:r>
+            <w:rPr>
+              <w:b/>
+              <w:bCs/>
+              <w:lang w:val="fr-FR"/>
+            </w:rPr>
+            <w:fldChar w:fldCharType="end"/>
+          </w:r>
+        </w:p>
+      </w:sdtContent>
+    </w:sdt>
+    <w:p>
+      <w:pPr>
+        <w:autoSpaceDE w:val="0"/>
+        <w:autoSpaceDN w:val="0"/>
+        <w:adjustRightInd w:val="0"/>
+        <w:spacing w:after="0" w:line="240" w:lineRule="auto"/>
+        <w:jc w:val="both"/>
+        <w:rPr>
+          <w:rFonts w:asciiTheme="minorBidi" w:eastAsiaTheme="majorEastAsia" w:hAnsiTheme="minorBidi"/>
+          <w:b/>
+          <w:bCs/>
+          <w:color w:val="2F5496" w:themeColor="accent1" w:themeShade="BF"/>
+          <w:sz w:val="26"/>
+          <w:szCs w:val="26"/>
+        </w:rPr>
+      </w:pPr>
+    </w:p>
+    <w:p>
+      <w:pPr>
+        <w:autoSpaceDE w:val="0"/>
+        <w:autoSpaceDN w:val="0"/>
+        <w:adjustRightInd w:val="0"/>
+        <w:spacing w:after="0" w:line="240" w:lineRule="auto"/>
+        <w:jc w:val="both"/>
+        <w:rPr>
+          <w:rFonts w:asciiTheme="minorBidi" w:eastAsiaTheme="majorEastAsia" w:hAnsiTheme="minorBidi"/>
+          <w:b/>
+          <w:bCs/>
+          <w:color w:val="2F5496" w:themeColor="accent1" w:themeShade="BF"/>
+          <w:sz w:val="26"/>
+          <w:szCs w:val="26"/>
+        </w:rPr>
+      </w:pPr>
+    </w:p>
+    <w:p>
+      <w:pPr>
+        <w:pStyle w:val="Tabledesillustrations"/>
+        <w:tabs>
+          <w:tab w:val="right" w:leader="dot" w:pos="9396"/>
+        </w:tabs>
+        <w:rPr>
+          <w:noProof/>
+        </w:rPr>
+      </w:pPr>
+      <w:r>
+        <w:rPr>
+          <w:rFonts w:asciiTheme="minorBidi" w:eastAsiaTheme="majorEastAsia" w:hAnsiTheme="minorBidi"/>
+          <w:b/>
+          <w:bCs/>
+          <w:color w:val="2F5496" w:themeColor="accent1" w:themeShade="BF"/>
+          <w:sz w:val="26"/>
+          <w:szCs w:val="26"/>
+        </w:rPr>
+        <w:fldChar w:fldCharType="begin"/>
+      </w:r>
+      <w:r>
+        <w:rPr>
+          <w:rFonts w:asciiTheme="minorBidi" w:eastAsiaTheme="majorEastAsia" w:hAnsiTheme="minorBidi"/>
+          <w:b/>
+          <w:bCs/>
+          <w:color w:val="2F5496" w:themeColor="accent1" w:themeShade="BF"/>
+          <w:sz w:val="26"/>
+          <w:szCs w:val="26"/>
+        </w:rPr>
+        <w:instrText xml:space="preserve"> TOC \h \z \c "Figure" </w:instrText>
+      </w:r>
+      <w:r>
+        <w:rPr>
+          <w:rFonts w:asciiTheme="minorBidi" w:eastAsiaTheme="majorEastAsia" w:hAnsiTheme="minorBidi"/>
+          <w:b/>
+          <w:bCs/>
+          <w:color w:val="2F5496" w:themeColor="accent1" w:themeShade="BF"/>
+          <w:sz w:val="26"/>
+          <w:szCs w:val="26"/>
+        </w:rPr>
+        <w:fldChar w:fldCharType="separate"/>
+      </w:r>
+      <w:hyperlink w:anchor="_Toc1504120" w:history="1">
+        <w:r>
+          <w:rPr>
+            <w:rStyle w:val="Lienhypertexte"/>
+            <w:noProof/>
+          </w:rPr>
+          <w:t>Figure 1 - Illustration de la matrice de distance entre les variables numériques du jeu de données</w:t>
+        </w:r>
+        <w:r>
+          <w:rPr>
+            <w:noProof/>
+            <w:webHidden/>
+          </w:rPr>
+          <w:tab/>
+        </w:r>
+        <w:r>
+          <w:rPr>
+            <w:noProof/>
+            <w:webHidden/>
+          </w:rPr>
+          <w:fldChar w:fldCharType="begin"/>
+        </w:r>
+        <w:r>
+          <w:rPr>
+            <w:noProof/>
+            <w:webHidden/>
+          </w:rPr>
+          <w:instrText xml:space="preserve"> PAGEREF _Toc1504120 \h </w:instrText>
+        </w:r>
+        <w:r>
+          <w:rPr>
+            <w:noProof/>
+            <w:webHidden/>
+          </w:rPr>
+        </w:r>
+        <w:r>
+          <w:rPr>
+            <w:noProof/>
+            <w:webHidden/>
+          </w:rPr>
+          <w:fldChar w:fldCharType="separate"/>
+        </w:r>
+        <w:r>
+          <w:rPr>
+            <w:noProof/>
+            <w:webHidden/>
+          </w:rPr>
+          <w:t>4</w:t>
+        </w:r>
+        <w:r>
+          <w:rPr>
+            <w:noProof/>
+            <w:webHidden/>
+          </w:rPr>
+          <w:fldChar w:fldCharType="end"/>
+        </w:r>
+      </w:hyperlink>
+    </w:p>
+    <w:p>
+      <w:pPr>
+        <w:pStyle w:val="Tabledesillustrations"/>
+        <w:tabs>
+          <w:tab w:val="right" w:leader="dot" w:pos="9396"/>
+        </w:tabs>
+        <w:rPr>
+          <w:noProof/>
+        </w:rPr>
+      </w:pPr>
+      <w:hyperlink r:id="rId7" w:anchor="_Toc1504121" w:history="1">
+        <w:r>
+          <w:rPr>
+            <w:rStyle w:val="Lienhypertexte"/>
+            <w:noProof/>
+          </w:rPr>
+          <w:t>Figure 2</w:t>
+        </w:r>
+        <w:r>
+          <w:rPr>
+            <w:rStyle w:val="Lienhypertexte"/>
+            <w:noProof/>
+            <w:lang w:val="en-CA"/>
+          </w:rPr>
+          <w:t xml:space="preserve"> - la distribution des prix de vente des immobiliers.</w:t>
+        </w:r>
+        <w:r>
+          <w:rPr>
+            <w:noProof/>
+            <w:webHidden/>
+          </w:rPr>
+          <w:tab/>
+        </w:r>
+        <w:r>
+          <w:rPr>
+            <w:noProof/>
+            <w:webHidden/>
+          </w:rPr>
+          <w:fldChar w:fldCharType="begin"/>
+        </w:r>
+        <w:r>
+          <w:rPr>
+            <w:noProof/>
+            <w:webHidden/>
+          </w:rPr>
+          <w:instrText xml:space="preserve"> PAGEREF _Toc1504121 \h </w:instrText>
+        </w:r>
+        <w:r>
+          <w:rPr>
+            <w:noProof/>
+            <w:webHidden/>
+          </w:rPr>
+        </w:r>
+        <w:r>
+          <w:rPr>
+            <w:noProof/>
+            <w:webHidden/>
+          </w:rPr>
+          <w:fldChar w:fldCharType="separate"/>
+        </w:r>
+        <w:r>
+          <w:rPr>
+            <w:noProof/>
+            <w:webHidden/>
+          </w:rPr>
+          <w:t>5</w:t>
+        </w:r>
+        <w:r>
+          <w:rPr>
+            <w:noProof/>
+            <w:webHidden/>
+          </w:rPr>
+          <w:fldChar w:fldCharType="end"/>
+        </w:r>
+      </w:hyperlink>
+    </w:p>
+    <w:p>
+      <w:pPr>
+        <w:pStyle w:val="Tabledesillustrations"/>
+        <w:tabs>
+          <w:tab w:val="right" w:leader="dot" w:pos="9396"/>
+        </w:tabs>
+        <w:rPr>
+          <w:noProof/>
+        </w:rPr>
+      </w:pPr>
+      <w:hyperlink w:anchor="_Toc1504122" w:history="1">
+        <w:r>
+          <w:rPr>
+            <w:rStyle w:val="Lienhypertexte"/>
+            <w:noProof/>
+          </w:rPr>
+          <w:t>Figure 3 - la distribution des prix de vente des immobiliers selon les années.</w:t>
+        </w:r>
+        <w:r>
+          <w:rPr>
+            <w:noProof/>
+            <w:webHidden/>
+          </w:rPr>
+          <w:tab/>
+        </w:r>
+        <w:r>
+          <w:rPr>
+            <w:noProof/>
+            <w:webHidden/>
+          </w:rPr>
+          <w:fldChar w:fldCharType="begin"/>
+        </w:r>
+        <w:r>
+          <w:rPr>
+            <w:noProof/>
+            <w:webHidden/>
+          </w:rPr>
+          <w:instrText xml:space="preserve"> PAGEREF _Toc1504122 \h </w:instrText>
+        </w:r>
+        <w:r>
+          <w:rPr>
+            <w:noProof/>
+            <w:webHidden/>
+          </w:rPr>
+        </w:r>
+        <w:r>
+          <w:rPr>
+            <w:noProof/>
+            <w:webHidden/>
+          </w:rPr>
+          <w:fldChar w:fldCharType="separate"/>
+        </w:r>
+        <w:r>
+          <w:rPr>
+            <w:noProof/>
+            <w:webHidden/>
+          </w:rPr>
+          <w:t>6</w:t>
+        </w:r>
+        <w:r>
+          <w:rPr>
+            <w:noProof/>
+            <w:webHidden/>
+          </w:rPr>
+          <w:fldChar w:fldCharType="end"/>
+        </w:r>
+      </w:hyperlink>
+    </w:p>
+    <w:p>
+      <w:pPr>
+        <w:pStyle w:val="Tabledesillustrations"/>
+        <w:tabs>
+          <w:tab w:val="right" w:leader="dot" w:pos="9396"/>
+        </w:tabs>
+        <w:rPr>
+          <w:noProof/>
+        </w:rPr>
+      </w:pPr>
+      <w:hyperlink w:anchor="_Toc1504123" w:history="1">
+        <w:r>
+          <w:rPr>
+            <w:rStyle w:val="Lienhypertexte"/>
+            <w:noProof/>
+          </w:rPr>
+          <w:t>Figure 4 - Influence saisonnier sur le taux de vente.</w:t>
+        </w:r>
+        <w:r>
+          <w:rPr>
+            <w:noProof/>
+            <w:webHidden/>
+          </w:rPr>
+          <w:tab/>
+        </w:r>
+        <w:r>
+          <w:rPr>
+            <w:noProof/>
+            <w:webHidden/>
+          </w:rPr>
+          <w:fldChar w:fldCharType="begin"/>
+        </w:r>
+        <w:r>
+          <w:rPr>
+            <w:noProof/>
+            <w:webHidden/>
+          </w:rPr>
+          <w:instrText xml:space="preserve"> PAGEREF _Toc1504123 \h </w:instrText>
+        </w:r>
+        <w:r>
+          <w:rPr>
+            <w:noProof/>
+            <w:webHidden/>
+          </w:rPr>
+        </w:r>
+        <w:r>
+          <w:rPr>
+            <w:noProof/>
+            <w:webHidden/>
+          </w:rPr>
+          <w:fldChar w:fldCharType="separate"/>
+        </w:r>
+        <w:r>
+          <w:rPr>
+            <w:noProof/>
+            <w:webHidden/>
+          </w:rPr>
+          <w:t>14</w:t>
+        </w:r>
+        <w:r>
+          <w:rPr>
+            <w:noProof/>
+            <w:webHidden/>
+          </w:rPr>
+          <w:fldChar w:fldCharType="end"/>
+        </w:r>
+      </w:hyperlink>
+    </w:p>
+    <w:p>
+      <w:pPr>
+        <w:autoSpaceDE w:val="0"/>
+        <w:autoSpaceDN w:val="0"/>
+        <w:adjustRightInd w:val="0"/>
+        <w:spacing w:after="0" w:line="240" w:lineRule="auto"/>
+        <w:jc w:val="both"/>
+        <w:rPr>
+          <w:rFonts w:asciiTheme="minorBidi" w:eastAsiaTheme="majorEastAsia" w:hAnsiTheme="minorBidi"/>
+          <w:b/>
+          <w:bCs/>
+          <w:color w:val="2F5496" w:themeColor="accent1" w:themeShade="BF"/>
+          <w:sz w:val="26"/>
+          <w:szCs w:val="26"/>
+        </w:rPr>
+      </w:pPr>
+      <w:r>
+        <w:rPr>
+          <w:rFonts w:asciiTheme="minorBidi" w:eastAsiaTheme="majorEastAsia" w:hAnsiTheme="minorBidi"/>
+          <w:b/>
+          <w:bCs/>
+          <w:color w:val="2F5496" w:themeColor="accent1" w:themeShade="BF"/>
+          <w:sz w:val="26"/>
+          <w:szCs w:val="26"/>
+        </w:rPr>
+        <w:fldChar w:fldCharType="end"/>
+      </w:r>
+    </w:p>
+    <w:p>
+      <w:pPr>
+        <w:autoSpaceDE w:val="0"/>
+        <w:autoSpaceDN w:val="0"/>
+        <w:adjustRightInd w:val="0"/>
+        <w:spacing w:after="0" w:line="240" w:lineRule="auto"/>
+        <w:jc w:val="both"/>
+        <w:rPr>
+          <w:rFonts w:asciiTheme="minorBidi" w:eastAsiaTheme="majorEastAsia" w:hAnsiTheme="minorBidi"/>
+          <w:b/>
+          <w:bCs/>
+          <w:color w:val="2F5496" w:themeColor="accent1" w:themeShade="BF"/>
+          <w:sz w:val="26"/>
+          <w:szCs w:val="26"/>
+        </w:rPr>
+      </w:pPr>
+    </w:p>
+    <w:p>
+      <w:pPr>
+        <w:pStyle w:val="Tabledesillustrations"/>
+        <w:tabs>
+          <w:tab w:val="right" w:leader="dot" w:pos="9396"/>
+        </w:tabs>
+        <w:rPr>
+          <w:rFonts w:eastAsiaTheme="minorEastAsia"/>
+          <w:noProof/>
+          <w:lang w:eastAsia="fr-CA"/>
+        </w:rPr>
+      </w:pPr>
+      <w:r>
+        <w:rPr>
+          <w:rFonts w:asciiTheme="minorBidi" w:eastAsiaTheme="majorEastAsia" w:hAnsiTheme="minorBidi"/>
+          <w:b/>
+          <w:bCs/>
+          <w:color w:val="2F5496" w:themeColor="accent1" w:themeShade="BF"/>
+          <w:sz w:val="26"/>
+          <w:szCs w:val="26"/>
+        </w:rPr>
+        <w:fldChar w:fldCharType="begin"/>
+      </w:r>
+      <w:r>
+        <w:rPr>
+          <w:rFonts w:asciiTheme="minorBidi" w:eastAsiaTheme="majorEastAsia" w:hAnsiTheme="minorBidi"/>
+          <w:b/>
+          <w:bCs/>
+          <w:color w:val="2F5496" w:themeColor="accent1" w:themeShade="BF"/>
+          <w:sz w:val="26"/>
+          <w:szCs w:val="26"/>
+        </w:rPr>
+        <w:instrText xml:space="preserve"> TOC \h \z \c "Tableau" </w:instrText>
+      </w:r>
+      <w:r>
+        <w:rPr>
+          <w:rFonts w:asciiTheme="minorBidi" w:eastAsiaTheme="majorEastAsia" w:hAnsiTheme="minorBidi"/>
+          <w:b/>
+          <w:bCs/>
+          <w:color w:val="2F5496" w:themeColor="accent1" w:themeShade="BF"/>
+          <w:sz w:val="26"/>
+          <w:szCs w:val="26"/>
+        </w:rPr>
+        <w:fldChar w:fldCharType="separate"/>
+      </w:r>
+      <w:hyperlink w:anchor="_Toc1504282" w:history="1">
+        <w:r>
+          <w:rPr>
+            <w:rStyle w:val="Lienhypertexte"/>
+            <w:noProof/>
+          </w:rPr>
+          <w:t>Tableau 1</w:t>
+        </w:r>
+        <w:r>
+          <w:rPr>
+            <w:rStyle w:val="Lienhypertexte"/>
+            <w:noProof/>
+            <w:lang w:val="en-CA"/>
+          </w:rPr>
+          <w:t xml:space="preserve"> - Nombre d’attributs par type.</w:t>
+        </w:r>
+        <w:r>
+          <w:rPr>
+            <w:noProof/>
+            <w:webHidden/>
+          </w:rPr>
+          <w:tab/>
+        </w:r>
+        <w:r>
+          <w:rPr>
+            <w:noProof/>
+            <w:webHidden/>
+          </w:rPr>
+          <w:fldChar w:fldCharType="begin"/>
+        </w:r>
+        <w:r>
+          <w:rPr>
+            <w:noProof/>
+            <w:webHidden/>
+          </w:rPr>
+          <w:instrText xml:space="preserve"> PAGEREF _Toc1504282 \h </w:instrText>
+        </w:r>
+        <w:r>
+          <w:rPr>
+            <w:noProof/>
+            <w:webHidden/>
+          </w:rPr>
+        </w:r>
+        <w:r>
+          <w:rPr>
+            <w:noProof/>
+            <w:webHidden/>
+          </w:rPr>
+          <w:fldChar w:fldCharType="separate"/>
+        </w:r>
+        <w:r>
+          <w:rPr>
+            <w:noProof/>
+            <w:webHidden/>
+          </w:rPr>
+          <w:t>4</w:t>
+        </w:r>
+        <w:r>
+          <w:rPr>
+            <w:noProof/>
+            <w:webHidden/>
+          </w:rPr>
+          <w:fldChar w:fldCharType="end"/>
+        </w:r>
+      </w:hyperlink>
+    </w:p>
+    <w:p>
+      <w:pPr>
+        <w:pStyle w:val="Tabledesillustrations"/>
+        <w:tabs>
+          <w:tab w:val="right" w:leader="dot" w:pos="9396"/>
+        </w:tabs>
+        <w:rPr>
+          <w:rFonts w:eastAsiaTheme="minorEastAsia"/>
+          <w:noProof/>
+          <w:lang w:eastAsia="fr-CA"/>
+        </w:rPr>
+      </w:pPr>
+      <w:hyperlink w:anchor="_Toc1504283" w:history="1">
+        <w:r>
+          <w:rPr>
+            <w:rStyle w:val="Lienhypertexte"/>
+            <w:noProof/>
+          </w:rPr>
+          <w:t>Tableau 2</w:t>
+        </w:r>
+        <w:r>
+          <w:rPr>
+            <w:rStyle w:val="Lienhypertexte"/>
+            <w:noProof/>
+            <w:lang w:val="en-CA"/>
+          </w:rPr>
+          <w:t xml:space="preserve"> - les variables les plus corrélées avec le prix de vente d’immobilier.</w:t>
+        </w:r>
+        <w:r>
+          <w:rPr>
+            <w:noProof/>
+            <w:webHidden/>
+          </w:rPr>
+          <w:tab/>
+        </w:r>
+        <w:r>
+          <w:rPr>
+            <w:noProof/>
+            <w:webHidden/>
+          </w:rPr>
+          <w:fldChar w:fldCharType="begin"/>
+        </w:r>
+        <w:r>
+          <w:rPr>
+            <w:noProof/>
+            <w:webHidden/>
+          </w:rPr>
+          <w:instrText xml:space="preserve"> PAGEREF _Toc1504283 \h </w:instrText>
+        </w:r>
+        <w:r>
+          <w:rPr>
+            <w:noProof/>
+            <w:webHidden/>
+          </w:rPr>
+        </w:r>
+        <w:r>
+          <w:rPr>
+            <w:noProof/>
+            <w:webHidden/>
+          </w:rPr>
+          <w:fldChar w:fldCharType="separate"/>
+        </w:r>
+        <w:r>
+          <w:rPr>
+            <w:noProof/>
+            <w:webHidden/>
+          </w:rPr>
+          <w:t>7</w:t>
+        </w:r>
+        <w:r>
+          <w:rPr>
+            <w:noProof/>
+            <w:webHidden/>
+          </w:rPr>
+          <w:fldChar w:fldCharType="end"/>
+        </w:r>
+      </w:hyperlink>
+    </w:p>
+    <w:p>
+      <w:pPr>
+        <w:autoSpaceDE w:val="0"/>
+        <w:autoSpaceDN w:val="0"/>
+        <w:adjustRightInd w:val="0"/>
+        <w:spacing w:after="0" w:line="240" w:lineRule="auto"/>
+        <w:jc w:val="both"/>
+        <w:rPr>
+          <w:rFonts w:asciiTheme="minorBidi" w:eastAsiaTheme="majorEastAsia" w:hAnsiTheme="minorBidi"/>
+          <w:b/>
+          <w:bCs/>
+          <w:color w:val="2F5496" w:themeColor="accent1" w:themeShade="BF"/>
+          <w:sz w:val="26"/>
+          <w:szCs w:val="26"/>
+        </w:rPr>
+      </w:pPr>
+      <w:r>
+        <w:rPr>
+          <w:rFonts w:asciiTheme="minorBidi" w:eastAsiaTheme="majorEastAsia" w:hAnsiTheme="minorBidi"/>
+          <w:b/>
+          <w:bCs/>
+          <w:color w:val="2F5496" w:themeColor="accent1" w:themeShade="BF"/>
+          <w:sz w:val="26"/>
+          <w:szCs w:val="26"/>
+        </w:rPr>
+        <w:fldChar w:fldCharType="end"/>
+      </w:r>
+    </w:p>
+    <w:p>
+      <w:pPr>
+        <w:autoSpaceDE w:val="0"/>
+        <w:autoSpaceDN w:val="0"/>
+        <w:adjustRightInd w:val="0"/>
+        <w:spacing w:after="0" w:line="240" w:lineRule="auto"/>
+        <w:jc w:val="both"/>
+        <w:rPr>
+          <w:rFonts w:asciiTheme="minorBidi" w:eastAsiaTheme="majorEastAsia" w:hAnsiTheme="minorBidi"/>
+          <w:b/>
+          <w:bCs/>
+          <w:color w:val="2F5496" w:themeColor="accent1" w:themeShade="BF"/>
+          <w:sz w:val="26"/>
+          <w:szCs w:val="26"/>
+        </w:rPr>
+      </w:pPr>
+    </w:p>
+    <w:p>
+      <w:pPr>
+        <w:autoSpaceDE w:val="0"/>
+        <w:autoSpaceDN w:val="0"/>
+        <w:adjustRightInd w:val="0"/>
+        <w:spacing w:after="0" w:line="240" w:lineRule="auto"/>
+        <w:jc w:val="both"/>
+        <w:rPr>
+          <w:rFonts w:asciiTheme="minorBidi" w:eastAsiaTheme="majorEastAsia" w:hAnsiTheme="minorBidi"/>
+          <w:b/>
+          <w:bCs/>
+          <w:color w:val="2F5496" w:themeColor="accent1" w:themeShade="BF"/>
+          <w:sz w:val="26"/>
+          <w:szCs w:val="26"/>
+        </w:rPr>
+      </w:pPr>
+    </w:p>
+    <w:p>
+      <w:pPr>
+        <w:autoSpaceDE w:val="0"/>
+        <w:autoSpaceDN w:val="0"/>
+        <w:adjustRightInd w:val="0"/>
+        <w:spacing w:after="0" w:line="240" w:lineRule="auto"/>
+        <w:jc w:val="both"/>
+        <w:rPr>
+          <w:rFonts w:asciiTheme="minorBidi" w:eastAsiaTheme="majorEastAsia" w:hAnsiTheme="minorBidi"/>
+          <w:b/>
+          <w:bCs/>
+          <w:color w:val="2F5496" w:themeColor="accent1" w:themeShade="BF"/>
+          <w:sz w:val="26"/>
+          <w:szCs w:val="26"/>
+        </w:rPr>
+      </w:pPr>
+    </w:p>
+    <w:p>
+      <w:pPr>
+        <w:autoSpaceDE w:val="0"/>
+        <w:autoSpaceDN w:val="0"/>
+        <w:adjustRightInd w:val="0"/>
+        <w:spacing w:after="0" w:line="240" w:lineRule="auto"/>
+        <w:jc w:val="both"/>
+        <w:rPr>
+          <w:rFonts w:asciiTheme="minorBidi" w:eastAsiaTheme="majorEastAsia" w:hAnsiTheme="minorBidi"/>
+          <w:b/>
+          <w:bCs/>
+          <w:color w:val="2F5496" w:themeColor="accent1" w:themeShade="BF"/>
+          <w:sz w:val="26"/>
+          <w:szCs w:val="26"/>
+        </w:rPr>
+      </w:pPr>
+    </w:p>
+    <w:p>
+      <w:pPr>
+        <w:autoSpaceDE w:val="0"/>
+        <w:autoSpaceDN w:val="0"/>
+        <w:adjustRightInd w:val="0"/>
+        <w:spacing w:after="0" w:line="240" w:lineRule="auto"/>
+        <w:jc w:val="both"/>
+        <w:rPr>
+          <w:rFonts w:asciiTheme="minorBidi" w:eastAsiaTheme="majorEastAsia" w:hAnsiTheme="minorBidi"/>
+          <w:b/>
+          <w:bCs/>
+          <w:color w:val="2F5496" w:themeColor="accent1" w:themeShade="BF"/>
+          <w:sz w:val="26"/>
+          <w:szCs w:val="26"/>
+        </w:rPr>
+      </w:pPr>
+    </w:p>
+    <w:p>
+      <w:pPr>
+        <w:autoSpaceDE w:val="0"/>
+        <w:autoSpaceDN w:val="0"/>
+        <w:adjustRightInd w:val="0"/>
+        <w:spacing w:after="0" w:line="240" w:lineRule="auto"/>
+        <w:jc w:val="both"/>
+        <w:rPr>
+          <w:rFonts w:asciiTheme="minorBidi" w:eastAsiaTheme="majorEastAsia" w:hAnsiTheme="minorBidi"/>
+          <w:b/>
+          <w:bCs/>
+          <w:color w:val="2F5496" w:themeColor="accent1" w:themeShade="BF"/>
+          <w:sz w:val="26"/>
+          <w:szCs w:val="26"/>
+        </w:rPr>
+      </w:pPr>
+    </w:p>
+    <w:p>
+      <w:pPr>
+        <w:autoSpaceDE w:val="0"/>
+        <w:autoSpaceDN w:val="0"/>
+        <w:adjustRightInd w:val="0"/>
+        <w:spacing w:after="0" w:line="240" w:lineRule="auto"/>
+        <w:jc w:val="both"/>
+        <w:rPr>
+          <w:rFonts w:asciiTheme="minorBidi" w:eastAsiaTheme="majorEastAsia" w:hAnsiTheme="minorBidi"/>
+          <w:b/>
+          <w:bCs/>
+          <w:color w:val="2F5496" w:themeColor="accent1" w:themeShade="BF"/>
+          <w:sz w:val="26"/>
+          <w:szCs w:val="26"/>
+        </w:rPr>
+      </w:pPr>
+    </w:p>
+    <w:p>
+      <w:pPr>
+        <w:autoSpaceDE w:val="0"/>
+        <w:autoSpaceDN w:val="0"/>
+        <w:adjustRightInd w:val="0"/>
+        <w:spacing w:after="0" w:line="240" w:lineRule="auto"/>
+        <w:jc w:val="both"/>
+        <w:rPr>
+          <w:rFonts w:asciiTheme="minorBidi" w:eastAsiaTheme="majorEastAsia" w:hAnsiTheme="minorBidi"/>
+          <w:b/>
+          <w:bCs/>
+          <w:color w:val="2F5496" w:themeColor="accent1" w:themeShade="BF"/>
+          <w:sz w:val="26"/>
+          <w:szCs w:val="26"/>
+        </w:rPr>
+      </w:pPr>
+    </w:p>
+    <w:p>
+      <w:pPr>
+        <w:autoSpaceDE w:val="0"/>
+        <w:autoSpaceDN w:val="0"/>
+        <w:adjustRightInd w:val="0"/>
+        <w:spacing w:after="0" w:line="240" w:lineRule="auto"/>
+        <w:jc w:val="both"/>
+        <w:rPr>
+          <w:rFonts w:asciiTheme="minorBidi" w:eastAsiaTheme="majorEastAsia" w:hAnsiTheme="minorBidi"/>
+          <w:b/>
+          <w:bCs/>
+          <w:color w:val="2F5496" w:themeColor="accent1" w:themeShade="BF"/>
+          <w:sz w:val="26"/>
+          <w:szCs w:val="26"/>
+        </w:rPr>
+      </w:pPr>
+    </w:p>
+    <w:p>
+      <w:pPr>
+        <w:autoSpaceDE w:val="0"/>
+        <w:autoSpaceDN w:val="0"/>
+        <w:adjustRightInd w:val="0"/>
+        <w:spacing w:after="0" w:line="240" w:lineRule="auto"/>
+        <w:jc w:val="both"/>
+        <w:rPr>
+          <w:rFonts w:asciiTheme="minorBidi" w:eastAsiaTheme="majorEastAsia" w:hAnsiTheme="minorBidi"/>
+          <w:b/>
+          <w:bCs/>
+          <w:color w:val="2F5496" w:themeColor="accent1" w:themeShade="BF"/>
+          <w:sz w:val="26"/>
+          <w:szCs w:val="26"/>
+        </w:rPr>
+      </w:pPr>
+    </w:p>
+    <w:p>
+      <w:pPr>
+        <w:autoSpaceDE w:val="0"/>
+        <w:autoSpaceDN w:val="0"/>
+        <w:adjustRightInd w:val="0"/>
+        <w:spacing w:after="0" w:line="240" w:lineRule="auto"/>
+        <w:jc w:val="both"/>
+        <w:rPr>
+          <w:rFonts w:asciiTheme="minorBidi" w:eastAsiaTheme="majorEastAsia" w:hAnsiTheme="minorBidi"/>
+          <w:b/>
+          <w:bCs/>
+          <w:color w:val="2F5496" w:themeColor="accent1" w:themeShade="BF"/>
+          <w:sz w:val="26"/>
+          <w:szCs w:val="26"/>
+        </w:rPr>
+      </w:pPr>
+    </w:p>
+    <w:p>
+      <w:pPr>
+        <w:autoSpaceDE w:val="0"/>
+        <w:autoSpaceDN w:val="0"/>
+        <w:adjustRightInd w:val="0"/>
+        <w:spacing w:after="0" w:line="240" w:lineRule="auto"/>
+        <w:jc w:val="both"/>
+        <w:rPr>
+          <w:rFonts w:asciiTheme="minorBidi" w:eastAsiaTheme="majorEastAsia" w:hAnsiTheme="minorBidi"/>
+          <w:b/>
+          <w:bCs/>
+          <w:color w:val="2F5496" w:themeColor="accent1" w:themeShade="BF"/>
+          <w:sz w:val="26"/>
+          <w:szCs w:val="26"/>
+        </w:rPr>
+      </w:pPr>
+    </w:p>
+    <w:p>
+      <w:pPr>
+        <w:autoSpaceDE w:val="0"/>
+        <w:autoSpaceDN w:val="0"/>
+        <w:adjustRightInd w:val="0"/>
+        <w:spacing w:after="0" w:line="240" w:lineRule="auto"/>
+        <w:jc w:val="both"/>
+        <w:rPr>
+          <w:rFonts w:asciiTheme="minorBidi" w:eastAsiaTheme="majorEastAsia" w:hAnsiTheme="minorBidi"/>
+          <w:b/>
+          <w:bCs/>
+          <w:color w:val="2F5496" w:themeColor="accent1" w:themeShade="BF"/>
+          <w:sz w:val="26"/>
+          <w:szCs w:val="26"/>
+        </w:rPr>
+      </w:pPr>
     </w:p>
     <w:p>
       <w:pPr>
@@ -507,6 +2292,7 @@
           <w:szCs w:val="28"/>
         </w:rPr>
       </w:pPr>
+      <w:bookmarkStart w:id="0" w:name="_Toc1504246"/>
       <w:r>
         <w:rPr>
           <w:rFonts w:asciiTheme="minorBidi" w:hAnsiTheme="minorBidi" w:cstheme="minorBidi"/>
@@ -516,9 +2302,9 @@
           <w:sz w:val="28"/>
           <w:szCs w:val="28"/>
         </w:rPr>
-        <w:lastRenderedPageBreak/>
         <w:t>Introduction</w:t>
       </w:r>
+      <w:bookmarkEnd w:id="0"/>
     </w:p>
     <w:p>
       <w:pPr>
@@ -719,6 +2505,7 @@
           <w:szCs w:val="28"/>
         </w:rPr>
       </w:pPr>
+      <w:bookmarkStart w:id="1" w:name="_Toc1504247"/>
       <w:r>
         <w:rPr>
           <w:rFonts w:asciiTheme="minorBidi" w:hAnsiTheme="minorBidi" w:cstheme="minorBidi"/>
@@ -730,6 +2517,7 @@
         </w:rPr>
         <w:t>Description des données</w:t>
       </w:r>
+      <w:bookmarkEnd w:id="1"/>
     </w:p>
     <w:p>
       <w:pPr>
@@ -742,6 +2530,7 @@
           <w:color w:val="2F5496" w:themeColor="accent1" w:themeShade="BF"/>
         </w:rPr>
       </w:pPr>
+      <w:bookmarkStart w:id="2" w:name="_Toc1504248"/>
       <w:r>
         <w:rPr>
           <w:rFonts w:asciiTheme="minorBidi" w:hAnsiTheme="minorBidi" w:cstheme="minorBidi"/>
@@ -760,6 +2549,7 @@
         </w:rPr>
         <w:t xml:space="preserve"> données</w:t>
       </w:r>
+      <w:bookmarkEnd w:id="2"/>
     </w:p>
     <w:p>
       <w:pPr>
@@ -815,6 +2605,7 @@
           <w:color w:val="538135" w:themeColor="accent6" w:themeShade="BF"/>
         </w:rPr>
       </w:pPr>
+      <w:bookmarkStart w:id="3" w:name="_Toc1504249"/>
       <w:r>
         <w:rPr>
           <w:rFonts w:asciiTheme="minorBidi" w:hAnsiTheme="minorBidi" w:cstheme="minorBidi"/>
@@ -833,6 +2624,7 @@
         </w:rPr>
         <w:t xml:space="preserve"> types d’attributs</w:t>
       </w:r>
+      <w:bookmarkEnd w:id="3"/>
       <w:r>
         <w:rPr>
           <w:rFonts w:asciiTheme="minorBidi" w:hAnsiTheme="minorBidi" w:cstheme="minorBidi"/>
@@ -1141,389 +2933,47 @@
       <w:r>
         <w:rPr>
           <w:rFonts w:asciiTheme="minorBidi" w:hAnsiTheme="minorBidi"/>
-          <w:u w:val="single"/>
           <w:lang w:eastAsia="fr-CA"/>
         </w:rPr>
-        <w:t xml:space="preserve">Variables </w:t>
-      </w:r>
-      <w:r>
-        <w:rPr>
-          <w:rFonts w:asciiTheme="minorBidi" w:hAnsiTheme="minorBidi"/>
-          <w:u w:val="single"/>
+        <w:t xml:space="preserve">En se basent sur une étude de distance entre les variables numériques, nous </w:t>
+      </w:r>
+      <w:r>
+        <w:rPr>
+          <w:rFonts w:asciiTheme="minorBidi" w:hAnsiTheme="minorBidi"/>
           <w:lang w:eastAsia="fr-CA"/>
         </w:rPr>
-        <w:t>numériques à l’échelle d’intervalle</w:t>
+        <w:t>som</w:t>
       </w:r>
       <w:r>
         <w:rPr>
           <w:rFonts w:asciiTheme="minorBidi" w:hAnsiTheme="minorBidi"/>
           <w:lang w:eastAsia="fr-CA"/>
         </w:rPr>
-        <w:t xml:space="preserve">: ces variables sont de type de date qui peuvent être en lien avec l’année de vente de construction ou de ventre. Exemple : </w:t>
-      </w:r>
-      <w:proofErr w:type="spellStart"/>
+        <w:t>mes</w:t>
+      </w:r>
       <w:r>
         <w:rPr>
           <w:rFonts w:asciiTheme="minorBidi" w:hAnsiTheme="minorBidi"/>
           <w:lang w:eastAsia="fr-CA"/>
         </w:rPr>
-        <w:t>YrSold</w:t>
-      </w:r>
-      <w:proofErr w:type="spellEnd"/>
-      <w:r>
-        <w:rPr>
-          <w:rFonts w:asciiTheme="minorBidi" w:hAnsiTheme="minorBidi"/>
-          <w:lang w:eastAsia="fr-CA"/>
-        </w:rPr>
-        <w:t xml:space="preserve">, </w:t>
-      </w:r>
-      <w:proofErr w:type="spellStart"/>
-      <w:r>
-        <w:rPr>
-          <w:rFonts w:asciiTheme="minorBidi" w:hAnsiTheme="minorBidi"/>
-          <w:lang w:eastAsia="fr-CA"/>
-        </w:rPr>
-        <w:t>YearRemodAdd</w:t>
-      </w:r>
-      <w:proofErr w:type="spellEnd"/>
-      <w:r>
-        <w:rPr>
-          <w:rFonts w:asciiTheme="minorBidi" w:hAnsiTheme="minorBidi"/>
-          <w:lang w:eastAsia="fr-CA"/>
-        </w:rPr>
-        <w:t xml:space="preserve">, </w:t>
-      </w:r>
-      <w:proofErr w:type="spellStart"/>
-      <w:r>
-        <w:rPr>
-          <w:rFonts w:asciiTheme="minorBidi" w:hAnsiTheme="minorBidi"/>
-          <w:lang w:eastAsia="fr-CA"/>
-        </w:rPr>
-        <w:t>YearBuilt</w:t>
-      </w:r>
-      <w:proofErr w:type="spellEnd"/>
-      <w:r>
-        <w:rPr>
-          <w:rFonts w:asciiTheme="minorBidi" w:hAnsiTheme="minorBidi"/>
-          <w:lang w:eastAsia="fr-CA"/>
-        </w:rPr>
-        <w:t xml:space="preserve">, </w:t>
-      </w:r>
-      <w:proofErr w:type="spellStart"/>
-      <w:r>
-        <w:rPr>
-          <w:rFonts w:asciiTheme="minorBidi" w:hAnsiTheme="minorBidi"/>
-          <w:lang w:eastAsia="fr-CA"/>
-        </w:rPr>
-        <w:t>GarageYrBlt</w:t>
-      </w:r>
-      <w:proofErr w:type="spellEnd"/>
-      <w:r>
-        <w:rPr>
-          <w:rFonts w:asciiTheme="minorBidi" w:hAnsiTheme="minorBidi"/>
-          <w:lang w:eastAsia="fr-CA"/>
-        </w:rPr>
-        <w:t>.</w:t>
+        <w:t xml:space="preserve"> en mesure de les regrouper sous 4 groupes, comme illustré dans la figure 1. </w:t>
       </w:r>
     </w:p>
     <w:p>
       <w:pPr>
+        <w:keepNext/>
         <w:spacing w:line="276" w:lineRule="auto"/>
-        <w:jc w:val="both"/>
-        <w:rPr>
-          <w:rFonts w:asciiTheme="minorBidi" w:hAnsiTheme="minorBidi"/>
-          <w:lang w:eastAsia="fr-CA"/>
-        </w:rPr>
-      </w:pPr>
-      <w:r>
-        <w:rPr>
-          <w:rFonts w:asciiTheme="minorBidi" w:hAnsiTheme="minorBidi"/>
-          <w:u w:val="single"/>
-          <w:lang w:eastAsia="fr-CA"/>
-        </w:rPr>
-        <w:t xml:space="preserve">Variables </w:t>
-      </w:r>
-      <w:r>
-        <w:rPr>
-          <w:rFonts w:asciiTheme="minorBidi" w:hAnsiTheme="minorBidi"/>
-          <w:u w:val="single"/>
-          <w:lang w:eastAsia="fr-CA"/>
-        </w:rPr>
-        <w:t>numériques à l’échelle de ratio</w:t>
-      </w:r>
-      <w:r>
-        <w:rPr>
-          <w:rFonts w:asciiTheme="minorBidi" w:hAnsiTheme="minorBidi"/>
-          <w:lang w:eastAsia="fr-CA"/>
-        </w:rPr>
-        <w:t xml:space="preserve">: </w:t>
-      </w:r>
-      <w:r>
-        <w:rPr>
-          <w:rFonts w:asciiTheme="minorBidi" w:hAnsiTheme="minorBidi"/>
-          <w:lang w:eastAsia="fr-CA"/>
-        </w:rPr>
-        <w:t xml:space="preserve">ces variables </w:t>
-      </w:r>
-      <w:r>
-        <w:rPr>
-          <w:rFonts w:asciiTheme="minorBidi" w:hAnsiTheme="minorBidi"/>
-          <w:lang w:eastAsia="fr-CA"/>
-        </w:rPr>
-        <w:t>représent</w:t>
-      </w:r>
-      <w:r>
-        <w:rPr>
-          <w:rFonts w:asciiTheme="minorBidi" w:hAnsiTheme="minorBidi"/>
-          <w:lang w:eastAsia="fr-CA"/>
-        </w:rPr>
-        <w:t>e</w:t>
-      </w:r>
-      <w:r>
-        <w:rPr>
-          <w:rFonts w:asciiTheme="minorBidi" w:hAnsiTheme="minorBidi"/>
-          <w:lang w:eastAsia="fr-CA"/>
-        </w:rPr>
-        <w:t>nt l’aire en pieds carré du terrain</w:t>
-      </w:r>
-      <w:r>
-        <w:rPr>
-          <w:rFonts w:asciiTheme="minorBidi" w:hAnsiTheme="minorBidi"/>
-          <w:lang w:eastAsia="fr-CA"/>
-        </w:rPr>
-        <w:t xml:space="preserve"> de l’immeuble</w:t>
-      </w:r>
-      <w:r>
-        <w:rPr>
-          <w:rFonts w:asciiTheme="minorBidi" w:hAnsiTheme="minorBidi"/>
-          <w:lang w:eastAsia="fr-CA"/>
-        </w:rPr>
-        <w:t xml:space="preserve">, du garage et du sous-sol </w:t>
-      </w:r>
-      <w:r>
-        <w:rPr>
-          <w:rFonts w:asciiTheme="minorBidi" w:hAnsiTheme="minorBidi"/>
-          <w:lang w:eastAsia="fr-CA"/>
-        </w:rPr>
-        <w:t>et autre espace (</w:t>
-      </w:r>
-      <w:proofErr w:type="spellStart"/>
-      <w:r>
-        <w:rPr>
-          <w:rFonts w:asciiTheme="minorBidi" w:hAnsiTheme="minorBidi"/>
-          <w:lang w:eastAsia="fr-CA"/>
-        </w:rPr>
-        <w:t>GrLivArea</w:t>
-      </w:r>
-      <w:proofErr w:type="spellEnd"/>
-      <w:r>
-        <w:rPr>
-          <w:rFonts w:asciiTheme="minorBidi" w:hAnsiTheme="minorBidi"/>
-          <w:lang w:eastAsia="fr-CA"/>
-        </w:rPr>
-        <w:t xml:space="preserve">, </w:t>
-      </w:r>
-      <w:proofErr w:type="spellStart"/>
-      <w:r>
-        <w:rPr>
-          <w:rFonts w:asciiTheme="minorBidi" w:hAnsiTheme="minorBidi"/>
-          <w:lang w:eastAsia="fr-CA"/>
-        </w:rPr>
-        <w:t>GarageArea</w:t>
-      </w:r>
-      <w:proofErr w:type="spellEnd"/>
-      <w:r>
-        <w:rPr>
-          <w:rFonts w:asciiTheme="minorBidi" w:hAnsiTheme="minorBidi"/>
-          <w:lang w:eastAsia="fr-CA"/>
-        </w:rPr>
-        <w:t xml:space="preserve">, </w:t>
-      </w:r>
-      <w:proofErr w:type="spellStart"/>
-      <w:r>
-        <w:rPr>
-          <w:rFonts w:asciiTheme="minorBidi" w:hAnsiTheme="minorBidi"/>
-          <w:lang w:eastAsia="fr-CA"/>
-        </w:rPr>
-        <w:t>MasVnrArea</w:t>
-      </w:r>
-      <w:proofErr w:type="spellEnd"/>
-      <w:r>
-        <w:rPr>
-          <w:rFonts w:asciiTheme="minorBidi" w:hAnsiTheme="minorBidi"/>
-          <w:lang w:eastAsia="fr-CA"/>
-        </w:rPr>
-        <w:t>).</w:t>
-      </w:r>
-    </w:p>
-    <w:p>
-      <w:pPr>
-        <w:spacing w:line="276" w:lineRule="auto"/>
-        <w:jc w:val="both"/>
-        <w:rPr>
-          <w:rFonts w:asciiTheme="minorBidi" w:hAnsiTheme="minorBidi"/>
-          <w:lang w:eastAsia="fr-CA"/>
-        </w:rPr>
-      </w:pPr>
-      <w:r>
-        <w:rPr>
-          <w:rFonts w:asciiTheme="minorBidi" w:hAnsiTheme="minorBidi"/>
-          <w:u w:val="single"/>
-          <w:lang w:eastAsia="fr-CA"/>
-        </w:rPr>
-        <w:t>Variable</w:t>
-      </w:r>
-      <w:r>
-        <w:rPr>
-          <w:rFonts w:asciiTheme="minorBidi" w:hAnsiTheme="minorBidi"/>
-          <w:u w:val="single"/>
-          <w:lang w:eastAsia="fr-CA"/>
-        </w:rPr>
-        <w:t xml:space="preserve"> continue (le</w:t>
-      </w:r>
-      <w:r>
-        <w:rPr>
-          <w:rFonts w:asciiTheme="minorBidi" w:hAnsiTheme="minorBidi"/>
-          <w:u w:val="single"/>
-          <w:lang w:eastAsia="fr-CA"/>
-        </w:rPr>
-        <w:t xml:space="preserve"> prix</w:t>
-      </w:r>
-      <w:r>
-        <w:rPr>
-          <w:rFonts w:asciiTheme="minorBidi" w:hAnsiTheme="minorBidi"/>
-          <w:u w:val="single"/>
-          <w:lang w:eastAsia="fr-CA"/>
-        </w:rPr>
-        <w:t>)</w:t>
-      </w:r>
-      <w:r>
-        <w:rPr>
-          <w:rFonts w:asciiTheme="minorBidi" w:hAnsiTheme="minorBidi"/>
-          <w:lang w:eastAsia="fr-CA"/>
-        </w:rPr>
-        <w:t> : soit le prix de la maison qu’on doit prédire ou le prix de certaines caractéristiques précise</w:t>
-      </w:r>
-      <w:r>
-        <w:rPr>
-          <w:rFonts w:asciiTheme="minorBidi" w:hAnsiTheme="minorBidi"/>
-          <w:lang w:eastAsia="fr-CA"/>
-        </w:rPr>
-        <w:t xml:space="preserve"> telles que</w:t>
-      </w:r>
-      <w:r>
-        <w:rPr>
-          <w:rFonts w:asciiTheme="minorBidi" w:hAnsiTheme="minorBidi"/>
-          <w:lang w:eastAsia="fr-CA"/>
-        </w:rPr>
-        <w:t xml:space="preserve"> </w:t>
-      </w:r>
-      <w:proofErr w:type="spellStart"/>
-      <w:r>
-        <w:rPr>
-          <w:rFonts w:asciiTheme="minorBidi" w:hAnsiTheme="minorBidi"/>
-          <w:lang w:eastAsia="fr-CA"/>
-        </w:rPr>
-        <w:t>SalePrice</w:t>
-      </w:r>
-      <w:proofErr w:type="spellEnd"/>
-      <w:r>
-        <w:rPr>
-          <w:rFonts w:asciiTheme="minorBidi" w:hAnsiTheme="minorBidi"/>
-          <w:lang w:eastAsia="fr-CA"/>
-        </w:rPr>
-        <w:t xml:space="preserve"> et </w:t>
-      </w:r>
-      <w:proofErr w:type="spellStart"/>
-      <w:r>
-        <w:rPr>
-          <w:rFonts w:asciiTheme="minorBidi" w:hAnsiTheme="minorBidi"/>
-          <w:lang w:eastAsia="fr-CA"/>
-        </w:rPr>
-        <w:t>MiscVal</w:t>
-      </w:r>
-      <w:proofErr w:type="spellEnd"/>
-      <w:r>
-        <w:rPr>
-          <w:rFonts w:asciiTheme="minorBidi" w:hAnsiTheme="minorBidi"/>
-          <w:lang w:eastAsia="fr-CA"/>
-        </w:rPr>
-        <w:t>.</w:t>
-      </w:r>
-    </w:p>
-    <w:p>
-      <w:pPr>
-        <w:spacing w:line="276" w:lineRule="auto"/>
-        <w:jc w:val="both"/>
-        <w:rPr>
-          <w:rFonts w:asciiTheme="minorBidi" w:hAnsiTheme="minorBidi"/>
-          <w:lang w:eastAsia="fr-CA"/>
-        </w:rPr>
-      </w:pPr>
-      <w:r>
-        <w:rPr>
-          <w:rFonts w:asciiTheme="minorBidi" w:hAnsiTheme="minorBidi"/>
-          <w:u w:val="single"/>
-          <w:lang w:eastAsia="fr-CA"/>
+        <w:jc w:val="center"/>
+      </w:pPr>
+      <w:r>
+        <w:rPr>
+          <w:noProof/>
         </w:rPr>
         <w:lastRenderedPageBreak/>
-        <w:t>Variable</w:t>
-      </w:r>
-      <w:r>
-        <w:rPr>
-          <w:rFonts w:asciiTheme="minorBidi" w:hAnsiTheme="minorBidi"/>
-          <w:u w:val="single"/>
-          <w:lang w:eastAsia="fr-CA"/>
-        </w:rPr>
-        <w:t>s discrètes </w:t>
-      </w:r>
-      <w:r>
-        <w:rPr>
-          <w:rFonts w:asciiTheme="minorBidi" w:hAnsiTheme="minorBidi"/>
-          <w:lang w:eastAsia="fr-CA"/>
-        </w:rPr>
-        <w:t xml:space="preserve">: </w:t>
-      </w:r>
-      <w:r>
-        <w:rPr>
-          <w:rFonts w:asciiTheme="minorBidi" w:hAnsiTheme="minorBidi"/>
-          <w:lang w:eastAsia="fr-CA"/>
-        </w:rPr>
-        <w:t xml:space="preserve">précise le nombre des pièces à chaque que soit le </w:t>
-      </w:r>
-      <w:r>
-        <w:rPr>
-          <w:rFonts w:asciiTheme="minorBidi" w:hAnsiTheme="minorBidi"/>
-          <w:lang w:eastAsia="fr-CA"/>
-        </w:rPr>
-        <w:t>nombre de chambre</w:t>
-      </w:r>
-      <w:r>
-        <w:rPr>
-          <w:rFonts w:asciiTheme="minorBidi" w:hAnsiTheme="minorBidi"/>
-          <w:lang w:eastAsia="fr-CA"/>
-        </w:rPr>
-        <w:t xml:space="preserve">, le nombre des salles de bain ou le nombre des cuisines. </w:t>
-      </w:r>
-    </w:p>
-    <w:p>
-      <w:pPr>
-        <w:spacing w:line="276" w:lineRule="auto"/>
-        <w:jc w:val="both"/>
-        <w:rPr>
-          <w:rFonts w:asciiTheme="minorBidi" w:hAnsiTheme="minorBidi"/>
-          <w:lang w:eastAsia="fr-CA"/>
-        </w:rPr>
-      </w:pPr>
-      <w:bookmarkStart w:id="0" w:name="_GoBack"/>
-      <w:r>
-        <w:rPr>
-          <w:noProof/>
-        </w:rPr>
         <w:drawing>
-          <wp:inline distT="0" distB="0" distL="0" distR="0">
-            <wp:extent cx="5972810" cy="3735705"/>
-            <wp:effectExtent l="0" t="0" r="8890" b="0"/>
+          <wp:inline distT="0" distB="0" distL="0" distR="0" wp14:anchorId="3AD9FF17" wp14:editId="581BEBD2">
+            <wp:extent cx="3898232" cy="2438156"/>
+            <wp:effectExtent l="0" t="0" r="0" b="0"/>
             <wp:docPr id="2" name="Image 2"/>
             <wp:cNvGraphicFramePr>
               <a:graphicFrameLocks xmlns:a="http://schemas.openxmlformats.org/drawingml/2006/main" noChangeAspect="1"/>
@@ -1538,7 +2988,7 @@
                     </pic:cNvPicPr>
                   </pic:nvPicPr>
                   <pic:blipFill>
-                    <a:blip r:embed="rId7">
+                    <a:blip r:embed="rId8">
                       <a:extLst>
                         <a:ext uri="{28A0092B-C50C-407E-A947-70E740481C1C}">
                           <a14:useLocalDpi xmlns:a14="http://schemas.microsoft.com/office/drawing/2010/main" val="0"/>
@@ -1553,7 +3003,7 @@
                   <pic:spPr bwMode="auto">
                     <a:xfrm>
                       <a:off x="0" y="0"/>
-                      <a:ext cx="5972810" cy="3735705"/>
+                      <a:ext cx="3898232" cy="2438156"/>
                     </a:xfrm>
                     <a:prstGeom prst="rect">
                       <a:avLst/>
@@ -1569,7 +3019,427 @@
           </wp:inline>
         </w:drawing>
       </w:r>
-      <w:bookmarkEnd w:id="0"/>
+    </w:p>
+    <w:p>
+      <w:pPr>
+        <w:pStyle w:val="Lgende"/>
+        <w:jc w:val="center"/>
+      </w:pPr>
+      <w:bookmarkStart w:id="4" w:name="_Toc1504120"/>
+      <w:r>
+        <w:t xml:space="preserve">Figure </w:t>
+      </w:r>
+      <w:fldSimple w:instr=" SEQ Figure \* ARABIC ">
+        <w:r>
+          <w:rPr>
+            <w:noProof/>
+          </w:rPr>
+          <w:t>1</w:t>
+        </w:r>
+      </w:fldSimple>
+      <w:r>
+        <w:t xml:space="preserve"> - Illustration de la matrice de distance entre les variables</w:t>
+      </w:r>
+      <w:r>
+        <w:t xml:space="preserve"> numériques</w:t>
+      </w:r>
+      <w:r>
+        <w:t xml:space="preserve"> du jeu de données</w:t>
+      </w:r>
+      <w:bookmarkEnd w:id="4"/>
+    </w:p>
+    <w:p>
+      <w:pPr>
+        <w:spacing w:line="276" w:lineRule="auto"/>
+        <w:jc w:val="both"/>
+        <w:rPr>
+          <w:rFonts w:asciiTheme="minorBidi" w:hAnsiTheme="minorBidi"/>
+          <w:lang w:eastAsia="fr-CA"/>
+        </w:rPr>
+      </w:pPr>
+    </w:p>
+    <w:p>
+      <w:pPr>
+        <w:spacing w:line="276" w:lineRule="auto"/>
+        <w:jc w:val="both"/>
+        <w:rPr>
+          <w:rFonts w:asciiTheme="minorBidi" w:hAnsiTheme="minorBidi"/>
+          <w:lang w:eastAsia="fr-CA"/>
+        </w:rPr>
+      </w:pPr>
+      <w:r>
+        <w:rPr>
+          <w:rFonts w:asciiTheme="minorBidi" w:hAnsiTheme="minorBidi"/>
+          <w:u w:val="single"/>
+          <w:lang w:eastAsia="fr-CA"/>
+        </w:rPr>
+        <w:t xml:space="preserve">Variables </w:t>
+      </w:r>
+      <w:r>
+        <w:rPr>
+          <w:rFonts w:asciiTheme="minorBidi" w:hAnsiTheme="minorBidi"/>
+          <w:u w:val="single"/>
+          <w:lang w:eastAsia="fr-CA"/>
+        </w:rPr>
+        <w:t>numériques à l’échelle d’intervalle</w:t>
+      </w:r>
+      <w:r>
+        <w:rPr>
+          <w:rFonts w:asciiTheme="minorBidi" w:hAnsiTheme="minorBidi"/>
+          <w:lang w:eastAsia="fr-CA"/>
+        </w:rPr>
+        <w:t xml:space="preserve">: ces variables sont de type de date qui peuvent être en lien avec l’année de vente de construction ou de ventre. Exemple : </w:t>
+      </w:r>
+      <w:proofErr w:type="spellStart"/>
+      <w:r>
+        <w:rPr>
+          <w:rFonts w:asciiTheme="minorBidi" w:hAnsiTheme="minorBidi"/>
+          <w:lang w:eastAsia="fr-CA"/>
+        </w:rPr>
+        <w:t>YrSold</w:t>
+      </w:r>
+      <w:proofErr w:type="spellEnd"/>
+      <w:r>
+        <w:rPr>
+          <w:rFonts w:asciiTheme="minorBidi" w:hAnsiTheme="minorBidi"/>
+          <w:lang w:eastAsia="fr-CA"/>
+        </w:rPr>
+        <w:t xml:space="preserve">, </w:t>
+      </w:r>
+      <w:proofErr w:type="spellStart"/>
+      <w:r>
+        <w:rPr>
+          <w:rFonts w:asciiTheme="minorBidi" w:hAnsiTheme="minorBidi"/>
+          <w:lang w:eastAsia="fr-CA"/>
+        </w:rPr>
+        <w:t>YearRemodAdd</w:t>
+      </w:r>
+      <w:proofErr w:type="spellEnd"/>
+      <w:r>
+        <w:rPr>
+          <w:rFonts w:asciiTheme="minorBidi" w:hAnsiTheme="minorBidi"/>
+          <w:lang w:eastAsia="fr-CA"/>
+        </w:rPr>
+        <w:t xml:space="preserve">, </w:t>
+      </w:r>
+      <w:proofErr w:type="spellStart"/>
+      <w:r>
+        <w:rPr>
+          <w:rFonts w:asciiTheme="minorBidi" w:hAnsiTheme="minorBidi"/>
+          <w:lang w:eastAsia="fr-CA"/>
+        </w:rPr>
+        <w:t>YearBuilt</w:t>
+      </w:r>
+      <w:proofErr w:type="spellEnd"/>
+      <w:r>
+        <w:rPr>
+          <w:rFonts w:asciiTheme="minorBidi" w:hAnsiTheme="minorBidi"/>
+          <w:lang w:eastAsia="fr-CA"/>
+        </w:rPr>
+        <w:t xml:space="preserve">, </w:t>
+      </w:r>
+      <w:proofErr w:type="spellStart"/>
+      <w:r>
+        <w:rPr>
+          <w:rFonts w:asciiTheme="minorBidi" w:hAnsiTheme="minorBidi"/>
+          <w:lang w:eastAsia="fr-CA"/>
+        </w:rPr>
+        <w:t>GarageYrBlt</w:t>
+      </w:r>
+      <w:proofErr w:type="spellEnd"/>
+      <w:r>
+        <w:rPr>
+          <w:rFonts w:asciiTheme="minorBidi" w:hAnsiTheme="minorBidi"/>
+          <w:lang w:eastAsia="fr-CA"/>
+        </w:rPr>
+        <w:t>.</w:t>
+      </w:r>
+    </w:p>
+    <w:p>
+      <w:pPr>
+        <w:spacing w:line="276" w:lineRule="auto"/>
+        <w:jc w:val="both"/>
+        <w:rPr>
+          <w:rFonts w:asciiTheme="minorBidi" w:hAnsiTheme="minorBidi"/>
+          <w:lang w:eastAsia="fr-CA"/>
+        </w:rPr>
+      </w:pPr>
+      <w:r>
+        <w:rPr>
+          <w:rFonts w:asciiTheme="minorBidi" w:hAnsiTheme="minorBidi"/>
+          <w:u w:val="single"/>
+          <w:lang w:eastAsia="fr-CA"/>
+        </w:rPr>
+        <w:t xml:space="preserve">Variables </w:t>
+      </w:r>
+      <w:r>
+        <w:rPr>
+          <w:rFonts w:asciiTheme="minorBidi" w:hAnsiTheme="minorBidi"/>
+          <w:u w:val="single"/>
+          <w:lang w:eastAsia="fr-CA"/>
+        </w:rPr>
+        <w:t>numériques à l’échelle de ratio</w:t>
+      </w:r>
+      <w:r>
+        <w:rPr>
+          <w:rFonts w:asciiTheme="minorBidi" w:hAnsiTheme="minorBidi"/>
+          <w:lang w:eastAsia="fr-CA"/>
+        </w:rPr>
+        <w:t xml:space="preserve">: </w:t>
+      </w:r>
+      <w:r>
+        <w:rPr>
+          <w:rFonts w:asciiTheme="minorBidi" w:hAnsiTheme="minorBidi"/>
+          <w:lang w:eastAsia="fr-CA"/>
+        </w:rPr>
+        <w:t xml:space="preserve">ces variables </w:t>
+      </w:r>
+      <w:r>
+        <w:rPr>
+          <w:rFonts w:asciiTheme="minorBidi" w:hAnsiTheme="minorBidi"/>
+          <w:lang w:eastAsia="fr-CA"/>
+        </w:rPr>
+        <w:t>représent</w:t>
+      </w:r>
+      <w:r>
+        <w:rPr>
+          <w:rFonts w:asciiTheme="minorBidi" w:hAnsiTheme="minorBidi"/>
+          <w:lang w:eastAsia="fr-CA"/>
+        </w:rPr>
+        <w:t>e</w:t>
+      </w:r>
+      <w:r>
+        <w:rPr>
+          <w:rFonts w:asciiTheme="minorBidi" w:hAnsiTheme="minorBidi"/>
+          <w:lang w:eastAsia="fr-CA"/>
+        </w:rPr>
+        <w:t>nt l’aire en pieds carré du terrain</w:t>
+      </w:r>
+      <w:r>
+        <w:rPr>
+          <w:rFonts w:asciiTheme="minorBidi" w:hAnsiTheme="minorBidi"/>
+          <w:lang w:eastAsia="fr-CA"/>
+        </w:rPr>
+        <w:t xml:space="preserve"> de l’immeuble</w:t>
+      </w:r>
+      <w:r>
+        <w:rPr>
+          <w:rFonts w:asciiTheme="minorBidi" w:hAnsiTheme="minorBidi"/>
+          <w:lang w:eastAsia="fr-CA"/>
+        </w:rPr>
+        <w:t xml:space="preserve">, du garage et du sous-sol </w:t>
+      </w:r>
+      <w:r>
+        <w:rPr>
+          <w:rFonts w:asciiTheme="minorBidi" w:hAnsiTheme="minorBidi"/>
+          <w:lang w:eastAsia="fr-CA"/>
+        </w:rPr>
+        <w:t>et autre espace (</w:t>
+      </w:r>
+      <w:proofErr w:type="spellStart"/>
+      <w:r>
+        <w:rPr>
+          <w:rFonts w:asciiTheme="minorBidi" w:hAnsiTheme="minorBidi"/>
+          <w:lang w:eastAsia="fr-CA"/>
+        </w:rPr>
+        <w:t>GrLivArea</w:t>
+      </w:r>
+      <w:proofErr w:type="spellEnd"/>
+      <w:r>
+        <w:rPr>
+          <w:rFonts w:asciiTheme="minorBidi" w:hAnsiTheme="minorBidi"/>
+          <w:lang w:eastAsia="fr-CA"/>
+        </w:rPr>
+        <w:t xml:space="preserve">, </w:t>
+      </w:r>
+      <w:proofErr w:type="spellStart"/>
+      <w:r>
+        <w:rPr>
+          <w:rFonts w:asciiTheme="minorBidi" w:hAnsiTheme="minorBidi"/>
+          <w:lang w:eastAsia="fr-CA"/>
+        </w:rPr>
+        <w:t>GarageArea</w:t>
+      </w:r>
+      <w:proofErr w:type="spellEnd"/>
+      <w:r>
+        <w:rPr>
+          <w:rFonts w:asciiTheme="minorBidi" w:hAnsiTheme="minorBidi"/>
+          <w:lang w:eastAsia="fr-CA"/>
+        </w:rPr>
+        <w:t xml:space="preserve">, </w:t>
+      </w:r>
+      <w:proofErr w:type="spellStart"/>
+      <w:r>
+        <w:rPr>
+          <w:rFonts w:asciiTheme="minorBidi" w:hAnsiTheme="minorBidi"/>
+          <w:lang w:eastAsia="fr-CA"/>
+        </w:rPr>
+        <w:t>MasVnrArea</w:t>
+      </w:r>
+      <w:proofErr w:type="spellEnd"/>
+      <w:r>
+        <w:rPr>
+          <w:rFonts w:asciiTheme="minorBidi" w:hAnsiTheme="minorBidi"/>
+          <w:lang w:eastAsia="fr-CA"/>
+        </w:rPr>
+        <w:t>).</w:t>
+      </w:r>
+    </w:p>
+    <w:p>
+      <w:pPr>
+        <w:spacing w:line="276" w:lineRule="auto"/>
+        <w:jc w:val="both"/>
+        <w:rPr>
+          <w:rFonts w:asciiTheme="minorBidi" w:hAnsiTheme="minorBidi"/>
+          <w:lang w:eastAsia="fr-CA"/>
+        </w:rPr>
+      </w:pPr>
+      <w:r>
+        <w:rPr>
+          <w:rFonts w:asciiTheme="minorBidi" w:hAnsiTheme="minorBidi"/>
+          <w:u w:val="single"/>
+          <w:lang w:eastAsia="fr-CA"/>
+        </w:rPr>
+        <w:t>Variable</w:t>
+      </w:r>
+      <w:r>
+        <w:rPr>
+          <w:rFonts w:asciiTheme="minorBidi" w:hAnsiTheme="minorBidi"/>
+          <w:u w:val="single"/>
+          <w:lang w:eastAsia="fr-CA"/>
+        </w:rPr>
+        <w:t xml:space="preserve"> continue (le</w:t>
+      </w:r>
+      <w:r>
+        <w:rPr>
+          <w:rFonts w:asciiTheme="minorBidi" w:hAnsiTheme="minorBidi"/>
+          <w:u w:val="single"/>
+          <w:lang w:eastAsia="fr-CA"/>
+        </w:rPr>
+        <w:t xml:space="preserve"> prix</w:t>
+      </w:r>
+      <w:r>
+        <w:rPr>
+          <w:rFonts w:asciiTheme="minorBidi" w:hAnsiTheme="minorBidi"/>
+          <w:u w:val="single"/>
+          <w:lang w:eastAsia="fr-CA"/>
+        </w:rPr>
+        <w:t>)</w:t>
+      </w:r>
+      <w:r>
+        <w:rPr>
+          <w:rFonts w:asciiTheme="minorBidi" w:hAnsiTheme="minorBidi"/>
+          <w:lang w:eastAsia="fr-CA"/>
+        </w:rPr>
+        <w:t> : soit le prix de la maison qu’on doit prédire ou le prix de certaines caractéristiques précise</w:t>
+      </w:r>
+      <w:r>
+        <w:rPr>
+          <w:rFonts w:asciiTheme="minorBidi" w:hAnsiTheme="minorBidi"/>
+          <w:lang w:eastAsia="fr-CA"/>
+        </w:rPr>
+        <w:t xml:space="preserve"> telles que</w:t>
+      </w:r>
+      <w:r>
+        <w:rPr>
+          <w:rFonts w:asciiTheme="minorBidi" w:hAnsiTheme="minorBidi"/>
+          <w:lang w:eastAsia="fr-CA"/>
+        </w:rPr>
+        <w:t xml:space="preserve"> </w:t>
+      </w:r>
+      <w:proofErr w:type="spellStart"/>
+      <w:r>
+        <w:rPr>
+          <w:rFonts w:asciiTheme="minorBidi" w:hAnsiTheme="minorBidi"/>
+          <w:lang w:eastAsia="fr-CA"/>
+        </w:rPr>
+        <w:t>SalePrice</w:t>
+      </w:r>
+      <w:proofErr w:type="spellEnd"/>
+      <w:r>
+        <w:rPr>
+          <w:rFonts w:asciiTheme="minorBidi" w:hAnsiTheme="minorBidi"/>
+          <w:lang w:eastAsia="fr-CA"/>
+        </w:rPr>
+        <w:t xml:space="preserve"> et </w:t>
+      </w:r>
+      <w:proofErr w:type="spellStart"/>
+      <w:r>
+        <w:rPr>
+          <w:rFonts w:asciiTheme="minorBidi" w:hAnsiTheme="minorBidi"/>
+          <w:lang w:eastAsia="fr-CA"/>
+        </w:rPr>
+        <w:t>MiscVal</w:t>
+      </w:r>
+      <w:proofErr w:type="spellEnd"/>
+      <w:r>
+        <w:rPr>
+          <w:rFonts w:asciiTheme="minorBidi" w:hAnsiTheme="minorBidi"/>
+          <w:lang w:eastAsia="fr-CA"/>
+        </w:rPr>
+        <w:t>.</w:t>
+      </w:r>
+    </w:p>
+    <w:p>
+      <w:pPr>
+        <w:spacing w:line="276" w:lineRule="auto"/>
+        <w:jc w:val="both"/>
+        <w:rPr>
+          <w:rFonts w:asciiTheme="minorBidi" w:hAnsiTheme="minorBidi"/>
+          <w:lang w:eastAsia="fr-CA"/>
+        </w:rPr>
+      </w:pPr>
+      <w:r>
+        <w:rPr>
+          <w:rFonts w:asciiTheme="minorBidi" w:hAnsiTheme="minorBidi"/>
+          <w:u w:val="single"/>
+          <w:lang w:eastAsia="fr-CA"/>
+        </w:rPr>
+        <w:t>Variable</w:t>
+      </w:r>
+      <w:r>
+        <w:rPr>
+          <w:rFonts w:asciiTheme="minorBidi" w:hAnsiTheme="minorBidi"/>
+          <w:u w:val="single"/>
+          <w:lang w:eastAsia="fr-CA"/>
+        </w:rPr>
+        <w:t>s discrètes </w:t>
+      </w:r>
+      <w:r>
+        <w:rPr>
+          <w:rFonts w:asciiTheme="minorBidi" w:hAnsiTheme="minorBidi"/>
+          <w:lang w:eastAsia="fr-CA"/>
+        </w:rPr>
+        <w:t xml:space="preserve">: </w:t>
+      </w:r>
+      <w:r>
+        <w:rPr>
+          <w:rFonts w:asciiTheme="minorBidi" w:hAnsiTheme="minorBidi"/>
+          <w:lang w:eastAsia="fr-CA"/>
+        </w:rPr>
+        <w:t xml:space="preserve">précise le nombre des pièces à chaque que soit le </w:t>
+      </w:r>
+      <w:r>
+        <w:rPr>
+          <w:rFonts w:asciiTheme="minorBidi" w:hAnsiTheme="minorBidi"/>
+          <w:lang w:eastAsia="fr-CA"/>
+        </w:rPr>
+        <w:t>nombre de chambre</w:t>
+      </w:r>
+      <w:r>
+        <w:rPr>
+          <w:rFonts w:asciiTheme="minorBidi" w:hAnsiTheme="minorBidi"/>
+          <w:lang w:eastAsia="fr-CA"/>
+        </w:rPr>
+        <w:t xml:space="preserve">, le nombre des salles de bain ou le nombre des cuisines. </w:t>
+      </w:r>
+    </w:p>
+    <w:p>
+      <w:pPr>
+        <w:rPr>
+          <w:lang w:val="en-CA"/>
+        </w:rPr>
+      </w:pPr>
     </w:p>
     <w:tbl>
       <w:tblPr>
@@ -2006,6 +3876,7 @@
           </w:tcPr>
           <w:p>
             <w:pPr>
+              <w:keepNext/>
               <w:spacing w:line="276" w:lineRule="auto"/>
               <w:jc w:val="center"/>
               <w:cnfStyle w:val="000000000000" w:firstRow="0" w:lastRow="0" w:firstColumn="0" w:lastColumn="0" w:oddVBand="0" w:evenVBand="0" w:oddHBand="0" w:evenHBand="0" w:firstRowFirstColumn="0" w:firstRowLastColumn="0" w:lastRowFirstColumn="0" w:lastRowLastColumn="0"/>
@@ -2029,54 +3900,56 @@
     </w:tbl>
     <w:p>
       <w:pPr>
-        <w:spacing w:line="276" w:lineRule="auto"/>
+        <w:pStyle w:val="Lgende"/>
         <w:jc w:val="center"/>
-        <w:rPr>
-          <w:rFonts w:asciiTheme="minorBidi" w:hAnsiTheme="minorBidi"/>
-          <w:lang w:eastAsia="fr-CA"/>
-        </w:rPr>
-      </w:pPr>
-      <w:r>
-        <w:rPr>
-          <w:rFonts w:asciiTheme="minorBidi" w:hAnsiTheme="minorBidi"/>
-          <w:i/>
-          <w:iCs/>
-          <w:lang w:eastAsia="fr-CA"/>
-        </w:rPr>
+      </w:pPr>
+      <w:bookmarkStart w:id="5" w:name="_Toc1504282"/>
+      <w:r>
         <w:t xml:space="preserve">Tableau </w:t>
       </w:r>
-      <w:r>
-        <w:rPr>
-          <w:rFonts w:asciiTheme="minorBidi" w:hAnsiTheme="minorBidi"/>
-          <w:i/>
-          <w:iCs/>
-          <w:lang w:eastAsia="fr-CA"/>
-        </w:rPr>
-        <w:t>1</w:t>
-      </w:r>
-      <w:r>
-        <w:rPr>
-          <w:rFonts w:asciiTheme="minorBidi" w:hAnsiTheme="minorBidi"/>
-          <w:i/>
-          <w:iCs/>
-          <w:lang w:eastAsia="fr-CA"/>
-        </w:rPr>
-        <w:t> :</w:t>
-      </w:r>
-      <w:r>
-        <w:rPr>
-          <w:rFonts w:asciiTheme="minorBidi" w:hAnsiTheme="minorBidi"/>
-          <w:lang w:eastAsia="fr-CA"/>
-        </w:rPr>
-        <w:t xml:space="preserve"> Nombre d’attributs par type</w:t>
-      </w:r>
-      <w:r>
-        <w:rPr>
-          <w:rFonts w:asciiTheme="minorBidi" w:hAnsiTheme="minorBidi"/>
-          <w:lang w:eastAsia="fr-CA"/>
-        </w:rPr>
-        <w:t>.</w:t>
-      </w:r>
+      <w:fldSimple w:instr=" SEQ Tableau \* ARABIC ">
+        <w:r>
+          <w:rPr>
+            <w:noProof/>
+          </w:rPr>
+          <w:t>1</w:t>
+        </w:r>
+      </w:fldSimple>
+      <w:r>
+        <w:rPr>
+          <w:lang w:val="en-CA"/>
+        </w:rPr>
+        <w:t xml:space="preserve"> - </w:t>
+      </w:r>
+      <w:proofErr w:type="spellStart"/>
+      <w:r>
+        <w:rPr>
+          <w:lang w:val="en-CA"/>
+        </w:rPr>
+        <w:t>Nombre</w:t>
+      </w:r>
+      <w:proofErr w:type="spellEnd"/>
+      <w:r>
+        <w:rPr>
+          <w:lang w:val="en-CA"/>
+        </w:rPr>
+        <w:t xml:space="preserve"> </w:t>
+      </w:r>
+      <w:proofErr w:type="spellStart"/>
+      <w:r>
+        <w:rPr>
+          <w:lang w:val="en-CA"/>
+        </w:rPr>
+        <w:t>d’attributs</w:t>
+      </w:r>
+      <w:proofErr w:type="spellEnd"/>
+      <w:r>
+        <w:rPr>
+          <w:lang w:val="en-CA"/>
+        </w:rPr>
+        <w:t xml:space="preserve"> par type.</w:t>
+      </w:r>
+      <w:bookmarkEnd w:id="5"/>
     </w:p>
     <w:p>
       <w:pPr>
@@ -2089,6 +3962,7 @@
           <w:color w:val="2F5496" w:themeColor="accent1" w:themeShade="BF"/>
         </w:rPr>
       </w:pPr>
+      <w:bookmarkStart w:id="6" w:name="_Toc1504250"/>
       <w:r>
         <w:rPr>
           <w:rFonts w:asciiTheme="minorBidi" w:hAnsiTheme="minorBidi" w:cstheme="minorBidi"/>
@@ -2106,7 +3980,17 @@
           <w:bCs/>
           <w:color w:val="2F5496" w:themeColor="accent1" w:themeShade="BF"/>
         </w:rPr>
-        <w:t xml:space="preserve"> propriétés statistiques des données </w:t>
+        <w:t xml:space="preserve"> propriétés statistiques des données</w:t>
+      </w:r>
+      <w:bookmarkEnd w:id="6"/>
+      <w:r>
+        <w:rPr>
+          <w:rFonts w:asciiTheme="minorBidi" w:hAnsiTheme="minorBidi" w:cstheme="minorBidi"/>
+          <w:b/>
+          <w:bCs/>
+          <w:color w:val="2F5496" w:themeColor="accent1" w:themeShade="BF"/>
+        </w:rPr>
+        <w:t xml:space="preserve"> </w:t>
       </w:r>
     </w:p>
     <w:p>
@@ -2117,6 +4001,174 @@
           <w:rFonts w:asciiTheme="minorBidi" w:hAnsiTheme="minorBidi"/>
         </w:rPr>
       </w:pPr>
+      <w:r>
+        <w:rPr>
+          <w:noProof/>
+        </w:rPr>
+        <mc:AlternateContent>
+          <mc:Choice Requires="wps">
+            <w:drawing>
+              <wp:anchor distT="0" distB="0" distL="114300" distR="114300" simplePos="0" relativeHeight="251660288" behindDoc="0" locked="0" layoutInCell="1" allowOverlap="1" wp14:anchorId="41354F4F" wp14:editId="3530663D">
+                <wp:simplePos x="0" y="0"/>
+                <wp:positionH relativeFrom="column">
+                  <wp:posOffset>271780</wp:posOffset>
+                </wp:positionH>
+                <wp:positionV relativeFrom="paragraph">
+                  <wp:posOffset>4438015</wp:posOffset>
+                </wp:positionV>
+                <wp:extent cx="5429250" cy="635"/>
+                <wp:effectExtent l="0" t="0" r="0" b="0"/>
+                <wp:wrapTopAndBottom/>
+                <wp:docPr id="6" name="Zone de texte 6"/>
+                <wp:cNvGraphicFramePr/>
+                <a:graphic xmlns:a="http://schemas.openxmlformats.org/drawingml/2006/main">
+                  <a:graphicData uri="http://schemas.microsoft.com/office/word/2010/wordprocessingShape">
+                    <wps:wsp>
+                      <wps:cNvSpPr txBox="1"/>
+                      <wps:spPr>
+                        <a:xfrm>
+                          <a:off x="0" y="0"/>
+                          <a:ext cx="5429250" cy="635"/>
+                        </a:xfrm>
+                        <a:prstGeom prst="rect">
+                          <a:avLst/>
+                        </a:prstGeom>
+                        <a:solidFill>
+                          <a:prstClr val="white"/>
+                        </a:solidFill>
+                        <a:ln>
+                          <a:noFill/>
+                        </a:ln>
+                      </wps:spPr>
+                      <wps:txbx>
+                        <w:txbxContent>
+                          <w:p>
+                            <w:pPr>
+                              <w:pStyle w:val="Lgende"/>
+                              <w:jc w:val="center"/>
+                              <w:rPr>
+                                <w:noProof/>
+                              </w:rPr>
+                            </w:pPr>
+                            <w:bookmarkStart w:id="7" w:name="_Toc1504121"/>
+                            <w:r>
+                              <w:t xml:space="preserve">Figure </w:t>
+                            </w:r>
+                            <w:fldSimple w:instr=" SEQ Figure \* ARABIC ">
+                              <w:r>
+                                <w:rPr>
+                                  <w:noProof/>
+                                </w:rPr>
+                                <w:t>2</w:t>
+                              </w:r>
+                            </w:fldSimple>
+                            <w:r>
+                              <w:rPr>
+                                <w:lang w:val="en-CA"/>
+                              </w:rPr>
+                              <w:t xml:space="preserve"> - l</w:t>
+                            </w:r>
+                            <w:r>
+                              <w:rPr>
+                                <w:lang w:val="en-CA"/>
+                              </w:rPr>
+                              <w:t xml:space="preserve">a distribution des prix de vente des </w:t>
+                            </w:r>
+                            <w:proofErr w:type="spellStart"/>
+                            <w:r>
+                              <w:rPr>
+                                <w:lang w:val="en-CA"/>
+                              </w:rPr>
+                              <w:t>immobiliers</w:t>
+                            </w:r>
+                            <w:proofErr w:type="spellEnd"/>
+                            <w:r>
+                              <w:rPr>
+                                <w:lang w:val="en-CA"/>
+                              </w:rPr>
+                              <w:t>.</w:t>
+                            </w:r>
+                            <w:bookmarkEnd w:id="7"/>
+                          </w:p>
+                        </w:txbxContent>
+                      </wps:txbx>
+                      <wps:bodyPr rot="0" spcFirstLastPara="0" vertOverflow="overflow" horzOverflow="overflow" vert="horz" wrap="square" lIns="0" tIns="0" rIns="0" bIns="0" numCol="1" spcCol="0" rtlCol="0" fromWordArt="0" anchor="t" anchorCtr="0" forceAA="0" compatLnSpc="1">
+                        <a:prstTxWarp prst="textNoShape">
+                          <a:avLst/>
+                        </a:prstTxWarp>
+                        <a:spAutoFit/>
+                      </wps:bodyPr>
+                    </wps:wsp>
+                  </a:graphicData>
+                </a:graphic>
+              </wp:anchor>
+            </w:drawing>
+          </mc:Choice>
+          <mc:Fallback>
+            <w:pict>
+              <v:shapetype w14:anchorId="41354F4F" id="_x0000_t202" coordsize="21600,21600" o:spt="202" path="m,l,21600r21600,l21600,xe">
+                <v:stroke joinstyle="miter"/>
+                <v:path gradientshapeok="t" o:connecttype="rect"/>
+              </v:shapetype>
+              <v:shape id="Zone de texte 6" o:spid="_x0000_s1026" type="#_x0000_t202" style="position:absolute;left:0;text-align:left;margin-left:21.4pt;margin-top:349.45pt;width:427.5pt;height:.05pt;z-index:251660288;visibility:visible;mso-wrap-style:square;mso-wrap-distance-left:9pt;mso-wrap-distance-top:0;mso-wrap-distance-right:9pt;mso-wrap-distance-bottom:0;mso-position-horizontal:absolute;mso-position-horizontal-relative:text;mso-position-vertical:absolute;mso-position-vertical-relative:text;v-text-anchor:top" o:gfxdata="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" stroked="f">
+                <v:textbox style="mso-fit-shape-to-text:t" inset="0,0,0,0">
+                  <w:txbxContent>
+                    <w:p>
+                      <w:pPr>
+                        <w:pStyle w:val="Lgende"/>
+                        <w:jc w:val="center"/>
+                        <w:rPr>
+                          <w:noProof/>
+                        </w:rPr>
+                      </w:pPr>
+                      <w:bookmarkStart w:id="8" w:name="_Toc1504121"/>
+                      <w:r>
+                        <w:t xml:space="preserve">Figure </w:t>
+                      </w:r>
+                      <w:fldSimple w:instr=" SEQ Figure \* ARABIC ">
+                        <w:r>
+                          <w:rPr>
+                            <w:noProof/>
+                          </w:rPr>
+                          <w:t>2</w:t>
+                        </w:r>
+                      </w:fldSimple>
+                      <w:r>
+                        <w:rPr>
+                          <w:lang w:val="en-CA"/>
+                        </w:rPr>
+                        <w:t xml:space="preserve"> - l</w:t>
+                      </w:r>
+                      <w:r>
+                        <w:rPr>
+                          <w:lang w:val="en-CA"/>
+                        </w:rPr>
+                        <w:t xml:space="preserve">a distribution des prix de vente des </w:t>
+                      </w:r>
+                      <w:proofErr w:type="spellStart"/>
+                      <w:r>
+                        <w:rPr>
+                          <w:lang w:val="en-CA"/>
+                        </w:rPr>
+                        <w:t>immobiliers</w:t>
+                      </w:r>
+                      <w:proofErr w:type="spellEnd"/>
+                      <w:r>
+                        <w:rPr>
+                          <w:lang w:val="en-CA"/>
+                        </w:rPr>
+                        <w:t>.</w:t>
+                      </w:r>
+                      <w:bookmarkEnd w:id="8"/>
+                    </w:p>
+                  </w:txbxContent>
+                </v:textbox>
+                <w10:wrap type="topAndBottom"/>
+              </v:shape>
+            </w:pict>
+          </mc:Fallback>
+        </mc:AlternateContent>
+      </w:r>
       <w:r>
         <w:rPr>
           <w:noProof/>
@@ -2147,7 +4199,7 @@
                     </pic:cNvPicPr>
                   </pic:nvPicPr>
                   <pic:blipFill rotWithShape="1">
-                    <a:blip r:embed="rId8">
+                    <a:blip r:embed="rId9">
                       <a:extLst>
                         <a:ext uri="{28A0092B-C50C-407E-A947-70E740481C1C}">
                           <a14:useLocalDpi xmlns:a14="http://schemas.microsoft.com/office/drawing/2010/main" val="0"/>
@@ -2250,26 +4302,6 @@
           <w:rFonts w:asciiTheme="minorBidi" w:hAnsiTheme="minorBidi"/>
         </w:rPr>
       </w:pPr>
-      <w:r>
-        <w:rPr>
-          <w:rFonts w:asciiTheme="minorBidi" w:hAnsiTheme="minorBidi"/>
-          <w:i/>
-          <w:iCs/>
-        </w:rPr>
-        <w:t>Figure 1 :</w:t>
-      </w:r>
-      <w:r>
-        <w:rPr>
-          <w:rFonts w:asciiTheme="minorBidi" w:hAnsiTheme="minorBidi"/>
-        </w:rPr>
-        <w:t xml:space="preserve"> La distribution des prix de vente des immobiliers</w:t>
-      </w:r>
-      <w:r>
-        <w:rPr>
-          <w:rFonts w:asciiTheme="minorBidi" w:hAnsiTheme="minorBidi"/>
-        </w:rPr>
-        <w:t>.</w:t>
-      </w:r>
     </w:p>
     <w:p>
       <w:pPr>
@@ -2318,12 +4350,9 @@
     <w:p>
       <w:pPr>
         <w:pStyle w:val="Default"/>
+        <w:keepNext/>
         <w:spacing w:line="276" w:lineRule="auto"/>
         <w:jc w:val="both"/>
-        <w:rPr>
-          <w:rFonts w:asciiTheme="minorBidi" w:hAnsiTheme="minorBidi" w:cstheme="minorBidi"/>
-          <w:noProof/>
-        </w:rPr>
       </w:pPr>
       <w:r>
         <w:rPr>
@@ -2348,7 +4377,7 @@
                     </pic:cNvPicPr>
                   </pic:nvPicPr>
                   <pic:blipFill rotWithShape="1">
-                    <a:blip r:embed="rId9">
+                    <a:blip r:embed="rId10">
                       <a:extLst>
                         <a:ext uri="{28A0092B-C50C-407E-A947-70E740481C1C}">
                           <a14:useLocalDpi xmlns:a14="http://schemas.microsoft.com/office/drawing/2010/main" val="0"/>
@@ -2385,42 +4414,29 @@
     </w:p>
     <w:p>
       <w:pPr>
-        <w:spacing w:line="276" w:lineRule="auto"/>
+        <w:pStyle w:val="Lgende"/>
         <w:jc w:val="center"/>
         <w:rPr>
           <w:rFonts w:asciiTheme="minorBidi" w:hAnsiTheme="minorBidi"/>
-        </w:rPr>
-      </w:pPr>
-      <w:r>
-        <w:rPr>
-          <w:rFonts w:asciiTheme="minorBidi" w:hAnsiTheme="minorBidi"/>
-          <w:i/>
-          <w:iCs/>
-        </w:rPr>
+          <w:noProof/>
+        </w:rPr>
+      </w:pPr>
+      <w:bookmarkStart w:id="9" w:name="_Toc1504122"/>
+      <w:r>
         <w:t xml:space="preserve">Figure </w:t>
       </w:r>
-      <w:r>
-        <w:rPr>
-          <w:rFonts w:asciiTheme="minorBidi" w:hAnsiTheme="minorBidi"/>
-          <w:i/>
-          <w:iCs/>
-        </w:rPr>
-        <w:t>2</w:t>
-      </w:r>
-      <w:r>
-        <w:rPr>
-          <w:rFonts w:asciiTheme="minorBidi" w:hAnsiTheme="minorBidi"/>
-          <w:i/>
-          <w:iCs/>
-        </w:rPr>
-        <w:t> :</w:t>
-      </w:r>
-      <w:r>
-        <w:rPr>
-          <w:rFonts w:asciiTheme="minorBidi" w:hAnsiTheme="minorBidi"/>
-        </w:rPr>
-        <w:t xml:space="preserve"> La distribution des prix de vente des immobiliers selon les années</w:t>
-      </w:r>
+      <w:fldSimple w:instr=" SEQ Figure \* ARABIC ">
+        <w:r>
+          <w:rPr>
+            <w:noProof/>
+          </w:rPr>
+          <w:t>3</w:t>
+        </w:r>
+      </w:fldSimple>
+      <w:r>
+        <w:t xml:space="preserve"> - la distribution des prix de vente des immobiliers selon les années.</w:t>
+      </w:r>
+      <w:bookmarkEnd w:id="9"/>
     </w:p>
     <w:p>
       <w:pPr>
@@ -2469,29 +4485,38 @@
         </w:rPr>
         <w:t>en détail, on peut déduire que les valeurs exagérées des prix de maisons loin de la médiane sont vendues plus en 2006 et 2009, aussi, deux propriétés en particulier ont était vendu en 2007 pour une valeur supérieure à 700 000$.</w:t>
       </w:r>
-    </w:p>
-    <w:p>
-      <w:pPr>
-        <w:pStyle w:val="Default"/>
-        <w:spacing w:line="276" w:lineRule="auto"/>
-        <w:jc w:val="both"/>
+      <w:r>
         <w:rPr>
           <w:rFonts w:asciiTheme="minorBidi" w:hAnsiTheme="minorBidi" w:cstheme="minorBidi"/>
           <w:sz w:val="22"/>
           <w:szCs w:val="22"/>
         </w:rPr>
-      </w:pPr>
-      <w:proofErr w:type="gramStart"/>
+        <w:t xml:space="preserve"> Il est de même important de noter que les ventes sont plus nombreuses durant l’été par rapport aux autres saisons comme l’illustre</w:t>
+      </w:r>
       <w:r>
         <w:rPr>
           <w:rFonts w:asciiTheme="minorBidi" w:hAnsiTheme="minorBidi" w:cstheme="minorBidi"/>
           <w:sz w:val="22"/>
           <w:szCs w:val="22"/>
-          <w:highlight w:val="yellow"/>
-        </w:rPr>
-        <w:t>mois</w:t>
-      </w:r>
-      <w:proofErr w:type="gramEnd"/>
+        </w:rPr>
+        <w:t xml:space="preserve"> la figure 5</w:t>
+      </w:r>
+      <w:r>
+        <w:rPr>
+          <w:rFonts w:asciiTheme="minorBidi" w:hAnsiTheme="minorBidi" w:cstheme="minorBidi"/>
+          <w:sz w:val="22"/>
+          <w:szCs w:val="22"/>
+        </w:rPr>
+        <w:t xml:space="preserve"> </w:t>
+      </w:r>
+      <w:r>
+        <w:rPr>
+          <w:rFonts w:asciiTheme="minorBidi" w:hAnsiTheme="minorBidi" w:cstheme="minorBidi"/>
+          <w:sz w:val="22"/>
+          <w:szCs w:val="22"/>
+        </w:rPr>
+        <w:t>dans l’annexe B.</w:t>
+      </w:r>
     </w:p>
     <w:p>
       <w:pPr>
@@ -2504,6 +4529,7 @@
           <w:bCs/>
         </w:rPr>
       </w:pPr>
+      <w:bookmarkStart w:id="10" w:name="_Toc1504251"/>
       <w:r>
         <w:rPr>
           <w:rFonts w:asciiTheme="minorBidi" w:hAnsiTheme="minorBidi" w:cstheme="minorBidi"/>
@@ -2526,6 +4552,7 @@
         </w:rPr>
         <w:t>et algorithmes de prétraitement</w:t>
       </w:r>
+      <w:bookmarkEnd w:id="10"/>
     </w:p>
     <w:p>
       <w:pPr>
@@ -2539,6 +4566,7 @@
           <w:color w:val="2F5496" w:themeColor="accent1" w:themeShade="BF"/>
         </w:rPr>
       </w:pPr>
+      <w:bookmarkStart w:id="11" w:name="_Toc1504252"/>
       <w:r>
         <w:rPr>
           <w:rFonts w:asciiTheme="minorBidi" w:hAnsiTheme="minorBidi" w:cstheme="minorBidi"/>
@@ -2566,6 +4594,7 @@
         </w:rPr>
         <w:t>au niveau des données</w:t>
       </w:r>
+      <w:bookmarkEnd w:id="11"/>
     </w:p>
     <w:p>
       <w:pPr>
@@ -2954,7 +4983,7 @@
           <w:sz w:val="22"/>
           <w:szCs w:val="22"/>
         </w:rPr>
-        <w:t>mplante</w:t>
+        <w:t>mplant</w:t>
       </w:r>
       <w:r>
         <w:rPr>
@@ -2962,7 +4991,7 @@
           <w:sz w:val="22"/>
           <w:szCs w:val="22"/>
         </w:rPr>
-        <w:t>r</w:t>
+        <w:t>é</w:t>
       </w:r>
       <w:r>
         <w:rPr>
@@ -2978,7 +5007,7 @@
           <w:sz w:val="22"/>
           <w:szCs w:val="22"/>
         </w:rPr>
-        <w:t xml:space="preserve"> suivant :</w:t>
+        <w:t> :</w:t>
       </w:r>
     </w:p>
     <w:p>
@@ -2986,7 +5015,7 @@
         <w:pStyle w:val="Default"/>
         <w:numPr>
           <w:ilvl w:val="0"/>
-          <w:numId w:val="4"/>
+          <w:numId w:val="6"/>
         </w:numPr>
         <w:spacing w:line="276" w:lineRule="auto"/>
         <w:jc w:val="both"/>
@@ -3001,26 +5030,26 @@
           <w:rFonts w:asciiTheme="minorBidi" w:hAnsiTheme="minorBidi" w:cstheme="minorBidi"/>
           <w:sz w:val="22"/>
           <w:szCs w:val="22"/>
-          <w:highlight w:val="yellow"/>
-        </w:rPr>
-        <w:t xml:space="preserve">Transformation des données </w:t>
-      </w:r>
+        </w:rPr>
+        <w:t xml:space="preserve">Le premier algorithme est un formateur de données qui tries les données en fonction de leurs types de valeurs. S’il détecte un type « objet », il transforme ce dernier en type « </w:t>
+      </w:r>
+      <w:proofErr w:type="spellStart"/>
       <w:r>
         <w:rPr>
           <w:rFonts w:asciiTheme="minorBidi" w:hAnsiTheme="minorBidi" w:cstheme="minorBidi"/>
           <w:sz w:val="22"/>
           <w:szCs w:val="22"/>
-          <w:highlight w:val="yellow"/>
-        </w:rPr>
-        <w:t>catégoriques</w:t>
-      </w:r>
+        </w:rPr>
+        <w:t>category</w:t>
+      </w:r>
+      <w:proofErr w:type="spellEnd"/>
       <w:r>
         <w:rPr>
           <w:rFonts w:asciiTheme="minorBidi" w:hAnsiTheme="minorBidi" w:cstheme="minorBidi"/>
           <w:sz w:val="22"/>
           <w:szCs w:val="22"/>
         </w:rPr>
-        <w:t xml:space="preserve"> </w:t>
+        <w:t> », il rend les valeurs de chaque catégorie en entier qui lui correspond tout en gardent un index pour sauvegarder les assignations.</w:t>
       </w:r>
     </w:p>
     <w:p>
@@ -3028,7 +5057,7 @@
         <w:pStyle w:val="Default"/>
         <w:numPr>
           <w:ilvl w:val="0"/>
-          <w:numId w:val="4"/>
+          <w:numId w:val="6"/>
         </w:numPr>
         <w:spacing w:line="276" w:lineRule="auto"/>
         <w:jc w:val="both"/>
@@ -3044,43 +5073,137 @@
           <w:sz w:val="22"/>
           <w:szCs w:val="22"/>
         </w:rPr>
-        <w:t xml:space="preserve"> </w:t>
-      </w:r>
-      <w:proofErr w:type="gramStart"/>
-      <w:r>
-        <w:rPr>
-          <w:rFonts w:asciiTheme="minorBidi" w:hAnsiTheme="minorBidi" w:cstheme="minorBidi"/>
+        <w:t xml:space="preserve">Le deuxième algorithme est de rendre les catégories d’une seule variable en colonnes, ces colonnes s’ajout sur la base de données initiale sous la forme de valeur booléen. À titre d’exemple, la variable </w:t>
+      </w:r>
+      <w:proofErr w:type="spellStart"/>
+      <w:r>
+        <w:rPr>
+          <w:rFonts w:asciiTheme="minorBidi" w:hAnsiTheme="minorBidi" w:cstheme="minorBidi"/>
+          <w:i/>
+          <w:iCs/>
           <w:sz w:val="22"/>
           <w:szCs w:val="22"/>
         </w:rPr>
-        <w:t>vecteur</w:t>
-      </w:r>
-      <w:proofErr w:type="gramEnd"/>
+        <w:t>HouseType</w:t>
+      </w:r>
+      <w:proofErr w:type="spellEnd"/>
       <w:r>
         <w:rPr>
           <w:rFonts w:asciiTheme="minorBidi" w:hAnsiTheme="minorBidi" w:cstheme="minorBidi"/>
           <w:sz w:val="22"/>
           <w:szCs w:val="22"/>
         </w:rPr>
-        <w:t xml:space="preserve"> « one hot </w:t>
+        <w:t xml:space="preserve"> à 5 catégories : </w:t>
       </w:r>
       <w:proofErr w:type="spellStart"/>
       <w:r>
         <w:rPr>
           <w:rFonts w:asciiTheme="minorBidi" w:hAnsiTheme="minorBidi" w:cstheme="minorBidi"/>
+          <w:i/>
+          <w:iCs/>
           <w:sz w:val="22"/>
           <w:szCs w:val="22"/>
         </w:rPr>
-        <w:t>vector</w:t>
+        <w:t>Abnormal</w:t>
       </w:r>
       <w:proofErr w:type="spellEnd"/>
       <w:r>
         <w:rPr>
           <w:rFonts w:asciiTheme="minorBidi" w:hAnsiTheme="minorBidi" w:cstheme="minorBidi"/>
+          <w:i/>
+          <w:iCs/>
           <w:sz w:val="22"/>
           <w:szCs w:val="22"/>
         </w:rPr>
-        <w:t> »</w:t>
+        <w:t xml:space="preserve">, Normal, </w:t>
+      </w:r>
+      <w:proofErr w:type="spellStart"/>
+      <w:r>
+        <w:rPr>
+          <w:rFonts w:asciiTheme="minorBidi" w:hAnsiTheme="minorBidi" w:cstheme="minorBidi"/>
+          <w:i/>
+          <w:iCs/>
+          <w:sz w:val="22"/>
+          <w:szCs w:val="22"/>
+        </w:rPr>
+        <w:t>AdjLand</w:t>
+      </w:r>
+      <w:proofErr w:type="spellEnd"/>
+      <w:r>
+        <w:rPr>
+          <w:rFonts w:asciiTheme="minorBidi" w:hAnsiTheme="minorBidi" w:cstheme="minorBidi"/>
+          <w:i/>
+          <w:iCs/>
+          <w:sz w:val="22"/>
+          <w:szCs w:val="22"/>
+        </w:rPr>
+        <w:t>, Family</w:t>
+      </w:r>
+      <w:r>
+        <w:rPr>
+          <w:rFonts w:asciiTheme="minorBidi" w:hAnsiTheme="minorBidi" w:cstheme="minorBidi"/>
+          <w:sz w:val="22"/>
+          <w:szCs w:val="22"/>
+        </w:rPr>
+        <w:t xml:space="preserve"> et </w:t>
+      </w:r>
+      <w:r>
+        <w:rPr>
+          <w:rFonts w:asciiTheme="minorBidi" w:hAnsiTheme="minorBidi" w:cstheme="minorBidi"/>
+          <w:i/>
+          <w:iCs/>
+          <w:sz w:val="22"/>
+          <w:szCs w:val="22"/>
+        </w:rPr>
+        <w:t>Partial</w:t>
+      </w:r>
+      <w:r>
+        <w:rPr>
+          <w:rFonts w:asciiTheme="minorBidi" w:hAnsiTheme="minorBidi" w:cstheme="minorBidi"/>
+          <w:sz w:val="22"/>
+          <w:szCs w:val="22"/>
+        </w:rPr>
+        <w:t xml:space="preserve">. À l’aide de l’algorithme en question cette colonne : </w:t>
+      </w:r>
+      <w:proofErr w:type="spellStart"/>
+      <w:r>
+        <w:rPr>
+          <w:rFonts w:asciiTheme="minorBidi" w:hAnsiTheme="minorBidi" w:cstheme="minorBidi"/>
+          <w:i/>
+          <w:iCs/>
+          <w:sz w:val="22"/>
+          <w:szCs w:val="22"/>
+        </w:rPr>
+        <w:t>HouseType</w:t>
+      </w:r>
+      <w:proofErr w:type="spellEnd"/>
+      <w:r>
+        <w:rPr>
+          <w:rFonts w:asciiTheme="minorBidi" w:hAnsiTheme="minorBidi" w:cstheme="minorBidi"/>
+          <w:sz w:val="22"/>
+          <w:szCs w:val="22"/>
+        </w:rPr>
+        <w:t xml:space="preserve"> devient 5 colonnes où chaque colonne porte le nom de sa catégorie. </w:t>
+      </w:r>
+    </w:p>
+    <w:p>
+      <w:pPr>
+        <w:pStyle w:val="Default"/>
+        <w:spacing w:line="276" w:lineRule="auto"/>
+        <w:jc w:val="both"/>
+        <w:rPr>
+          <w:rFonts w:asciiTheme="minorBidi" w:hAnsiTheme="minorBidi" w:cstheme="minorBidi"/>
+          <w:sz w:val="22"/>
+          <w:szCs w:val="22"/>
+        </w:rPr>
+      </w:pPr>
+      <w:r>
+        <w:rPr>
+          <w:rFonts w:asciiTheme="minorBidi" w:hAnsiTheme="minorBidi" w:cstheme="minorBidi"/>
+          <w:sz w:val="22"/>
+          <w:szCs w:val="22"/>
+        </w:rPr>
+        <w:t xml:space="preserve"> </w:t>
       </w:r>
     </w:p>
     <w:p>
@@ -3088,7 +5211,7 @@
         <w:pStyle w:val="Default"/>
         <w:numPr>
           <w:ilvl w:val="0"/>
-          <w:numId w:val="4"/>
+          <w:numId w:val="6"/>
         </w:numPr>
         <w:spacing w:line="276" w:lineRule="auto"/>
         <w:jc w:val="both"/>
@@ -3098,6 +5221,14 @@
           <w:szCs w:val="22"/>
         </w:rPr>
       </w:pPr>
+      <w:r>
+        <w:rPr>
+          <w:rFonts w:asciiTheme="minorBidi" w:hAnsiTheme="minorBidi" w:cstheme="minorBidi"/>
+          <w:sz w:val="22"/>
+          <w:szCs w:val="22"/>
+        </w:rPr>
+        <w:t>Le troisième algorithme sert à remplacer des valeur inconnue « NaN » ou vide avec les statistiques de la même variable. En général, nous avons le choix de remplacer les valeurs vides par la moyenne ou la médiane.</w:t>
+      </w:r>
     </w:p>
     <w:p>
       <w:pPr>
@@ -3118,10 +5249,38 @@
         <w:jc w:val="both"/>
         <w:rPr>
           <w:rFonts w:asciiTheme="minorBidi" w:hAnsiTheme="minorBidi" w:cstheme="minorBidi"/>
-          <w:sz w:val="22"/>
-          <w:szCs w:val="22"/>
-        </w:rPr>
-      </w:pPr>
+          <w:b/>
+          <w:bCs/>
+          <w:color w:val="2F5496" w:themeColor="accent1" w:themeShade="BF"/>
+        </w:rPr>
+      </w:pPr>
+      <w:r>
+        <w:rPr>
+          <w:rFonts w:asciiTheme="minorBidi" w:hAnsiTheme="minorBidi" w:cstheme="minorBidi"/>
+          <w:b/>
+          <w:bCs/>
+          <w:color w:val="2F5496" w:themeColor="accent1" w:themeShade="BF"/>
+        </w:rPr>
+        <w:t>Les</w:t>
+      </w:r>
+      <w:r>
+        <w:rPr>
+          <w:rFonts w:asciiTheme="minorBidi" w:hAnsiTheme="minorBidi" w:cstheme="minorBidi"/>
+          <w:b/>
+          <w:bCs/>
+          <w:color w:val="2F5496" w:themeColor="accent1" w:themeShade="BF"/>
+        </w:rPr>
+        <w:t xml:space="preserve"> résultats</w:t>
+      </w:r>
+      <w:r>
+        <w:rPr>
+          <w:rFonts w:asciiTheme="minorBidi" w:hAnsiTheme="minorBidi" w:cstheme="minorBidi"/>
+          <w:b/>
+          <w:bCs/>
+          <w:color w:val="2F5496" w:themeColor="accent1" w:themeShade="BF"/>
+        </w:rPr>
+        <w:t xml:space="preserve"> du traitement de données</w:t>
+      </w:r>
     </w:p>
     <w:p>
       <w:pPr>
@@ -3130,46 +5289,6 @@
         <w:jc w:val="both"/>
         <w:rPr>
           <w:rFonts w:asciiTheme="minorBidi" w:hAnsiTheme="minorBidi" w:cstheme="minorBidi"/>
-          <w:b/>
-          <w:bCs/>
-          <w:color w:val="2F5496" w:themeColor="accent1" w:themeShade="BF"/>
-        </w:rPr>
-      </w:pPr>
-      <w:r>
-        <w:rPr>
-          <w:rFonts w:asciiTheme="minorBidi" w:hAnsiTheme="minorBidi" w:cstheme="minorBidi"/>
-          <w:b/>
-          <w:bCs/>
-          <w:color w:val="2F5496" w:themeColor="accent1" w:themeShade="BF"/>
-        </w:rPr>
-        <w:t>Les</w:t>
-      </w:r>
-      <w:r>
-        <w:rPr>
-          <w:rFonts w:asciiTheme="minorBidi" w:hAnsiTheme="minorBidi" w:cstheme="minorBidi"/>
-          <w:b/>
-          <w:bCs/>
-          <w:color w:val="2F5496" w:themeColor="accent1" w:themeShade="BF"/>
-        </w:rPr>
-        <w:t xml:space="preserve"> résultats</w:t>
-      </w:r>
-      <w:r>
-        <w:rPr>
-          <w:rFonts w:asciiTheme="minorBidi" w:hAnsiTheme="minorBidi" w:cstheme="minorBidi"/>
-          <w:b/>
-          <w:bCs/>
-          <w:color w:val="2F5496" w:themeColor="accent1" w:themeShade="BF"/>
-        </w:rPr>
-        <w:t xml:space="preserve"> du traitement de données</w:t>
-      </w:r>
-    </w:p>
-    <w:p>
-      <w:pPr>
-        <w:pStyle w:val="Default"/>
-        <w:spacing w:line="276" w:lineRule="auto"/>
-        <w:jc w:val="both"/>
-        <w:rPr>
-          <w:rFonts w:asciiTheme="minorBidi" w:hAnsiTheme="minorBidi" w:cstheme="minorBidi"/>
           <w:sz w:val="22"/>
           <w:szCs w:val="22"/>
         </w:rPr>
@@ -3180,7 +5299,23 @@
           <w:sz w:val="22"/>
           <w:szCs w:val="22"/>
         </w:rPr>
-        <w:t>Après le traitement des données des variables nominales et le filtrage des variables qui bruitent les données, une étude de corrélation a été réaliser.</w:t>
+        <w:t>Après le traitement des données des variables nominales et le filtrage des variables qui bruitent les données, une étude de corrélation a été réalis</w:t>
+      </w:r>
+      <w:r>
+        <w:rPr>
+          <w:rFonts w:asciiTheme="minorBidi" w:hAnsiTheme="minorBidi" w:cstheme="minorBidi"/>
+          <w:sz w:val="22"/>
+          <w:szCs w:val="22"/>
+        </w:rPr>
+        <w:t>ée</w:t>
+      </w:r>
+      <w:r>
+        <w:rPr>
+          <w:rFonts w:asciiTheme="minorBidi" w:hAnsiTheme="minorBidi" w:cstheme="minorBidi"/>
+          <w:sz w:val="22"/>
+          <w:szCs w:val="22"/>
+        </w:rPr>
+        <w:t>.</w:t>
       </w:r>
     </w:p>
     <w:p>
@@ -4346,6 +6481,7 @@
           </w:tcPr>
           <w:p>
             <w:pPr>
+              <w:keepNext/>
               <w:jc w:val="center"/>
               <w:cnfStyle w:val="000000000000" w:firstRow="0" w:lastRow="0" w:firstColumn="0" w:lastColumn="0" w:oddVBand="0" w:evenVBand="0" w:oddHBand="0" w:evenHBand="0" w:firstRowFirstColumn="0" w:firstRowLastColumn="0" w:lastRowFirstColumn="0" w:lastRowLastColumn="0"/>
               <w:rPr>
@@ -4366,47 +6502,62 @@
     </w:tbl>
     <w:p>
       <w:pPr>
-        <w:spacing w:line="240" w:lineRule="auto"/>
+        <w:pStyle w:val="Lgende"/>
         <w:jc w:val="center"/>
-        <w:rPr>
-          <w:rFonts w:asciiTheme="minorBidi" w:hAnsiTheme="minorBidi"/>
-          <w:lang w:eastAsia="fr-CA"/>
-        </w:rPr>
-      </w:pPr>
-      <w:r>
-        <w:rPr>
-          <w:rFonts w:asciiTheme="minorBidi" w:hAnsiTheme="minorBidi"/>
-          <w:i/>
-          <w:iCs/>
-          <w:lang w:eastAsia="fr-CA"/>
-        </w:rPr>
+      </w:pPr>
+      <w:bookmarkStart w:id="12" w:name="_Toc1504283"/>
+      <w:r>
         <w:t xml:space="preserve">Tableau </w:t>
       </w:r>
-      <w:r>
-        <w:rPr>
-          <w:rFonts w:asciiTheme="minorBidi" w:hAnsiTheme="minorBidi"/>
-          <w:i/>
-          <w:iCs/>
-          <w:lang w:eastAsia="fr-CA"/>
-        </w:rPr>
-        <w:t>2</w:t>
-      </w:r>
-      <w:r>
-        <w:rPr>
-          <w:rFonts w:asciiTheme="minorBidi" w:hAnsiTheme="minorBidi"/>
-          <w:i/>
-          <w:iCs/>
-          <w:lang w:eastAsia="fr-CA"/>
-        </w:rPr>
-        <w:t xml:space="preserve"> : </w:t>
-      </w:r>
-      <w:r>
-        <w:rPr>
-          <w:rFonts w:asciiTheme="minorBidi" w:hAnsiTheme="minorBidi"/>
-          <w:lang w:eastAsia="fr-CA"/>
-        </w:rPr>
-        <w:t>Les variables les plus corrélées avec le prix de vente d’immobilier.</w:t>
-      </w:r>
+      <w:fldSimple w:instr=" SEQ Tableau \* ARABIC ">
+        <w:r>
+          <w:rPr>
+            <w:noProof/>
+          </w:rPr>
+          <w:t>2</w:t>
+        </w:r>
+      </w:fldSimple>
+      <w:r>
+        <w:rPr>
+          <w:lang w:val="en-CA"/>
+        </w:rPr>
+        <w:t xml:space="preserve"> - l</w:t>
+      </w:r>
+      <w:r>
+        <w:rPr>
+          <w:lang w:val="en-CA"/>
+        </w:rPr>
+        <w:t xml:space="preserve">es variables les plus </w:t>
+      </w:r>
+      <w:proofErr w:type="spellStart"/>
+      <w:r>
+        <w:rPr>
+          <w:lang w:val="en-CA"/>
+        </w:rPr>
+        <w:t>corrélées</w:t>
+      </w:r>
+      <w:proofErr w:type="spellEnd"/>
+      <w:r>
+        <w:rPr>
+          <w:lang w:val="en-CA"/>
+        </w:rPr>
+        <w:t xml:space="preserve"> avec le prix de vente </w:t>
+      </w:r>
+      <w:proofErr w:type="spellStart"/>
+      <w:r>
+        <w:rPr>
+          <w:lang w:val="en-CA"/>
+        </w:rPr>
+        <w:t>d’immobilier</w:t>
+      </w:r>
+      <w:proofErr w:type="spellEnd"/>
+      <w:r>
+        <w:rPr>
+          <w:lang w:val="en-CA"/>
+        </w:rPr>
+        <w:t>.</w:t>
+      </w:r>
+      <w:bookmarkEnd w:id="12"/>
     </w:p>
     <w:p>
       <w:pPr>
@@ -4417,6 +6568,7 @@
           <w:rFonts w:asciiTheme="minorBidi" w:hAnsiTheme="minorBidi" w:cstheme="minorBidi"/>
         </w:rPr>
       </w:pPr>
+      <w:bookmarkStart w:id="13" w:name="_Toc1504253"/>
       <w:r>
         <w:rPr>
           <w:rFonts w:asciiTheme="minorBidi" w:hAnsiTheme="minorBidi" w:cstheme="minorBidi"/>
@@ -4426,8 +6578,10 @@
           <w:sz w:val="28"/>
           <w:szCs w:val="28"/>
         </w:rPr>
+        <w:lastRenderedPageBreak/>
         <w:t>Données manquantes</w:t>
       </w:r>
+      <w:bookmarkEnd w:id="13"/>
     </w:p>
     <w:p>
       <w:pPr>
@@ -4502,16 +6656,7 @@
           <w:sz w:val="22"/>
           <w:szCs w:val="22"/>
         </w:rPr>
-        <w:t xml:space="preserve">Toutefois, la crise économique qui a eu lieu en 2009 nous mené a évalué son influence sur les prix d’immobilier. Selon la figure 2 ci-dessus, la distribution des prix de vente en 2009 n’est pas </w:t>
-      </w:r>
-      <w:r>
-        <w:rPr>
-          <w:rFonts w:asciiTheme="minorBidi" w:hAnsiTheme="minorBidi" w:cstheme="minorBidi"/>
-          <w:sz w:val="22"/>
-          <w:szCs w:val="22"/>
-        </w:rPr>
-        <w:lastRenderedPageBreak/>
-        <w:t>très différente de celles des autres années. Ce qui nous mène à chercher de l’information supplémentaire pour enrichir notre étude.</w:t>
+        <w:t>Toutefois, la crise économique qui a eu lieu en 2009 nous mené a évalué son influence sur les prix d’immobilier. Selon la figure 2 ci-dessus, la distribution des prix de vente en 2009 n’est pas très différente de celles des autres années. Ce qui nous mène à chercher de l’information supplémentaire pour enrichir notre étude.</w:t>
       </w:r>
     </w:p>
     <w:p>
@@ -4588,11 +6733,125 @@
         <w:jc w:val="both"/>
         <w:rPr>
           <w:rFonts w:asciiTheme="minorBidi" w:hAnsiTheme="minorBidi" w:cstheme="minorBidi"/>
+          <w:color w:val="auto"/>
+          <w:sz w:val="22"/>
+          <w:szCs w:val="22"/>
+        </w:rPr>
+      </w:pPr>
+      <w:r>
+        <w:rPr>
+          <w:rFonts w:asciiTheme="minorBidi" w:hAnsiTheme="minorBidi" w:cstheme="minorBidi"/>
+          <w:color w:val="auto"/>
+          <w:sz w:val="22"/>
+          <w:szCs w:val="22"/>
+        </w:rPr>
+        <w:t xml:space="preserve">Pour remédier à ces deux problématiques, nous sommes </w:t>
+      </w:r>
+      <w:r>
+        <w:rPr>
+          <w:rFonts w:asciiTheme="minorBidi" w:hAnsiTheme="minorBidi" w:cstheme="minorBidi"/>
+          <w:color w:val="auto"/>
+          <w:sz w:val="22"/>
+          <w:szCs w:val="22"/>
+        </w:rPr>
+        <w:t>allés</w:t>
+      </w:r>
+      <w:r>
+        <w:rPr>
+          <w:rFonts w:asciiTheme="minorBidi" w:hAnsiTheme="minorBidi" w:cstheme="minorBidi"/>
+          <w:color w:val="auto"/>
+          <w:sz w:val="22"/>
+          <w:szCs w:val="22"/>
+        </w:rPr>
+        <w:t xml:space="preserve"> chercher de l’information complémentaire qui peut</w:t>
+      </w:r>
+      <w:r>
+        <w:rPr>
+          <w:rFonts w:asciiTheme="minorBidi" w:hAnsiTheme="minorBidi" w:cstheme="minorBidi"/>
+          <w:color w:val="auto"/>
+          <w:sz w:val="22"/>
+          <w:szCs w:val="22"/>
+        </w:rPr>
+        <w:t xml:space="preserve"> servir à</w:t>
+      </w:r>
+      <w:r>
+        <w:rPr>
+          <w:rFonts w:asciiTheme="minorBidi" w:hAnsiTheme="minorBidi" w:cstheme="minorBidi"/>
+          <w:color w:val="auto"/>
+          <w:sz w:val="22"/>
+          <w:szCs w:val="22"/>
+        </w:rPr>
+        <w:t xml:space="preserve"> compléter la base de données déjà en possession. </w:t>
+      </w:r>
+      <w:r>
+        <w:rPr>
+          <w:rFonts w:asciiTheme="minorBidi" w:hAnsiTheme="minorBidi" w:cstheme="minorBidi"/>
+          <w:color w:val="auto"/>
+          <w:sz w:val="22"/>
+          <w:szCs w:val="22"/>
+        </w:rPr>
+        <w:t>Ces deux nouvelles bases de données représentent la densité de la population par cartier pour la Ville d</w:t>
+      </w:r>
+      <w:r>
+        <w:rPr>
+          <w:rFonts w:asciiTheme="minorBidi" w:hAnsiTheme="minorBidi" w:cstheme="minorBidi"/>
+          <w:color w:val="auto"/>
+          <w:sz w:val="22"/>
+          <w:szCs w:val="22"/>
+        </w:rPr>
+        <w:t>’</w:t>
+      </w:r>
+      <w:r>
+        <w:rPr>
+          <w:rFonts w:asciiTheme="minorBidi" w:hAnsiTheme="minorBidi" w:cstheme="minorBidi"/>
+          <w:color w:val="auto"/>
+          <w:sz w:val="22"/>
+          <w:szCs w:val="22"/>
+        </w:rPr>
+        <w:t>Ames en Iowa, de plus, à l’évaluation foncière de l’état d’Iowa pour les maisons da la même ville pour l</w:t>
+      </w:r>
+      <w:r>
+        <w:rPr>
+          <w:rFonts w:asciiTheme="minorBidi" w:hAnsiTheme="minorBidi" w:cstheme="minorBidi"/>
+          <w:color w:val="auto"/>
+          <w:sz w:val="22"/>
+          <w:szCs w:val="22"/>
+        </w:rPr>
+        <w:t>a période de 2006 à 2010.</w:t>
+      </w:r>
+      <w:r>
+        <w:rPr>
+          <w:rFonts w:asciiTheme="minorBidi" w:hAnsiTheme="minorBidi" w:cstheme="minorBidi"/>
+          <w:color w:val="auto"/>
+          <w:sz w:val="22"/>
+          <w:szCs w:val="22"/>
+        </w:rPr>
+        <w:t xml:space="preserve"> La source de ces données est bien le portail gouvernemental américain et les données sont de type open source.</w:t>
+      </w:r>
+      <w:bookmarkStart w:id="14" w:name="_GoBack"/>
+      <w:bookmarkEnd w:id="14"/>
+    </w:p>
+    <w:p>
+      <w:pPr>
+        <w:pStyle w:val="Default"/>
+        <w:spacing w:line="276" w:lineRule="auto"/>
+        <w:jc w:val="both"/>
+        <w:rPr>
+          <w:rFonts w:asciiTheme="minorBidi" w:hAnsiTheme="minorBidi" w:cstheme="minorBidi"/>
           <w:color w:val="538135" w:themeColor="accent6" w:themeShade="BF"/>
           <w:sz w:val="22"/>
           <w:szCs w:val="22"/>
         </w:rPr>
       </w:pPr>
+      <w:r>
+        <w:rPr>
+          <w:rFonts w:asciiTheme="minorBidi" w:hAnsiTheme="minorBidi" w:cstheme="minorBidi"/>
+          <w:color w:val="538135" w:themeColor="accent6" w:themeShade="BF"/>
+          <w:sz w:val="22"/>
+          <w:szCs w:val="22"/>
+        </w:rPr>
+        <w:t xml:space="preserve">Comment est-ce que ces différents jeux de données vont être combinés dans votre système? </w:t>
+      </w:r>
     </w:p>
     <w:p>
       <w:pPr>
@@ -4601,20 +6860,11 @@
         <w:jc w:val="both"/>
         <w:rPr>
           <w:rFonts w:asciiTheme="minorBidi" w:hAnsiTheme="minorBidi" w:cstheme="minorBidi"/>
-          <w:color w:val="538135" w:themeColor="accent6" w:themeShade="BF"/>
+          <w:color w:val="auto"/>
           <w:sz w:val="22"/>
           <w:szCs w:val="22"/>
         </w:rPr>
       </w:pPr>
-      <w:r>
-        <w:rPr>
-          <w:rFonts w:asciiTheme="minorBidi" w:hAnsiTheme="minorBidi" w:cstheme="minorBidi"/>
-          <w:color w:val="538135" w:themeColor="accent6" w:themeShade="BF"/>
-          <w:sz w:val="22"/>
-          <w:szCs w:val="22"/>
-        </w:rPr>
-        <w:t xml:space="preserve">Comment est-ce que ces différents jeux de données vont être combinés dans votre système? </w:t>
-      </w:r>
     </w:p>
     <w:p>
       <w:pPr>
@@ -4623,6 +6873,88 @@
         <w:jc w:val="both"/>
         <w:rPr>
           <w:rFonts w:asciiTheme="minorBidi" w:hAnsiTheme="minorBidi" w:cstheme="minorBidi"/>
+          <w:color w:val="auto"/>
+          <w:sz w:val="22"/>
+          <w:szCs w:val="22"/>
+        </w:rPr>
+      </w:pPr>
+      <w:r>
+        <w:rPr>
+          <w:rFonts w:asciiTheme="minorBidi" w:hAnsiTheme="minorBidi" w:cstheme="minorBidi"/>
+          <w:color w:val="auto"/>
+          <w:sz w:val="22"/>
+          <w:szCs w:val="22"/>
+        </w:rPr>
+        <w:t xml:space="preserve">Ces deux nouvelles informations peuvent être utiles en tant que nouvelles variables indépendantes. </w:t>
+      </w:r>
+      <w:proofErr w:type="gramStart"/>
+      <w:r>
+        <w:rPr>
+          <w:rFonts w:asciiTheme="minorBidi" w:hAnsiTheme="minorBidi" w:cstheme="minorBidi"/>
+          <w:color w:val="auto"/>
+          <w:sz w:val="22"/>
+          <w:szCs w:val="22"/>
+        </w:rPr>
+        <w:t>Par contre</w:t>
+      </w:r>
+      <w:proofErr w:type="gramEnd"/>
+      <w:r>
+        <w:rPr>
+          <w:rFonts w:asciiTheme="minorBidi" w:hAnsiTheme="minorBidi" w:cstheme="minorBidi"/>
+          <w:color w:val="auto"/>
+          <w:sz w:val="22"/>
+          <w:szCs w:val="22"/>
+        </w:rPr>
+        <w:t xml:space="preserve"> la valeur de vente estimée par l’état peut servir comme une valeur de correction pour ajuster la différence de prix que nous remarquons en 2009.</w:t>
+      </w:r>
+    </w:p>
+    <w:p>
+      <w:pPr>
+        <w:pStyle w:val="Default"/>
+        <w:spacing w:line="276" w:lineRule="auto"/>
+        <w:jc w:val="both"/>
+        <w:rPr>
+          <w:rFonts w:asciiTheme="minorBidi" w:hAnsiTheme="minorBidi" w:cstheme="minorBidi"/>
+          <w:color w:val="auto"/>
+          <w:sz w:val="22"/>
+          <w:szCs w:val="22"/>
+        </w:rPr>
+      </w:pPr>
+      <w:r>
+        <w:rPr>
+          <w:rFonts w:asciiTheme="minorBidi" w:hAnsiTheme="minorBidi" w:cstheme="minorBidi"/>
+          <w:color w:val="auto"/>
+          <w:sz w:val="22"/>
+          <w:szCs w:val="22"/>
+        </w:rPr>
+        <w:t xml:space="preserve">Le choix sera fait suite à une étude plus détaillée qui </w:t>
+      </w:r>
+      <w:r>
+        <w:rPr>
+          <w:rFonts w:asciiTheme="minorBidi" w:hAnsiTheme="minorBidi" w:cstheme="minorBidi"/>
+          <w:color w:val="auto"/>
+          <w:sz w:val="22"/>
+          <w:szCs w:val="22"/>
+        </w:rPr>
+        <w:t>quantifierai</w:t>
+      </w:r>
+      <w:r>
+        <w:rPr>
+          <w:rFonts w:asciiTheme="minorBidi" w:hAnsiTheme="minorBidi" w:cstheme="minorBidi"/>
+          <w:color w:val="auto"/>
+          <w:sz w:val="22"/>
+          <w:szCs w:val="22"/>
+        </w:rPr>
+        <w:t xml:space="preserve"> l’apport de ces deux nouvelles données sur la base de données initiale.</w:t>
+      </w:r>
+    </w:p>
+    <w:p>
+      <w:pPr>
+        <w:pStyle w:val="Default"/>
+        <w:spacing w:line="276" w:lineRule="auto"/>
+        <w:jc w:val="both"/>
+        <w:rPr>
+          <w:rFonts w:asciiTheme="minorBidi" w:hAnsiTheme="minorBidi" w:cstheme="minorBidi"/>
           <w:sz w:val="22"/>
           <w:szCs w:val="22"/>
         </w:rPr>
@@ -4639,6 +6971,7 @@
           <w:bCs/>
         </w:rPr>
       </w:pPr>
+      <w:bookmarkStart w:id="15" w:name="_Toc1504254"/>
       <w:r>
         <w:rPr>
           <w:rFonts w:asciiTheme="minorBidi" w:hAnsiTheme="minorBidi" w:cstheme="minorBidi"/>
@@ -4661,6 +6994,7 @@
         </w:rPr>
         <w:t xml:space="preserve"> de tests</w:t>
       </w:r>
+      <w:bookmarkEnd w:id="15"/>
       <w:r>
         <w:rPr>
           <w:rFonts w:asciiTheme="minorBidi" w:hAnsiTheme="minorBidi" w:cstheme="minorBidi"/>
@@ -4781,6 +7115,7 @@
           <w:bCs/>
         </w:rPr>
       </w:pPr>
+      <w:bookmarkStart w:id="16" w:name="_Toc1504255"/>
       <w:r>
         <w:rPr>
           <w:rFonts w:asciiTheme="minorBidi" w:hAnsiTheme="minorBidi" w:cstheme="minorBidi"/>
@@ -4790,8 +7125,10 @@
           <w:sz w:val="28"/>
           <w:szCs w:val="28"/>
         </w:rPr>
+        <w:lastRenderedPageBreak/>
         <w:t>Revu de littérature</w:t>
       </w:r>
+      <w:bookmarkEnd w:id="16"/>
     </w:p>
     <w:p>
       <w:pPr>
@@ -4988,6 +7325,7 @@
           <w:bCs/>
         </w:rPr>
       </w:pPr>
+      <w:bookmarkStart w:id="17" w:name="_Toc1504256"/>
       <w:r>
         <w:rPr>
           <w:rFonts w:asciiTheme="minorBidi" w:hAnsiTheme="minorBidi" w:cstheme="minorBidi"/>
@@ -4997,7 +7335,6 @@
           <w:sz w:val="28"/>
           <w:szCs w:val="28"/>
         </w:rPr>
-        <w:lastRenderedPageBreak/>
         <w:t>Comparaison avec les intuitions rapport 1</w:t>
       </w:r>
       <w:r>
@@ -5017,6 +7354,7 @@
         </w:rPr>
         <w:t>(1 point)</w:t>
       </w:r>
+      <w:bookmarkEnd w:id="17"/>
     </w:p>
     <w:p>
       <w:pPr>
@@ -5187,6 +7525,7 @@
           <w:szCs w:val="28"/>
         </w:rPr>
       </w:pPr>
+      <w:bookmarkStart w:id="18" w:name="_Toc1504257"/>
       <w:r>
         <w:rPr>
           <w:rFonts w:asciiTheme="minorBidi" w:hAnsiTheme="minorBidi" w:cstheme="minorBidi"/>
@@ -5199,6 +7538,7 @@
         <w:lastRenderedPageBreak/>
         <w:t>Bibliographie</w:t>
       </w:r>
+      <w:bookmarkEnd w:id="18"/>
     </w:p>
     <w:p>
       <w:pPr>
@@ -12458,6 +14798,80 @@
         <w:t>B</w:t>
       </w:r>
     </w:p>
+    <w:p>
+      <w:r>
+        <w:t>Graph illustrant l’effet saisonnier sur le nombre de vente.</w:t>
+      </w:r>
+    </w:p>
+    <w:p>
+      <w:pPr>
+        <w:keepNext/>
+        <w:jc w:val="center"/>
+      </w:pPr>
+      <w:r>
+        <w:rPr>
+          <w:noProof/>
+        </w:rPr>
+        <w:drawing>
+          <wp:inline distT="0" distB="0" distL="0" distR="0" wp14:anchorId="7EE35B80" wp14:editId="4ACDBE91">
+            <wp:extent cx="5972810" cy="3260725"/>
+            <wp:effectExtent l="0" t="0" r="8890" b="0"/>
+            <wp:docPr id="5" name="Image 5"/>
+            <wp:cNvGraphicFramePr>
+              <a:graphicFrameLocks xmlns:a="http://schemas.openxmlformats.org/drawingml/2006/main" noChangeAspect="1"/>
+            </wp:cNvGraphicFramePr>
+            <a:graphic xmlns:a="http://schemas.openxmlformats.org/drawingml/2006/main">
+              <a:graphicData uri="http://schemas.openxmlformats.org/drawingml/2006/picture">
+                <pic:pic xmlns:pic="http://schemas.openxmlformats.org/drawingml/2006/picture">
+                  <pic:nvPicPr>
+                    <pic:cNvPr id="1" name=""/>
+                    <pic:cNvPicPr/>
+                  </pic:nvPicPr>
+                  <pic:blipFill>
+                    <a:blip r:embed="rId11"/>
+                    <a:stretch>
+                      <a:fillRect/>
+                    </a:stretch>
+                  </pic:blipFill>
+                  <pic:spPr>
+                    <a:xfrm>
+                      <a:off x="0" y="0"/>
+                      <a:ext cx="5972810" cy="3260725"/>
+                    </a:xfrm>
+                    <a:prstGeom prst="rect">
+                      <a:avLst/>
+                    </a:prstGeom>
+                  </pic:spPr>
+                </pic:pic>
+              </a:graphicData>
+            </a:graphic>
+          </wp:inline>
+        </w:drawing>
+      </w:r>
+    </w:p>
+    <w:p>
+      <w:pPr>
+        <w:pStyle w:val="Lgende"/>
+        <w:jc w:val="center"/>
+      </w:pPr>
+      <w:bookmarkStart w:id="19" w:name="_Toc1504123"/>
+      <w:r>
+        <w:t xml:space="preserve">Figure </w:t>
+      </w:r>
+      <w:fldSimple w:instr=" SEQ Figure \* ARABIC ">
+        <w:r>
+          <w:rPr>
+            <w:noProof/>
+          </w:rPr>
+          <w:t>4</w:t>
+        </w:r>
+      </w:fldSimple>
+      <w:r>
+        <w:t xml:space="preserve"> - Influence saisonnier sur le taux de vente.</w:t>
+      </w:r>
+      <w:bookmarkEnd w:id="19"/>
+    </w:p>
+    <w:p/>
     <w:p>
       <w:r>
         <w:t>Tableau de nombre de valeurs non nulle pour chaque variable.</w:t>
@@ -12681,6 +15095,119 @@
     </w:lvl>
   </w:abstractNum>
   <w:abstractNum w:abstractNumId="2" w15:restartNumberingAfterBreak="0">
+    <w:nsid w:val="49C72E36"/>
+    <w:multiLevelType w:val="hybridMultilevel"/>
+    <w:tmpl w:val="926E065A"/>
+    <w:lvl w:ilvl="0" w:tplc="0C0C0009">
+      <w:start w:val="1"/>
+      <w:numFmt w:val="bullet"/>
+      <w:lvlText w:val=""/>
+      <w:lvlJc w:val="left"/>
+      <w:pPr>
+        <w:ind w:left="720" w:hanging="360"/>
+      </w:pPr>
+      <w:rPr>
+        <w:rFonts w:ascii="Wingdings" w:hAnsi="Wingdings" w:hint="default"/>
+      </w:rPr>
+    </w:lvl>
+    <w:lvl w:ilvl="1" w:tplc="0C0C0003" w:tentative="1">
+      <w:start w:val="1"/>
+      <w:numFmt w:val="bullet"/>
+      <w:lvlText w:val="o"/>
+      <w:lvlJc w:val="left"/>
+      <w:pPr>
+        <w:ind w:left="1440" w:hanging="360"/>
+      </w:pPr>
+      <w:rPr>
+        <w:rFonts w:ascii="Courier New" w:hAnsi="Courier New" w:cs="Courier New" w:hint="default"/>
+      </w:rPr>
+    </w:lvl>
+    <w:lvl w:ilvl="2" w:tplc="0C0C0005" w:tentative="1">
+      <w:start w:val="1"/>
+      <w:numFmt w:val="bullet"/>
+      <w:lvlText w:val=""/>
+      <w:lvlJc w:val="left"/>
+      <w:pPr>
+        <w:ind w:left="2160" w:hanging="360"/>
+      </w:pPr>
+      <w:rPr>
+        <w:rFonts w:ascii="Wingdings" w:hAnsi="Wingdings" w:hint="default"/>
+      </w:rPr>
+    </w:lvl>
+    <w:lvl w:ilvl="3" w:tplc="0C0C0001" w:tentative="1">
+      <w:start w:val="1"/>
+      <w:numFmt w:val="bullet"/>
+      <w:lvlText w:val=""/>
+      <w:lvlJc w:val="left"/>
+      <w:pPr>
+        <w:ind w:left="2880" w:hanging="360"/>
+      </w:pPr>
+      <w:rPr>
+        <w:rFonts w:ascii="Symbol" w:hAnsi="Symbol" w:hint="default"/>
+      </w:rPr>
+    </w:lvl>
+    <w:lvl w:ilvl="4" w:tplc="0C0C0003" w:tentative="1">
+      <w:start w:val="1"/>
+      <w:numFmt w:val="bullet"/>
+      <w:lvlText w:val="o"/>
+      <w:lvlJc w:val="left"/>
+      <w:pPr>
+        <w:ind w:left="3600" w:hanging="360"/>
+      </w:pPr>
+      <w:rPr>
+        <w:rFonts w:ascii="Courier New" w:hAnsi="Courier New" w:cs="Courier New" w:hint="default"/>
+      </w:rPr>
+    </w:lvl>
+    <w:lvl w:ilvl="5" w:tplc="0C0C0005" w:tentative="1">
+      <w:start w:val="1"/>
+      <w:numFmt w:val="bullet"/>
+      <w:lvlText w:val=""/>
+      <w:lvlJc w:val="left"/>
+      <w:pPr>
+        <w:ind w:left="4320" w:hanging="360"/>
+      </w:pPr>
+      <w:rPr>
+        <w:rFonts w:ascii="Wingdings" w:hAnsi="Wingdings" w:hint="default"/>
+      </w:rPr>
+    </w:lvl>
+    <w:lvl w:ilvl="6" w:tplc="0C0C0001" w:tentative="1">
+      <w:start w:val="1"/>
+      <w:numFmt w:val="bullet"/>
+      <w:lvlText w:val=""/>
+      <w:lvlJc w:val="left"/>
+      <w:pPr>
+        <w:ind w:left="5040" w:hanging="360"/>
+      </w:pPr>
+      <w:rPr>
+        <w:rFonts w:ascii="Symbol" w:hAnsi="Symbol" w:hint="default"/>
+      </w:rPr>
+    </w:lvl>
+    <w:lvl w:ilvl="7" w:tplc="0C0C0003" w:tentative="1">
+      <w:start w:val="1"/>
+      <w:numFmt w:val="bullet"/>
+      <w:lvlText w:val="o"/>
+      <w:lvlJc w:val="left"/>
+      <w:pPr>
+        <w:ind w:left="5760" w:hanging="360"/>
+      </w:pPr>
+      <w:rPr>
+        <w:rFonts w:ascii="Courier New" w:hAnsi="Courier New" w:cs="Courier New" w:hint="default"/>
+      </w:rPr>
+    </w:lvl>
+    <w:lvl w:ilvl="8" w:tplc="0C0C0005" w:tentative="1">
+      <w:start w:val="1"/>
+      <w:numFmt w:val="bullet"/>
+      <w:lvlText w:val=""/>
+      <w:lvlJc w:val="left"/>
+      <w:pPr>
+        <w:ind w:left="6480" w:hanging="360"/>
+      </w:pPr>
+      <w:rPr>
+        <w:rFonts w:ascii="Wingdings" w:hAnsi="Wingdings" w:hint="default"/>
+      </w:rPr>
+    </w:lvl>
+  </w:abstractNum>
+  <w:abstractNum w:abstractNumId="3" w15:restartNumberingAfterBreak="0">
     <w:nsid w:val="4FB77125"/>
     <w:multiLevelType w:val="hybridMultilevel"/>
     <w:tmpl w:val="0CF0923E"/>
@@ -12769,7 +15296,7 @@
       </w:pPr>
     </w:lvl>
   </w:abstractNum>
-  <w:abstractNum w:abstractNumId="3" w15:restartNumberingAfterBreak="0">
+  <w:abstractNum w:abstractNumId="4" w15:restartNumberingAfterBreak="0">
     <w:nsid w:val="5B436EED"/>
     <w:multiLevelType w:val="hybridMultilevel"/>
     <w:tmpl w:val="80442B02"/>
@@ -12855,17 +15382,136 @@
       </w:pPr>
     </w:lvl>
   </w:abstractNum>
+  <w:abstractNum w:abstractNumId="5" w15:restartNumberingAfterBreak="0">
+    <w:nsid w:val="669A717F"/>
+    <w:multiLevelType w:val="hybridMultilevel"/>
+    <w:tmpl w:val="D8BC3C74"/>
+    <w:lvl w:ilvl="0" w:tplc="0C0C0001">
+      <w:start w:val="1"/>
+      <w:numFmt w:val="bullet"/>
+      <w:lvlText w:val=""/>
+      <w:lvlJc w:val="left"/>
+      <w:pPr>
+        <w:ind w:left="720" w:hanging="360"/>
+      </w:pPr>
+      <w:rPr>
+        <w:rFonts w:ascii="Symbol" w:hAnsi="Symbol" w:hint="default"/>
+      </w:rPr>
+    </w:lvl>
+    <w:lvl w:ilvl="1" w:tplc="0C0C0003" w:tentative="1">
+      <w:start w:val="1"/>
+      <w:numFmt w:val="bullet"/>
+      <w:lvlText w:val="o"/>
+      <w:lvlJc w:val="left"/>
+      <w:pPr>
+        <w:ind w:left="1440" w:hanging="360"/>
+      </w:pPr>
+      <w:rPr>
+        <w:rFonts w:ascii="Courier New" w:hAnsi="Courier New" w:cs="Courier New" w:hint="default"/>
+      </w:rPr>
+    </w:lvl>
+    <w:lvl w:ilvl="2" w:tplc="0C0C0005" w:tentative="1">
+      <w:start w:val="1"/>
+      <w:numFmt w:val="bullet"/>
+      <w:lvlText w:val=""/>
+      <w:lvlJc w:val="left"/>
+      <w:pPr>
+        <w:ind w:left="2160" w:hanging="360"/>
+      </w:pPr>
+      <w:rPr>
+        <w:rFonts w:ascii="Wingdings" w:hAnsi="Wingdings" w:hint="default"/>
+      </w:rPr>
+    </w:lvl>
+    <w:lvl w:ilvl="3" w:tplc="0C0C0001" w:tentative="1">
+      <w:start w:val="1"/>
+      <w:numFmt w:val="bullet"/>
+      <w:lvlText w:val=""/>
+      <w:lvlJc w:val="left"/>
+      <w:pPr>
+        <w:ind w:left="2880" w:hanging="360"/>
+      </w:pPr>
+      <w:rPr>
+        <w:rFonts w:ascii="Symbol" w:hAnsi="Symbol" w:hint="default"/>
+      </w:rPr>
+    </w:lvl>
+    <w:lvl w:ilvl="4" w:tplc="0C0C0003" w:tentative="1">
+      <w:start w:val="1"/>
+      <w:numFmt w:val="bullet"/>
+      <w:lvlText w:val="o"/>
+      <w:lvlJc w:val="left"/>
+      <w:pPr>
+        <w:ind w:left="3600" w:hanging="360"/>
+      </w:pPr>
+      <w:rPr>
+        <w:rFonts w:ascii="Courier New" w:hAnsi="Courier New" w:cs="Courier New" w:hint="default"/>
+      </w:rPr>
+    </w:lvl>
+    <w:lvl w:ilvl="5" w:tplc="0C0C0005" w:tentative="1">
+      <w:start w:val="1"/>
+      <w:numFmt w:val="bullet"/>
+      <w:lvlText w:val=""/>
+      <w:lvlJc w:val="left"/>
+      <w:pPr>
+        <w:ind w:left="4320" w:hanging="360"/>
+      </w:pPr>
+      <w:rPr>
+        <w:rFonts w:ascii="Wingdings" w:hAnsi="Wingdings" w:hint="default"/>
+      </w:rPr>
+    </w:lvl>
+    <w:lvl w:ilvl="6" w:tplc="0C0C0001" w:tentative="1">
+      <w:start w:val="1"/>
+      <w:numFmt w:val="bullet"/>
+      <w:lvlText w:val=""/>
+      <w:lvlJc w:val="left"/>
+      <w:pPr>
+        <w:ind w:left="5040" w:hanging="360"/>
+      </w:pPr>
+      <w:rPr>
+        <w:rFonts w:ascii="Symbol" w:hAnsi="Symbol" w:hint="default"/>
+      </w:rPr>
+    </w:lvl>
+    <w:lvl w:ilvl="7" w:tplc="0C0C0003" w:tentative="1">
+      <w:start w:val="1"/>
+      <w:numFmt w:val="bullet"/>
+      <w:lvlText w:val="o"/>
+      <w:lvlJc w:val="left"/>
+      <w:pPr>
+        <w:ind w:left="5760" w:hanging="360"/>
+      </w:pPr>
+      <w:rPr>
+        <w:rFonts w:ascii="Courier New" w:hAnsi="Courier New" w:cs="Courier New" w:hint="default"/>
+      </w:rPr>
+    </w:lvl>
+    <w:lvl w:ilvl="8" w:tplc="0C0C0005" w:tentative="1">
+      <w:start w:val="1"/>
+      <w:numFmt w:val="bullet"/>
+      <w:lvlText w:val=""/>
+      <w:lvlJc w:val="left"/>
+      <w:pPr>
+        <w:ind w:left="6480" w:hanging="360"/>
+      </w:pPr>
+      <w:rPr>
+        <w:rFonts w:ascii="Wingdings" w:hAnsi="Wingdings" w:hint="default"/>
+      </w:rPr>
+    </w:lvl>
+  </w:abstractNum>
   <w:num w:numId="1">
-    <w:abstractNumId w:val="3"/>
+    <w:abstractNumId w:val="4"/>
   </w:num>
   <w:num w:numId="2">
     <w:abstractNumId w:val="1"/>
   </w:num>
   <w:num w:numId="3">
-    <w:abstractNumId w:val="2"/>
+    <w:abstractNumId w:val="3"/>
   </w:num>
   <w:num w:numId="4">
     <w:abstractNumId w:val="0"/>
+  </w:num>
+  <w:num w:numId="5">
+    <w:abstractNumId w:val="5"/>
+  </w:num>
+  <w:num w:numId="6">
+    <w:abstractNumId w:val="2"/>
   </w:num>
 </w:numbering>
 </file>
@@ -14215,6 +16861,100 @@
       </w:tcPr>
     </w:tblStylePr>
   </w:style>
+  <w:style w:type="paragraph" w:styleId="Lgende">
+    <w:name w:val="caption"/>
+    <w:basedOn w:val="Normal"/>
+    <w:next w:val="Normal"/>
+    <w:uiPriority w:val="35"/>
+    <w:unhideWhenUsed/>
+    <w:qFormat/>
+    <w:rsid w:val="001C5E7A"/>
+    <w:pPr>
+      <w:spacing w:after="200" w:line="240" w:lineRule="auto"/>
+    </w:pPr>
+    <w:rPr>
+      <w:i/>
+      <w:iCs/>
+      <w:color w:val="44546A" w:themeColor="text2"/>
+      <w:sz w:val="18"/>
+      <w:szCs w:val="18"/>
+    </w:rPr>
+  </w:style>
+  <w:style w:type="paragraph" w:styleId="En-ttedetabledesmatires">
+    <w:name w:val="TOC Heading"/>
+    <w:basedOn w:val="Titre1"/>
+    <w:next w:val="Normal"/>
+    <w:uiPriority w:val="39"/>
+    <w:unhideWhenUsed/>
+    <w:qFormat/>
+    <w:rsid w:val="00A012EA"/>
+    <w:pPr>
+      <w:outlineLvl w:val="9"/>
+    </w:pPr>
+    <w:rPr>
+      <w:lang w:eastAsia="fr-CA"/>
+    </w:rPr>
+  </w:style>
+  <w:style w:type="paragraph" w:styleId="TM2">
+    <w:name w:val="toc 2"/>
+    <w:basedOn w:val="Normal"/>
+    <w:next w:val="Normal"/>
+    <w:autoRedefine/>
+    <w:uiPriority w:val="39"/>
+    <w:unhideWhenUsed/>
+    <w:rsid w:val="00A012EA"/>
+    <w:pPr>
+      <w:spacing w:after="100"/>
+      <w:ind w:left="220"/>
+    </w:pPr>
+  </w:style>
+  <w:style w:type="paragraph" w:styleId="TM3">
+    <w:name w:val="toc 3"/>
+    <w:basedOn w:val="Normal"/>
+    <w:next w:val="Normal"/>
+    <w:autoRedefine/>
+    <w:uiPriority w:val="39"/>
+    <w:unhideWhenUsed/>
+    <w:rsid w:val="00A012EA"/>
+    <w:pPr>
+      <w:spacing w:after="100"/>
+      <w:ind w:left="440"/>
+    </w:pPr>
+  </w:style>
+  <w:style w:type="paragraph" w:styleId="TM1">
+    <w:name w:val="toc 1"/>
+    <w:basedOn w:val="Normal"/>
+    <w:next w:val="Normal"/>
+    <w:autoRedefine/>
+    <w:uiPriority w:val="39"/>
+    <w:unhideWhenUsed/>
+    <w:rsid w:val="00A012EA"/>
+    <w:pPr>
+      <w:spacing w:after="100"/>
+    </w:pPr>
+  </w:style>
+  <w:style w:type="character" w:styleId="Lienhypertexte">
+    <w:name w:val="Hyperlink"/>
+    <w:basedOn w:val="Policepardfaut"/>
+    <w:uiPriority w:val="99"/>
+    <w:unhideWhenUsed/>
+    <w:rsid w:val="00A012EA"/>
+    <w:rPr>
+      <w:color w:val="0563C1" w:themeColor="hyperlink"/>
+      <w:u w:val="single"/>
+    </w:rPr>
+  </w:style>
+  <w:style w:type="paragraph" w:styleId="Tabledesillustrations">
+    <w:name w:val="table of figures"/>
+    <w:basedOn w:val="Normal"/>
+    <w:next w:val="Normal"/>
+    <w:uiPriority w:val="99"/>
+    <w:unhideWhenUsed/>
+    <w:rsid w:val="00A012EA"/>
+    <w:pPr>
+      <w:spacing w:after="0"/>
+    </w:pPr>
+  </w:style>
 </w:styles>
 </file>
 
@@ -14518,7 +17258,7 @@
 </file>
 
 <file path=customXml/itemProps1.xml><?xml version="1.0" encoding="utf-8"?>
-<ds:datastoreItem xmlns:ds="http://schemas.openxmlformats.org/officeDocument/2006/customXml" ds:itemID="{B718549A-3AEA-4537-A035-ADAFC72C0087}">
+<ds:datastoreItem xmlns:ds="http://schemas.openxmlformats.org/officeDocument/2006/customXml" ds:itemID="{882B447A-48D3-4AA1-B309-FF3A3F4C1494}">
   <ds:schemaRefs>
     <ds:schemaRef ds:uri="http://schemas.openxmlformats.org/officeDocument/2006/bibliography"/>
   </ds:schemaRefs>

</xml_diff>